<commit_message>
Finished methodology section on fyp
</commit_message>
<xml_diff>
--- a/Research Project.docx
+++ b/Research Project.docx
@@ -1324,15 +1324,7 @@
         <w:t>s</w:t>
       </w:r>
       <w:r>
-        <w:t xml:space="preserve"> have attempted to procedurally generate narrative using AI but this is seen in very few games with common examples being </w:t>
-      </w:r>
-      <w:proofErr w:type="spellStart"/>
-      <w:r>
-        <w:t>Rimworld</w:t>
-      </w:r>
-      <w:proofErr w:type="spellEnd"/>
-      <w:r>
-        <w:t xml:space="preserve"> (2016) and Dwarf Fortress (2006) which have managed to develop a way for randomly generated character</w:t>
+        <w:t xml:space="preserve"> have attempted to procedurally generate narrative using AI but this is seen in very few games with common examples being Rimworld (2016) and Dwarf Fortress (2006) which have managed to develop a way for randomly generated character</w:t>
       </w:r>
       <w:r>
         <w:t>s</w:t>
@@ -1395,7 +1387,10 @@
       </w:pPr>
       <w:bookmarkStart w:id="3" w:name="_Toc86058900"/>
       <w:r>
-        <w:t xml:space="preserve">Software </w:t>
+        <w:t>Research</w:t>
+      </w:r>
+      <w:r>
+        <w:t xml:space="preserve"> </w:t>
       </w:r>
       <w:r>
         <w:t>m</w:t>
@@ -1405,6 +1400,343 @@
       </w:r>
       <w:bookmarkEnd w:id="3"/>
     </w:p>
+    <w:p>
+      <w:pPr>
+        <w:pStyle w:val="Heading3"/>
+      </w:pPr>
+      <w:r>
+        <w:t xml:space="preserve">What are methodologies </w:t>
+      </w:r>
+    </w:p>
+    <w:p>
+      <w:pPr>
+        <w:spacing w:line="360" w:lineRule="auto"/>
+        <w:jc w:val="both"/>
+      </w:pPr>
+      <w:r>
+        <w:t>Whilst there are many programming methodologies each are used for certain situations and deciding which to use can be very important for any project. Here the discussion will be limited to just waterfall and scrum methodologies, and which one is more suitable for a research project.</w:t>
+      </w:r>
+    </w:p>
+    <w:p>
+      <w:pPr>
+        <w:pStyle w:val="Heading3"/>
+      </w:pPr>
+      <w:bookmarkStart w:id="4" w:name="_Toc85795522"/>
+      <w:r>
+        <w:t>Waterfall</w:t>
+      </w:r>
+      <w:bookmarkEnd w:id="4"/>
+    </w:p>
+    <w:p>
+      <w:pPr>
+        <w:spacing w:line="360" w:lineRule="auto"/>
+        <w:jc w:val="both"/>
+      </w:pPr>
+      <w:r>
+        <w:t xml:space="preserve">Waterfall according to </w:t>
+      </w:r>
+      <w:sdt>
+        <w:sdtPr>
+          <w:id w:val="-1381853695"/>
+          <w:citation/>
+        </w:sdtPr>
+        <w:sdtContent>
+          <w:r>
+            <w:fldChar w:fldCharType="begin"/>
+          </w:r>
+          <w:r>
+            <w:instrText xml:space="preserve"> CITATION MMa13 \l 2057 </w:instrText>
+          </w:r>
+          <w:r>
+            <w:fldChar w:fldCharType="separate"/>
+          </w:r>
+          <w:r>
+            <w:rPr>
+              <w:noProof/>
+            </w:rPr>
+            <w:t>(M. Mahalakshmi, 2013)</w:t>
+          </w:r>
+          <w:r>
+            <w:fldChar w:fldCharType="end"/>
+          </w:r>
+        </w:sdtContent>
+      </w:sdt>
+      <w:r>
+        <w:t xml:space="preserve"> is a methodology where a project is developed on a set path with no deviation. The methodology is made up of 5 stages first being the requirements stage where all of the project features, software and hardware requirements are assessed this is done to aid the next step. the design stage is where the development of the features is planned out often with pseudocode and diagrams to help developers understand how the project will work. next is the implementation stage where the designs are implemented, in terms of programming this is taking the pseudocode and the diagrams from the design phase and physically programming it to develop the project, next is the verification stage where the project is tested to see if it meets the requirements from the first stage and is it fails the verification then the project would be repaired to meet the requirements. The final stage is the maintenance stage where the project is released and maintained to ensure it still works as the original requirements asked for.</w:t>
+      </w:r>
+    </w:p>
+    <w:p>
+      <w:pPr>
+        <w:spacing w:line="360" w:lineRule="auto"/>
+        <w:jc w:val="both"/>
+      </w:pPr>
+      <w:r>
+        <w:t xml:space="preserve">This model is very useful for developing a project with that can or should be fully planned out as the advantages for a project created using the waterfall methodology as stated by </w:t>
+      </w:r>
+      <w:sdt>
+        <w:sdtPr>
+          <w:id w:val="720555069"/>
+          <w:citation/>
+        </w:sdtPr>
+        <w:sdtContent>
+          <w:r>
+            <w:fldChar w:fldCharType="begin"/>
+          </w:r>
+          <w:r>
+            <w:instrText xml:space="preserve"> CITATION MMa13 \l 2057 </w:instrText>
+          </w:r>
+          <w:r>
+            <w:fldChar w:fldCharType="separate"/>
+          </w:r>
+          <w:r>
+            <w:rPr>
+              <w:noProof/>
+            </w:rPr>
+            <w:t>(M. Mahalakshmi, 2013)</w:t>
+          </w:r>
+          <w:r>
+            <w:fldChar w:fldCharType="end"/>
+          </w:r>
+        </w:sdtContent>
+      </w:sdt>
+      <w:r>
+        <w:t xml:space="preserve"> are that because it is a sequential model with no deviations in its development means that development can be comparatively fast compared to other models like scrum as all of the features are planned out and just need to be applied stopping the scope of the project from getting larger than expected bringing development times down. However, there are also some disadvantages to using this model which are that because it is sequential once one stage of the methodology is complete you can not go back to a previous stage meaning any issues that are found from one stage of the project can not be changed resulting in poor quality project unless plenty of time and resources are given to ensure that the project has no or at least few mistakes. This is also an issue as if a client or project manager wants any additional features halfway through development there is no mechanism within the waterfall methodology that would allow for those features to be added.</w:t>
+      </w:r>
+    </w:p>
+    <w:p>
+      <w:pPr>
+        <w:pStyle w:val="Heading3"/>
+      </w:pPr>
+      <w:bookmarkStart w:id="5" w:name="_Toc85795523"/>
+      <w:r>
+        <w:t>Agile</w:t>
+      </w:r>
+      <w:bookmarkEnd w:id="5"/>
+    </w:p>
+    <w:p>
+      <w:pPr>
+        <w:spacing w:line="360" w:lineRule="auto"/>
+        <w:jc w:val="both"/>
+      </w:pPr>
+      <w:r>
+        <w:t xml:space="preserve">According to </w:t>
+      </w:r>
+      <w:sdt>
+        <w:sdtPr>
+          <w:id w:val="-1675098569"/>
+          <w:citation/>
+        </w:sdtPr>
+        <w:sdtContent>
+          <w:r>
+            <w:fldChar w:fldCharType="begin"/>
+          </w:r>
+          <w:r>
+            <w:instrText xml:space="preserve"> CITATION MdA17 \l 2057 </w:instrText>
+          </w:r>
+          <w:r>
+            <w:fldChar w:fldCharType="separate"/>
+          </w:r>
+          <w:r>
+            <w:rPr>
+              <w:noProof/>
+            </w:rPr>
+            <w:t>(Khalil &amp; Kotaiah, 2017)</w:t>
+          </w:r>
+          <w:r>
+            <w:fldChar w:fldCharType="end"/>
+          </w:r>
+        </w:sdtContent>
+      </w:sdt>
+      <w:r>
+        <w:t xml:space="preserve">the Agile methodology is an adaption of waterfall to help avoid the issues of the Waterfall methodology as mentioned above, while the stages on an Agile project are similar there is a major difference with the Agile methodology is that previous stages can be revisited to add additional features allowing any project to be expandable resulting in a better project overall this can also be backed up by </w:t>
+      </w:r>
+      <w:sdt>
+        <w:sdtPr>
+          <w:id w:val="-1515070214"/>
+          <w:citation/>
+        </w:sdtPr>
+        <w:sdtContent>
+          <w:r>
+            <w:fldChar w:fldCharType="begin"/>
+          </w:r>
+          <w:r>
+            <w:instrText xml:space="preserve"> CITATION MdA17 \l 2057 </w:instrText>
+          </w:r>
+          <w:r>
+            <w:fldChar w:fldCharType="separate"/>
+          </w:r>
+          <w:r>
+            <w:rPr>
+              <w:noProof/>
+            </w:rPr>
+            <w:t>(Khalil &amp; Kotaiah, 2017)</w:t>
+          </w:r>
+          <w:r>
+            <w:fldChar w:fldCharType="end"/>
+          </w:r>
+        </w:sdtContent>
+      </w:sdt>
+      <w:r>
+        <w:t xml:space="preserve">showing the total number of failed projects using the waterfall and agile methodology as well as challenged projects i.e. incomplete project and a successful project with all required features added and as seen in appendix 1.1 the average fail rate for agile(9%) is lower than waterfall (20%) with success rates being 54% for Agile and 35% for Waterfall showing how Agile can be have better odds of being either successful or at least partially successful project. However according to </w:t>
+      </w:r>
+      <w:sdt>
+        <w:sdtPr>
+          <w:id w:val="-1735458291"/>
+          <w:citation/>
+        </w:sdtPr>
+        <w:sdtContent>
+          <w:r>
+            <w:fldChar w:fldCharType="begin"/>
+          </w:r>
+          <w:r>
+            <w:instrText xml:space="preserve"> CITATION She12 \l 2057 </w:instrText>
+          </w:r>
+          <w:r>
+            <w:fldChar w:fldCharType="separate"/>
+          </w:r>
+          <w:r>
+            <w:rPr>
+              <w:noProof/>
+            </w:rPr>
+            <w:t>(Sheetal Sharma, 2012)</w:t>
+          </w:r>
+          <w:r>
+            <w:fldChar w:fldCharType="end"/>
+          </w:r>
+        </w:sdtContent>
+      </w:sdt>
+      <w:r>
+        <w:t xml:space="preserve"> the disadvantages of an agile project are that the time and cost requirements can go greatly over the target if managed poorly as the project is poorly planned as the scope is increasing causing unpredictable time and development costs which can cause the project to fail. Also due to the constantly changing project it may be harder to document the project as the documentation is also constantly being changed and expanded making maintenance of the project harder.</w:t>
+      </w:r>
+    </w:p>
+    <w:p>
+      <w:pPr>
+        <w:pStyle w:val="Heading3"/>
+      </w:pPr>
+      <w:bookmarkStart w:id="6" w:name="_Toc85795524"/>
+      <w:r>
+        <w:t>Which is better for the research project</w:t>
+      </w:r>
+      <w:bookmarkEnd w:id="6"/>
+    </w:p>
+    <w:p>
+      <w:pPr>
+        <w:spacing w:line="360" w:lineRule="auto"/>
+        <w:jc w:val="both"/>
+      </w:pPr>
+      <w:r>
+        <w:t xml:space="preserve">Choosing a methodology for this research project is crucial as a bad choice may cause this project to fail as according to </w:t>
+      </w:r>
+      <w:sdt>
+        <w:sdtPr>
+          <w:id w:val="-971134697"/>
+          <w:citation/>
+        </w:sdtPr>
+        <w:sdtContent>
+          <w:r>
+            <w:fldChar w:fldCharType="begin"/>
+          </w:r>
+          <w:r>
+            <w:instrText xml:space="preserve"> CITATION Kau18 \l 2057 </w:instrText>
+          </w:r>
+          <w:r>
+            <w:fldChar w:fldCharType="separate"/>
+          </w:r>
+          <w:r>
+            <w:rPr>
+              <w:noProof/>
+            </w:rPr>
+            <w:t>(Kaushal Chari, 2017)</w:t>
+          </w:r>
+          <w:r>
+            <w:fldChar w:fldCharType="end"/>
+          </w:r>
+        </w:sdtContent>
+      </w:sdt>
+      <w:r>
+        <w:t xml:space="preserve"> many projects fail due to not choosing a methodology compatible with the type of project being made. As this is a research project waterfall could be useful as the research for the project could be for its design elements however there is a risk in utilizing this methodology as mentioned before there is no back-tracking allowed on a Waterfall project, if the project fails then there is no more planning whereas Agile allows for a failed project to be reiterated on although at the cost of extra time. Another reason to use an Agile framework for this project is that extra features and discussions can be had if time is available. However Agile is a whole group of methodologies and picking a specific methodology should be considered. According to </w:t>
+      </w:r>
+      <w:sdt>
+        <w:sdtPr>
+          <w:id w:val="-1645350002"/>
+          <w:citation/>
+        </w:sdtPr>
+        <w:sdtContent>
+          <w:r>
+            <w:fldChar w:fldCharType="begin"/>
+          </w:r>
+          <w:r>
+            <w:instrText xml:space="preserve"> CITATION Igo12 \l 2057 </w:instrText>
+          </w:r>
+          <w:r>
+            <w:fldChar w:fldCharType="separate"/>
+          </w:r>
+          <w:r>
+            <w:rPr>
+              <w:noProof/>
+            </w:rPr>
+            <w:t>(Igor Ribeiro Lima, 2012)</w:t>
+          </w:r>
+          <w:r>
+            <w:fldChar w:fldCharType="end"/>
+          </w:r>
+        </w:sdtContent>
+      </w:sdt>
+      <w:r>
+        <w:t xml:space="preserve"> Scrum is a methodology that could be useful in research setting as it allows a project to be developed in a series of sprints to get individual tasks done. This makes it useful as a research project is difficult to define the scope of early on and having this be the methodology for researching and developing the artifact means that the project can be expanded for as long as there is time. An important feature of the scrum methodology would have to be changed however as according to </w:t>
+      </w:r>
+      <w:sdt>
+        <w:sdtPr>
+          <w:id w:val="921682089"/>
+          <w:citation/>
+        </w:sdtPr>
+        <w:sdtContent>
+          <w:r>
+            <w:fldChar w:fldCharType="begin"/>
+          </w:r>
+          <w:r>
+            <w:instrText xml:space="preserve"> CITATION Mar07 \l 2057 </w:instrText>
+          </w:r>
+          <w:r>
+            <w:fldChar w:fldCharType="separate"/>
+          </w:r>
+          <w:r>
+            <w:rPr>
+              <w:noProof/>
+            </w:rPr>
+            <w:t>(Marchesi, Mannaro, Uras, &amp; Locci, 2007)</w:t>
+          </w:r>
+          <w:r>
+            <w:fldChar w:fldCharType="end"/>
+          </w:r>
+        </w:sdtContent>
+      </w:sdt>
+      <w:r>
+        <w:t>Scrum works with teams for example a Scrum master, product owner and individual team members however this is a research project with only one member of the team meaning that many of these roles are redundant and are not required is the planned implementation of the Scrum.</w:t>
+      </w:r>
+    </w:p>
+    <w:p>
+      <w:pPr>
+        <w:spacing w:line="360" w:lineRule="auto"/>
+        <w:jc w:val="both"/>
+      </w:pPr>
+      <w:r>
+        <w:t xml:space="preserve">Overall Agile should be used in the research project as it allows flexibility in a field currently being studied and likely to need reiteration and redesigns to create the project successfully as well as further discuss potential features that could be added to the project or alternate ways for the project to be implemented. The specific Agile methodology chosen shall be Scrum as it provides the ability to sprint through features that can be expanded on as the research expands giving more liberty </w:t>
+      </w:r>
+      <w:r>
+        <w:t>to</w:t>
+      </w:r>
+      <w:r>
+        <w:t xml:space="preserve"> </w:t>
+      </w:r>
+      <w:r>
+        <w:t>research</w:t>
+      </w:r>
+      <w:r>
+        <w:t xml:space="preserve"> to add to the project.</w:t>
+      </w:r>
+    </w:p>
+    <w:p/>
     <w:p>
       <w:pPr>
         <w:pStyle w:val="Heading2"/>
@@ -1424,7 +1756,24 @@
       <w:r>
         <w:t>Artifact</w:t>
       </w:r>
-    </w:p>
+      <w:r>
+        <w:t xml:space="preserve"> - Design</w:t>
+      </w:r>
+    </w:p>
+    <w:p>
+      <w:pPr>
+        <w:pStyle w:val="Heading2"/>
+        <w:spacing w:line="360" w:lineRule="auto"/>
+        <w:jc w:val="both"/>
+      </w:pPr>
+      <w:r>
+        <w:t xml:space="preserve">Artifact - </w:t>
+      </w:r>
+      <w:r>
+        <w:t>Implementation</w:t>
+      </w:r>
+    </w:p>
+    <w:p/>
     <w:p>
       <w:pPr>
         <w:pStyle w:val="Heading2"/>
@@ -1483,13 +1832,8 @@
         <w:jc w:val="both"/>
       </w:pPr>
       <w:r>
-        <w:t xml:space="preserve">check out procedural storytelling in games design by tarn </w:t>
-      </w:r>
-      <w:proofErr w:type="spellStart"/>
-      <w:r>
-        <w:t>adams</w:t>
-      </w:r>
-      <w:proofErr w:type="spellEnd"/>
+        <w:t>check out procedural storytelling in games design by tarn adams</w:t>
+      </w:r>
     </w:p>
     <w:p>
       <w:pPr>
@@ -1520,15 +1864,7 @@
         <w:t>discusses systems relating to character believes</w:t>
       </w:r>
       <w:r>
-        <w:t xml:space="preserve"> in a style </w:t>
-      </w:r>
-      <w:proofErr w:type="gramStart"/>
-      <w:r>
-        <w:t>similar to</w:t>
-      </w:r>
-      <w:proofErr w:type="gramEnd"/>
-      <w:r>
-        <w:t xml:space="preserve"> dwarf fortress</w:t>
+        <w:t xml:space="preserve"> in a style similar to dwarf fortress</w:t>
       </w:r>
       <w:r>
         <w:t xml:space="preserve"> and how other characters interacting with each other can cause them to come into conflict</w:t>
@@ -1604,15 +1940,7 @@
     </w:p>
     <w:p>
       <w:r>
-        <w:t xml:space="preserve">use of </w:t>
-      </w:r>
-      <w:proofErr w:type="spellStart"/>
-      <w:r>
-        <w:t>htp</w:t>
-      </w:r>
-      <w:proofErr w:type="spellEnd"/>
-      <w:r>
-        <w:t xml:space="preserve"> systems to create actions the user takes and for other character to interrupt task of the player to help generate narrative </w:t>
+        <w:t xml:space="preserve">use of htp systems to create actions the user takes and for other character to interrupt task of the player to help generate narrative </w:t>
       </w:r>
     </w:p>
     <w:p/>
@@ -1628,7 +1956,6 @@
     </w:p>
     <w:p>
       <w:r>
-        <w:lastRenderedPageBreak/>
         <w:t xml:space="preserve">this one is important talking about using game event data as a scaffold for a later event </w:t>
       </w:r>
     </w:p>
@@ -1639,7 +1966,73 @@
           <w:rPr>
             <w:rStyle w:val="Hyperlink"/>
           </w:rPr>
-          <w:t>https://ojs.aaai.org/index.php</w:t>
+          <w:t>https://ojs.aaai.org/index.php/AIIDE/article/</w:t>
+        </w:r>
+        <w:r>
+          <w:rPr>
+            <w:rStyle w:val="Hyperlink"/>
+          </w:rPr>
+          <w:t>v</w:t>
+        </w:r>
+        <w:r>
+          <w:rPr>
+            <w:rStyle w:val="Hyperlink"/>
+          </w:rPr>
+          <w:t>iew/13046/12894</w:t>
+        </w:r>
+      </w:hyperlink>
+    </w:p>
+    <w:p>
+      <w:r>
+        <w:t>story generator using natural language processing</w:t>
+      </w:r>
+      <w:r>
+        <w:t xml:space="preserve"> could be too complex to implement</w:t>
+      </w:r>
+    </w:p>
+    <w:p>
+      <w:hyperlink r:id="rId12" w:history="1">
+        <w:r>
+          <w:rPr>
+            <w:rStyle w:val="Hyperlink"/>
+          </w:rPr>
+          <w:t>https://ieeexplore.ieee.org/stamp/stamp.jsp?tp=&amp;arnumber=1024747</w:t>
+        </w:r>
+      </w:hyperlink>
+    </w:p>
+    <w:p>
+      <w:r>
+        <w:t>HTN with emergent ai creating stories</w:t>
+      </w:r>
+    </w:p>
+    <w:p>
+      <w:hyperlink r:id="rId13" w:history="1">
+        <w:r>
+          <w:rPr>
+            <w:rStyle w:val="Hyperlink"/>
+          </w:rPr>
+          <w:t>http://ceur-ws.org/Vol-2862/paper25.pdf</w:t>
+        </w:r>
+      </w:hyperlink>
+    </w:p>
+    <w:p>
+      <w:r>
+        <w:t>talks about the human influence in narrative ai as well as how this helps social believable</w:t>
+      </w:r>
+    </w:p>
+    <w:p/>
+    <w:p>
+      <w:pPr>
+        <w:rPr>
+          <w:rStyle w:val="Hyperlink"/>
+        </w:rPr>
+      </w:pPr>
+      <w:hyperlink r:id="rId14" w:history="1">
+        <w:r>
+          <w:rPr>
+            <w:rStyle w:val="Hyperlink"/>
+          </w:rPr>
+          <w:t>http://www.journalssystem.com/shagh</w:t>
         </w:r>
         <w:r>
           <w:rPr>
@@ -1651,63 +2044,17 @@
           <w:rPr>
             <w:rStyle w:val="Hyperlink"/>
           </w:rPr>
-          <w:t>AIIDE/article/view/13046/12894</w:t>
+          <w:t>Reactive-games-as-an-example-of-extensive-use-of-evocative-narrative-elements-in,132785,0,2.html</w:t>
         </w:r>
       </w:hyperlink>
     </w:p>
-    <w:p/>
-    <w:p>
-      <w:hyperlink r:id="rId12" w:history="1">
-        <w:r>
-          <w:rPr>
-            <w:rStyle w:val="Hyperlink"/>
-          </w:rPr>
-          <w:t>https://ieeexplore.ieee.org/stamp/stamp.jsp?tp=&amp;arnumber=1024747</w:t>
-        </w:r>
-      </w:hyperlink>
-    </w:p>
-    <w:p>
-      <w:r>
-        <w:t>HTN with emergent ai creating stories</w:t>
-      </w:r>
-    </w:p>
-    <w:p>
-      <w:hyperlink r:id="rId13" w:history="1">
-        <w:r>
-          <w:rPr>
-            <w:rStyle w:val="Hyperlink"/>
-          </w:rPr>
-          <w:t>http://ceur-ws.org/Vol-2862/paper25.pdf</w:t>
-        </w:r>
-      </w:hyperlink>
-    </w:p>
-    <w:p>
-      <w:r>
-        <w:t>talks about the human influence in narrative ai as well as how this helps social believable</w:t>
-      </w:r>
-    </w:p>
-    <w:p/>
-    <w:p>
-      <w:hyperlink r:id="rId14" w:history="1">
-        <w:r>
-          <w:rPr>
-            <w:rStyle w:val="Hyperlink"/>
-          </w:rPr>
-          <w:t>http://www.journ</w:t>
-        </w:r>
-        <w:r>
-          <w:rPr>
-            <w:rStyle w:val="Hyperlink"/>
-          </w:rPr>
-          <w:t>a</w:t>
-        </w:r>
-        <w:r>
-          <w:rPr>
-            <w:rStyle w:val="Hyperlink"/>
-          </w:rPr>
-          <w:t>lssystem.com/shagh/Reactive-games-as-an-example-of-extensive-use-of-evocative-narrative-elements-in,132785,0,2.html</w:t>
-        </w:r>
-      </w:hyperlink>
+    <w:p>
+      <w:r>
+        <w:t xml:space="preserve">talks about how these games can be used to help </w:t>
+      </w:r>
+      <w:r>
+        <w:t>create narrative using youtuber as an example of games like dwarf fortress can be used as a narrative tool.</w:t>
+      </w:r>
     </w:p>
     <w:p/>
     <w:p>
@@ -1716,47 +2063,13 @@
           <w:rPr>
             <w:rStyle w:val="Hyperlink"/>
           </w:rPr>
-          <w:t>Subverting Historica</w:t>
-        </w:r>
-        <w:r>
-          <w:rPr>
-            <w:rStyle w:val="Hyperlink"/>
-          </w:rPr>
-          <w:t>l</w:t>
-        </w:r>
-        <w:r>
-          <w:rPr>
-            <w:rStyle w:val="Hyperlink"/>
-          </w:rPr>
-          <w:t xml:space="preserve"> Cause &amp; Effect: Generation of Mythic Biographies in Caves of </w:t>
-        </w:r>
-        <w:proofErr w:type="spellStart"/>
-        <w:r>
-          <w:rPr>
-            <w:rStyle w:val="Hyperlink"/>
-          </w:rPr>
-          <w:t>Qud</w:t>
-        </w:r>
-        <w:proofErr w:type="spellEnd"/>
-        <w:r>
-          <w:rPr>
-            <w:rStyle w:val="Hyperlink"/>
-          </w:rPr>
-          <w:t xml:space="preserve"> (acm.org)</w:t>
+          <w:t>Subverting Historical Cause &amp; Effect: Generation of Mythic Biographies in Caves of Qud (acm.org)</w:t>
         </w:r>
       </w:hyperlink>
     </w:p>
     <w:p>
       <w:r>
-        <w:t xml:space="preserve">Talks about the text generation system from caves of </w:t>
-      </w:r>
-      <w:proofErr w:type="spellStart"/>
-      <w:r>
-        <w:t>qud</w:t>
-      </w:r>
-      <w:proofErr w:type="spellEnd"/>
-      <w:r>
-        <w:t xml:space="preserve"> a dwarf fortress inspired game and how events can change the relationships between </w:t>
+        <w:t xml:space="preserve">Talks about the text generation system from caves of qud a dwarf fortress inspired game and how events can change the relationships between </w:t>
       </w:r>
       <w:r>
         <w:t>characters and the game world through generative methods</w:t>
@@ -1811,8 +2124,7 @@
     </w:p>
     <w:p>
       <w:pPr>
-        <w:spacing w:line="360" w:lineRule="auto"/>
-        <w:jc w:val="both"/>
+        <w:pStyle w:val="Heading1"/>
       </w:pPr>
       <w:r>
         <w:br w:type="page"/>
@@ -1825,7 +2137,7 @@
         <w:br w:type="page"/>
       </w:r>
     </w:p>
-    <w:bookmarkStart w:id="4" w:name="_Toc86058901" w:displacedByCustomXml="next"/>
+    <w:bookmarkStart w:id="7" w:name="_Toc86058901" w:displacedByCustomXml="next"/>
     <w:sdt>
       <w:sdtPr>
         <w:rPr>
@@ -1851,7 +2163,7 @@
           <w:r>
             <w:t>Bibliography</w:t>
           </w:r>
-          <w:bookmarkEnd w:id="4"/>
+          <w:bookmarkEnd w:id="7"/>
         </w:p>
         <w:sdt>
           <w:sdtPr>
@@ -2356,6 +2668,28 @@
       <w:szCs w:val="26"/>
     </w:rPr>
   </w:style>
+  <w:style w:type="paragraph" w:styleId="Heading3">
+    <w:name w:val="heading 3"/>
+    <w:basedOn w:val="Normal"/>
+    <w:next w:val="Normal"/>
+    <w:link w:val="Heading3Char"/>
+    <w:uiPriority w:val="9"/>
+    <w:unhideWhenUsed/>
+    <w:qFormat/>
+    <w:rsid w:val="002E03AD"/>
+    <w:pPr>
+      <w:keepNext/>
+      <w:keepLines/>
+      <w:spacing w:before="40" w:after="0"/>
+      <w:outlineLvl w:val="2"/>
+    </w:pPr>
+    <w:rPr>
+      <w:rFonts w:asciiTheme="majorHAnsi" w:eastAsiaTheme="majorEastAsia" w:hAnsiTheme="majorHAnsi" w:cstheme="majorBidi"/>
+      <w:color w:val="1F3763" w:themeColor="accent1" w:themeShade="7F"/>
+      <w:sz w:val="24"/>
+      <w:szCs w:val="24"/>
+    </w:rPr>
+  </w:style>
   <w:style w:type="character" w:default="1" w:styleId="DefaultParagraphFont">
     <w:name w:val="Default Paragraph Font"/>
     <w:uiPriority w:val="1"/>
@@ -2507,6 +2841,19 @@
     <w:rPr>
       <w:color w:val="954F72" w:themeColor="followedHyperlink"/>
       <w:u w:val="single"/>
+    </w:rPr>
+  </w:style>
+  <w:style w:type="character" w:customStyle="1" w:styleId="Heading3Char">
+    <w:name w:val="Heading 3 Char"/>
+    <w:basedOn w:val="DefaultParagraphFont"/>
+    <w:link w:val="Heading3"/>
+    <w:uiPriority w:val="9"/>
+    <w:rsid w:val="002E03AD"/>
+    <w:rPr>
+      <w:rFonts w:asciiTheme="majorHAnsi" w:eastAsiaTheme="majorEastAsia" w:hAnsiTheme="majorHAnsi" w:cstheme="majorBidi"/>
+      <w:color w:val="1F3763" w:themeColor="accent1" w:themeShade="7F"/>
+      <w:sz w:val="24"/>
+      <w:szCs w:val="24"/>
     </w:rPr>
   </w:style>
 </w:styles>
@@ -2808,11 +3155,166 @@
 </file>
 
 <file path=customXml/item1.xml><?xml version="1.0" encoding="utf-8"?>
-<b:Sources xmlns:b="http://schemas.openxmlformats.org/officeDocument/2006/bibliography" xmlns="http://schemas.openxmlformats.org/officeDocument/2006/bibliography" SelectedStyle="\APASixthEditionOfficeOnline.xsl" StyleName="APA" Version="6"/>
+<b:Sources xmlns:b="http://schemas.openxmlformats.org/officeDocument/2006/bibliography" xmlns="http://schemas.openxmlformats.org/officeDocument/2006/bibliography" SelectedStyle="\APASixthEditionOfficeOnline.xsl" StyleName="APA" Version="6">
+  <b:Source>
+    <b:Tag>MMa13</b:Tag>
+    <b:SourceType>InternetSite</b:SourceType>
+    <b:Guid>{641A591E-B63F-40E9-9955-D56C40F57661}</b:Guid>
+    <b:Title>Traditional SDLC Vs Scrum Methodology – A Comparative </b:Title>
+    <b:Year>2013</b:Year>
+    <b:Author>
+      <b:Author>
+        <b:NameList>
+          <b:Person>
+            <b:Last>M. Mahalakshmi</b:Last>
+            <b:First>DR.</b:First>
+            <b:Middle>M. Sundararajan</b:Middle>
+          </b:Person>
+        </b:NameList>
+      </b:Author>
+    </b:Author>
+    <b:InternetSiteTitle>citeseerx</b:InternetSiteTitle>
+    <b:Month>6</b:Month>
+    <b:Day>6</b:Day>
+    <b:URL>https://citeseerx.ist.psu.edu/viewdoc/download?doi=10.1.1.413.2992&amp;rep=rep1&amp;type=pdf</b:URL>
+    <b:RefOrder>1</b:RefOrder>
+  </b:Source>
+  <b:Source>
+    <b:Tag>MdA17</b:Tag>
+    <b:SourceType>InternetSite</b:SourceType>
+    <b:Guid>{146D7CE2-BDAD-4355-A876-3232CDB086A5}</b:Guid>
+    <b:Author>
+      <b:Author>
+        <b:NameList>
+          <b:Person>
+            <b:Last>Khalil</b:Last>
+            <b:First>Md</b:First>
+            <b:Middle>Asif</b:Middle>
+          </b:Person>
+          <b:Person>
+            <b:Last>Kotaiah</b:Last>
+            <b:First>Bonthu</b:First>
+          </b:Person>
+        </b:NameList>
+      </b:Author>
+    </b:Author>
+    <b:Title>Implementation of agile methodology based on SCRUM tool</b:Title>
+    <b:InternetSiteTitle>IEEE Xplore</b:InternetSiteTitle>
+    <b:Year>2017</b:Year>
+    <b:Month>8</b:Month>
+    <b:Day>1</b:Day>
+    <b:URL>https://ieeexplore.ieee.org/abstract/document/8389872</b:URL>
+    <b:RefOrder>2</b:RefOrder>
+  </b:Source>
+  <b:Source>
+    <b:Tag>She12</b:Tag>
+    <b:SourceType>InternetSite</b:SourceType>
+    <b:Guid>{9B366C4E-87C9-41B9-8A39-ED863B3EC2E0}</b:Guid>
+    <b:Author>
+      <b:Author>
+        <b:NameList>
+          <b:Person>
+            <b:Last>Sheetal Sharma</b:Last>
+            <b:First>Darothi</b:First>
+            <b:Middle>Sarkar, Divya Gupta</b:Middle>
+          </b:Person>
+        </b:NameList>
+      </b:Author>
+    </b:Author>
+    <b:Title>Agile Processes and Methodologies: A </b:Title>
+    <b:InternetSiteTitle>yashada</b:InternetSiteTitle>
+    <b:Year>2012</b:Year>
+    <b:Month>5</b:Month>
+    <b:Day>5</b:Day>
+    <b:URL>Microsoft Word - IJCSE12-04-05-186.doc (yashada.org)</b:URL>
+    <b:RefOrder>3</b:RefOrder>
+  </b:Source>
+  <b:Source>
+    <b:Tag>Kau18</b:Tag>
+    <b:SourceType>DocumentFromInternetSite</b:SourceType>
+    <b:Guid>{FC69BC48-A035-4EB5-BFB7-5CA5502F75C9}</b:Guid>
+    <b:Author>
+      <b:Author>
+        <b:NameList>
+          <b:Person>
+            <b:Last>Kaushal Chari</b:Last>
+            <b:First>Manish</b:First>
+            <b:Middle>Agrawal</b:Middle>
+          </b:Person>
+        </b:NameList>
+      </b:Author>
+    </b:Author>
+    <b:Title>Impact of incorrect and new requirements on waterfall software project outcomes</b:Title>
+    <b:InternetSiteTitle>Research Gate</b:InternetSiteTitle>
+    <b:Year>2017</b:Year>
+    <b:Month>4</b:Month>
+    <b:Day>22</b:Day>
+    <b:URL>https://www.researchgate.net/publication/316362583_Impact_of_incorrect_and_new_requirements_on_waterfall_software_project_outcomes</b:URL>
+    <b:RefOrder>4</b:RefOrder>
+  </b:Source>
+  <b:Source>
+    <b:Tag>Igo12</b:Tag>
+    <b:SourceType>DocumentFromInternetSite</b:SourceType>
+    <b:Guid>{15109651-0B68-44DC-BEC4-C04BB5CEE12E}</b:Guid>
+    <b:Title>Adapting and Using Scrum in a Software </b:Title>
+    <b:InternetSiteTitle>fsma.edu.br</b:InternetSiteTitle>
+    <b:Year>2012</b:Year>
+    <b:Month>1</b:Month>
+    <b:Day>1</b:Day>
+    <b:URL>http://fsma.edu.br/si/edicao9/FSMA_SI_2012_1_Principal_2_en.pdf</b:URL>
+    <b:Author>
+      <b:Author>
+        <b:NameList>
+          <b:Person>
+            <b:Last>Igor Ribeiro Lima</b:Last>
+            <b:First>Tiago</b:First>
+            <b:Middle>de Castro Freire, Heitor Augustus Xavier Costa</b:Middle>
+          </b:Person>
+        </b:NameList>
+      </b:Author>
+    </b:Author>
+    <b:RefOrder>5</b:RefOrder>
+  </b:Source>
+  <b:Source>
+    <b:Tag>Mar07</b:Tag>
+    <b:SourceType>InternetSite</b:SourceType>
+    <b:Guid>{CC4A42DD-905F-4CC6-AFCF-EF1A15BB4F48}</b:Guid>
+    <b:Title>Distributed Scrum in Research Project Management</b:Title>
+    <b:Year>2007</b:Year>
+    <b:Author>
+      <b:Author>
+        <b:NameList>
+          <b:Person>
+            <b:Last>Marchesi</b:Last>
+            <b:First>Michele</b:First>
+          </b:Person>
+          <b:Person>
+            <b:Last>Mannaro</b:Last>
+            <b:First>Katiuscia</b:First>
+          </b:Person>
+          <b:Person>
+            <b:Last>Uras</b:Last>
+            <b:First>Selene</b:First>
+          </b:Person>
+          <b:Person>
+            <b:Last>Locci</b:Last>
+            <b:Middle>Franco</b:Middle>
+            <b:First>Mario</b:First>
+          </b:Person>
+        </b:NameList>
+      </b:Author>
+    </b:Author>
+    <b:InternetSiteTitle>ResearchGate</b:InternetSiteTitle>
+    <b:Month>6</b:Month>
+    <b:Day>22</b:Day>
+    <b:URL>https://www.researchgate.net/publication/221592443_Distributed_Scrum_in_Research_Project_Management</b:URL>
+    <b:RefOrder>6</b:RefOrder>
+  </b:Source>
+</b:Sources>
 </file>
 
 <file path=customXml/itemProps1.xml><?xml version="1.0" encoding="utf-8"?>
-<ds:datastoreItem xmlns:ds="http://schemas.openxmlformats.org/officeDocument/2006/customXml" ds:itemID="{5711378A-3128-47F0-AC23-8B5F91661346}">
+<ds:datastoreItem xmlns:ds="http://schemas.openxmlformats.org/officeDocument/2006/customXml" ds:itemID="{9FD9E464-485E-48DA-B20D-EA64B501FA7B}">
   <ds:schemaRefs>
     <ds:schemaRef ds:uri="http://schemas.openxmlformats.org/officeDocument/2006/bibliography"/>
   </ds:schemaRefs>

</xml_diff>

<commit_message>
htn, neural and etc
</commit_message>
<xml_diff>
--- a/Research Project.docx
+++ b/Research Project.docx
@@ -101,7 +101,7 @@
                                         <w:noProof/>
                                         <w:color w:val="44546A" w:themeColor="text2"/>
                                       </w:rPr>
-                                      <w:t>DUNN Isaac</w:t>
+                                      <w:t>bob bobman</w:t>
                                     </w:r>
                                   </w:sdtContent>
                                 </w:sdt>
@@ -132,7 +132,7 @@
                     <v:stroke joinstyle="miter"/>
                     <v:path gradientshapeok="t" o:connecttype="rect"/>
                   </v:shapetype>
-                  <v:shape id="Text Box 465" o:spid="_x0000_s1026" type="#_x0000_t202" style="position:absolute;left:0;text-align:left;margin-left:0;margin-top:0;width:220.3pt;height:21.15pt;z-index:251664384;visibility:visible;mso-wrap-style:square;mso-width-percent:360;mso-height-percent:0;mso-left-percent:455;mso-top-percent:660;mso-wrap-distance-left:9pt;mso-wrap-distance-top:0;mso-wrap-distance-right:9pt;mso-wrap-distance-bottom:0;mso-position-horizontal-relative:page;mso-position-vertical-relative:page;mso-width-percent:360;mso-height-percent:0;mso-left-percent:455;mso-top-percent:660;mso-width-relative:page;mso-height-relative:margin;v-text-anchor:bottom" o:gfxdata="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" filled="f" stroked="f" strokeweight=".5pt">
+                  <v:shape id="Text Box 465" o:spid="_x0000_s1026" type="#_x0000_t202" style="position:absolute;left:0;text-align:left;margin-left:0;margin-top:0;width:220.3pt;height:21.15pt;z-index:251664384;visibility:visible;mso-wrap-style:square;mso-width-percent:360;mso-height-percent:0;mso-left-percent:455;mso-top-percent:660;mso-wrap-distance-left:9pt;mso-wrap-distance-top:0;mso-wrap-distance-right:9pt;mso-wrap-distance-bottom:0;mso-position-horizontal-relative:page;mso-position-vertical-relative:page;mso-width-percent:360;mso-height-percent:0;mso-left-percent:455;mso-top-percent:660;mso-width-relative:page;mso-height-relative:margin;v-text-anchor:bottom" o:gfxdata="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" filled="f" stroked="f" strokeweight=".5pt">
                     <v:textbox style="mso-fit-shape-to-text:t">
                       <w:txbxContent>
                         <w:p>
@@ -161,7 +161,7 @@
                                   <w:noProof/>
                                   <w:color w:val="44546A" w:themeColor="text2"/>
                                 </w:rPr>
-                                <w:t>DUNN Isaac</w:t>
+                                <w:t>bob bobman</w:t>
                               </w:r>
                             </w:sdtContent>
                           </w:sdt>
@@ -271,7 +271,7 @@
               </mc:Choice>
               <mc:Fallback>
                 <w:pict>
-                  <v:rect w14:anchorId="6BB07763" id="Rectangle 466" o:spid="_x0000_s1027" style="position:absolute;left:0;text-align:left;margin-left:0;margin-top:0;width:581.4pt;height:752.4pt;z-index:-251653120;visibility:visible;mso-wrap-style:square;mso-width-percent:950;mso-height-percent:950;mso-wrap-distance-left:9pt;mso-wrap-distance-top:0;mso-wrap-distance-right:9pt;mso-wrap-distance-bottom:0;mso-position-horizontal:center;mso-position-horizontal-relative:page;mso-position-vertical:center;mso-position-vertical-relative:page;mso-width-percent:950;mso-height-percent:950;mso-width-relative:page;mso-height-relative:page;v-text-anchor:middle" o:gfxdata="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" fillcolor="#d9e2f3 [660]" stroked="f" strokeweight="1pt">
+                  <v:rect w14:anchorId="6BB07763" id="Rectangle 466" o:spid="_x0000_s1027" style="position:absolute;left:0;text-align:left;margin-left:0;margin-top:0;width:581.4pt;height:752.4pt;z-index:-251653120;visibility:visible;mso-wrap-style:square;mso-width-percent:950;mso-height-percent:950;mso-wrap-distance-left:9pt;mso-wrap-distance-top:0;mso-wrap-distance-right:9pt;mso-wrap-distance-bottom:0;mso-position-horizontal:center;mso-position-horizontal-relative:page;mso-position-vertical:center;mso-position-vertical-relative:page;mso-width-percent:950;mso-height-percent:950;mso-width-relative:page;mso-height-relative:page;v-text-anchor:middle" o:gfxdata="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" fillcolor="#d9e2f3 [660]" stroked="f" strokeweight="1pt">
                     <v:fill color2="#8eaadb [1940]" rotate="t" focus="100%" type="gradient">
                       <o:fill v:ext="view" type="gradientUnscaled"/>
                     </v:fill>
@@ -413,7 +413,7 @@
               </mc:Choice>
               <mc:Fallback>
                 <w:pict>
-                  <v:rect w14:anchorId="3428B2B2" id="Rectangle 467" o:spid="_x0000_s1028" style="position:absolute;left:0;text-align:left;margin-left:0;margin-top:0;width:226.45pt;height:237.6pt;z-index:251660288;visibility:visible;mso-wrap-style:square;mso-width-percent:370;mso-height-percent:300;mso-left-percent:455;mso-top-percent:25;mso-wrap-distance-left:9pt;mso-wrap-distance-top:0;mso-wrap-distance-right:9pt;mso-wrap-distance-bottom:0;mso-position-horizontal-relative:page;mso-position-vertical-relative:page;mso-width-percent:370;mso-height-percent:300;mso-left-percent:455;mso-top-percent:25;mso-width-relative:page;mso-height-relative:page;v-text-anchor:bottom" o:gfxdata="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" fillcolor="#44546a [3215]" stroked="f" strokeweight="1pt">
+                  <v:rect w14:anchorId="3428B2B2" id="Rectangle 467" o:spid="_x0000_s1028" style="position:absolute;left:0;text-align:left;margin-left:0;margin-top:0;width:226.45pt;height:237.6pt;z-index:251660288;visibility:visible;mso-wrap-style:square;mso-width-percent:370;mso-height-percent:300;mso-left-percent:455;mso-top-percent:25;mso-wrap-distance-left:9pt;mso-wrap-distance-top:0;mso-wrap-distance-right:9pt;mso-wrap-distance-bottom:0;mso-position-horizontal-relative:page;mso-position-vertical-relative:page;mso-width-percent:370;mso-height-percent:300;mso-left-percent:455;mso-top-percent:25;mso-width-relative:page;mso-height-relative:page;v-text-anchor:bottom" o:gfxdata="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" fillcolor="#44546a [3215]" stroked="f" strokeweight="1pt">
                     <v:textbox inset="14.4pt,14.4pt,14.4pt,28.8pt">
                       <w:txbxContent>
                         <w:p>
@@ -797,7 +797,7 @@
               </mc:Choice>
               <mc:Fallback>
                 <w:pict>
-                  <v:shape w14:anchorId="1C99751F" id="Text Box 470" o:spid="_x0000_s1029" type="#_x0000_t202" style="position:absolute;left:0;text-align:left;margin-left:0;margin-top:0;width:220.3pt;height:194.9pt;z-index:251661312;visibility:visible;mso-wrap-style:square;mso-width-percent:360;mso-height-percent:280;mso-left-percent:455;mso-top-percent:350;mso-wrap-distance-left:9pt;mso-wrap-distance-top:0;mso-wrap-distance-right:9pt;mso-wrap-distance-bottom:0;mso-position-horizontal-relative:page;mso-position-vertical-relative:page;mso-width-percent:360;mso-height-percent:280;mso-left-percent:455;mso-top-percent:350;mso-width-relative:page;mso-height-relative:page;v-text-anchor:top" o:gfxdata="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" filled="f" stroked="f" strokeweight=".5pt">
+                  <v:shape w14:anchorId="1C99751F" id="Text Box 470" o:spid="_x0000_s1029" type="#_x0000_t202" style="position:absolute;left:0;text-align:left;margin-left:0;margin-top:0;width:220.3pt;height:194.9pt;z-index:251661312;visibility:visible;mso-wrap-style:square;mso-width-percent:360;mso-height-percent:280;mso-left-percent:455;mso-top-percent:350;mso-wrap-distance-left:9pt;mso-wrap-distance-top:0;mso-wrap-distance-right:9pt;mso-wrap-distance-bottom:0;mso-position-horizontal-relative:page;mso-position-vertical-relative:page;mso-width-percent:360;mso-height-percent:280;mso-left-percent:455;mso-top-percent:350;mso-width-relative:page;mso-height-relative:page;v-text-anchor:top" o:gfxdata="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" filled="f" stroked="f" strokeweight=".5pt">
                     <v:textbox style="mso-fit-shape-to-text:t">
                       <w:txbxContent>
                         <w:p>
@@ -936,7 +936,7 @@
           <w:r>
             <w:fldChar w:fldCharType="separate"/>
           </w:r>
-          <w:hyperlink w:anchor="_Toc87013491" w:history="1">
+          <w:hyperlink w:anchor="_Toc90216050" w:history="1">
             <w:r>
               <w:rPr>
                 <w:rStyle w:val="Hyperlink"/>
@@ -963,7 +963,7 @@
                 <w:noProof/>
                 <w:webHidden/>
               </w:rPr>
-              <w:instrText xml:space="preserve"> PAGEREF _Toc87013491 \h </w:instrText>
+              <w:instrText xml:space="preserve"> PAGEREF _Toc90216050 \h </w:instrText>
             </w:r>
             <w:r>
               <w:rPr>
@@ -1006,7 +1006,7 @@
               <w:lang w:eastAsia="en-GB"/>
             </w:rPr>
           </w:pPr>
-          <w:hyperlink w:anchor="_Toc87013492" w:history="1">
+          <w:hyperlink w:anchor="_Toc90216051" w:history="1">
             <w:r>
               <w:rPr>
                 <w:rStyle w:val="Hyperlink"/>
@@ -1033,7 +1033,7 @@
                 <w:noProof/>
                 <w:webHidden/>
               </w:rPr>
-              <w:instrText xml:space="preserve"> PAGEREF _Toc87013492 \h </w:instrText>
+              <w:instrText xml:space="preserve"> PAGEREF _Toc90216051 \h </w:instrText>
             </w:r>
             <w:r>
               <w:rPr>
@@ -1076,7 +1076,7 @@
               <w:lang w:eastAsia="en-GB"/>
             </w:rPr>
           </w:pPr>
-          <w:hyperlink w:anchor="_Toc87013493" w:history="1">
+          <w:hyperlink w:anchor="_Toc90216052" w:history="1">
             <w:r>
               <w:rPr>
                 <w:rStyle w:val="Hyperlink"/>
@@ -1103,7 +1103,7 @@
                 <w:noProof/>
                 <w:webHidden/>
               </w:rPr>
-              <w:instrText xml:space="preserve"> PAGEREF _Toc87013493 \h </w:instrText>
+              <w:instrText xml:space="preserve"> PAGEREF _Toc90216052 \h </w:instrText>
             </w:r>
             <w:r>
               <w:rPr>
@@ -1146,7 +1146,7 @@
               <w:lang w:eastAsia="en-GB"/>
             </w:rPr>
           </w:pPr>
-          <w:hyperlink w:anchor="_Toc87013494" w:history="1">
+          <w:hyperlink w:anchor="_Toc90216053" w:history="1">
             <w:r>
               <w:rPr>
                 <w:rStyle w:val="Hyperlink"/>
@@ -1173,7 +1173,7 @@
                 <w:noProof/>
                 <w:webHidden/>
               </w:rPr>
-              <w:instrText xml:space="preserve"> PAGEREF _Toc87013494 \h </w:instrText>
+              <w:instrText xml:space="preserve"> PAGEREF _Toc90216053 \h </w:instrText>
             </w:r>
             <w:r>
               <w:rPr>
@@ -1216,7 +1216,7 @@
               <w:lang w:eastAsia="en-GB"/>
             </w:rPr>
           </w:pPr>
-          <w:hyperlink w:anchor="_Toc87013495" w:history="1">
+          <w:hyperlink w:anchor="_Toc90216054" w:history="1">
             <w:r>
               <w:rPr>
                 <w:rStyle w:val="Hyperlink"/>
@@ -1243,7 +1243,7 @@
                 <w:noProof/>
                 <w:webHidden/>
               </w:rPr>
-              <w:instrText xml:space="preserve"> PAGEREF _Toc87013495 \h </w:instrText>
+              <w:instrText xml:space="preserve"> PAGEREF _Toc90216054 \h </w:instrText>
             </w:r>
             <w:r>
               <w:rPr>
@@ -1286,7 +1286,7 @@
               <w:lang w:eastAsia="en-GB"/>
             </w:rPr>
           </w:pPr>
-          <w:hyperlink w:anchor="_Toc87013496" w:history="1">
+          <w:hyperlink w:anchor="_Toc90216055" w:history="1">
             <w:r>
               <w:rPr>
                 <w:rStyle w:val="Hyperlink"/>
@@ -1313,7 +1313,7 @@
                 <w:noProof/>
                 <w:webHidden/>
               </w:rPr>
-              <w:instrText xml:space="preserve"> PAGEREF _Toc87013496 \h </w:instrText>
+              <w:instrText xml:space="preserve"> PAGEREF _Toc90216055 \h </w:instrText>
             </w:r>
             <w:r>
               <w:rPr>
@@ -1356,7 +1356,7 @@
               <w:lang w:eastAsia="en-GB"/>
             </w:rPr>
           </w:pPr>
-          <w:hyperlink w:anchor="_Toc87013497" w:history="1">
+          <w:hyperlink w:anchor="_Toc90216056" w:history="1">
             <w:r>
               <w:rPr>
                 <w:rStyle w:val="Hyperlink"/>
@@ -1383,7 +1383,7 @@
                 <w:noProof/>
                 <w:webHidden/>
               </w:rPr>
-              <w:instrText xml:space="preserve"> PAGEREF _Toc87013497 \h </w:instrText>
+              <w:instrText xml:space="preserve"> PAGEREF _Toc90216056 \h </w:instrText>
             </w:r>
             <w:r>
               <w:rPr>
@@ -1426,7 +1426,7 @@
               <w:lang w:eastAsia="en-GB"/>
             </w:rPr>
           </w:pPr>
-          <w:hyperlink w:anchor="_Toc87013498" w:history="1">
+          <w:hyperlink w:anchor="_Toc90216057" w:history="1">
             <w:r>
               <w:rPr>
                 <w:rStyle w:val="Hyperlink"/>
@@ -1453,7 +1453,7 @@
                 <w:noProof/>
                 <w:webHidden/>
               </w:rPr>
-              <w:instrText xml:space="preserve"> PAGEREF _Toc87013498 \h </w:instrText>
+              <w:instrText xml:space="preserve"> PAGEREF _Toc90216057 \h </w:instrText>
             </w:r>
             <w:r>
               <w:rPr>
@@ -1496,13 +1496,13 @@
               <w:lang w:eastAsia="en-GB"/>
             </w:rPr>
           </w:pPr>
-          <w:hyperlink w:anchor="_Toc87013499" w:history="1">
+          <w:hyperlink w:anchor="_Toc90216058" w:history="1">
             <w:r>
               <w:rPr>
                 <w:rStyle w:val="Hyperlink"/>
                 <w:noProof/>
               </w:rPr>
-              <w:t>Methods of generating narrative AI</w:t>
+              <w:t>Introduction</w:t>
             </w:r>
             <w:r>
               <w:rPr>
@@ -1523,7 +1523,217 @@
                 <w:noProof/>
                 <w:webHidden/>
               </w:rPr>
-              <w:instrText xml:space="preserve"> PAGEREF _Toc87013499 \h </w:instrText>
+              <w:instrText xml:space="preserve"> PAGEREF _Toc90216058 \h </w:instrText>
+            </w:r>
+            <w:r>
+              <w:rPr>
+                <w:noProof/>
+                <w:webHidden/>
+              </w:rPr>
+            </w:r>
+            <w:r>
+              <w:rPr>
+                <w:noProof/>
+                <w:webHidden/>
+              </w:rPr>
+              <w:fldChar w:fldCharType="separate"/>
+            </w:r>
+            <w:r>
+              <w:rPr>
+                <w:noProof/>
+                <w:webHidden/>
+              </w:rPr>
+              <w:t>5</w:t>
+            </w:r>
+            <w:r>
+              <w:rPr>
+                <w:noProof/>
+                <w:webHidden/>
+              </w:rPr>
+              <w:fldChar w:fldCharType="end"/>
+            </w:r>
+          </w:hyperlink>
+        </w:p>
+        <w:p>
+          <w:pPr>
+            <w:pStyle w:val="TOC3"/>
+            <w:tabs>
+              <w:tab w:val="right" w:leader="dot" w:pos="9016"/>
+            </w:tabs>
+            <w:rPr>
+              <w:rFonts w:eastAsiaTheme="minorEastAsia"/>
+              <w:noProof/>
+              <w:lang w:eastAsia="en-GB"/>
+            </w:rPr>
+          </w:pPr>
+          <w:hyperlink w:anchor="_Toc90216059" w:history="1">
+            <w:r>
+              <w:rPr>
+                <w:rStyle w:val="Hyperlink"/>
+                <w:noProof/>
+              </w:rPr>
+              <w:t>What is narrative AI</w:t>
+            </w:r>
+            <w:r>
+              <w:rPr>
+                <w:noProof/>
+                <w:webHidden/>
+              </w:rPr>
+              <w:tab/>
+            </w:r>
+            <w:r>
+              <w:rPr>
+                <w:noProof/>
+                <w:webHidden/>
+              </w:rPr>
+              <w:fldChar w:fldCharType="begin"/>
+            </w:r>
+            <w:r>
+              <w:rPr>
+                <w:noProof/>
+                <w:webHidden/>
+              </w:rPr>
+              <w:instrText xml:space="preserve"> PAGEREF _Toc90216059 \h </w:instrText>
+            </w:r>
+            <w:r>
+              <w:rPr>
+                <w:noProof/>
+                <w:webHidden/>
+              </w:rPr>
+            </w:r>
+            <w:r>
+              <w:rPr>
+                <w:noProof/>
+                <w:webHidden/>
+              </w:rPr>
+              <w:fldChar w:fldCharType="separate"/>
+            </w:r>
+            <w:r>
+              <w:rPr>
+                <w:noProof/>
+                <w:webHidden/>
+              </w:rPr>
+              <w:t>5</w:t>
+            </w:r>
+            <w:r>
+              <w:rPr>
+                <w:noProof/>
+                <w:webHidden/>
+              </w:rPr>
+              <w:fldChar w:fldCharType="end"/>
+            </w:r>
+          </w:hyperlink>
+        </w:p>
+        <w:p>
+          <w:pPr>
+            <w:pStyle w:val="TOC3"/>
+            <w:tabs>
+              <w:tab w:val="right" w:leader="dot" w:pos="9016"/>
+            </w:tabs>
+            <w:rPr>
+              <w:rFonts w:eastAsiaTheme="minorEastAsia"/>
+              <w:noProof/>
+              <w:lang w:eastAsia="en-GB"/>
+            </w:rPr>
+          </w:pPr>
+          <w:hyperlink w:anchor="_Toc90216060" w:history="1">
+            <w:r>
+              <w:rPr>
+                <w:rStyle w:val="Hyperlink"/>
+                <w:noProof/>
+              </w:rPr>
+              <w:t>History of Narrative AI</w:t>
+            </w:r>
+            <w:r>
+              <w:rPr>
+                <w:noProof/>
+                <w:webHidden/>
+              </w:rPr>
+              <w:tab/>
+            </w:r>
+            <w:r>
+              <w:rPr>
+                <w:noProof/>
+                <w:webHidden/>
+              </w:rPr>
+              <w:fldChar w:fldCharType="begin"/>
+            </w:r>
+            <w:r>
+              <w:rPr>
+                <w:noProof/>
+                <w:webHidden/>
+              </w:rPr>
+              <w:instrText xml:space="preserve"> PAGEREF _Toc90216060 \h </w:instrText>
+            </w:r>
+            <w:r>
+              <w:rPr>
+                <w:noProof/>
+                <w:webHidden/>
+              </w:rPr>
+            </w:r>
+            <w:r>
+              <w:rPr>
+                <w:noProof/>
+                <w:webHidden/>
+              </w:rPr>
+              <w:fldChar w:fldCharType="separate"/>
+            </w:r>
+            <w:r>
+              <w:rPr>
+                <w:noProof/>
+                <w:webHidden/>
+              </w:rPr>
+              <w:t>5</w:t>
+            </w:r>
+            <w:r>
+              <w:rPr>
+                <w:noProof/>
+                <w:webHidden/>
+              </w:rPr>
+              <w:fldChar w:fldCharType="end"/>
+            </w:r>
+          </w:hyperlink>
+        </w:p>
+        <w:p>
+          <w:pPr>
+            <w:pStyle w:val="TOC3"/>
+            <w:tabs>
+              <w:tab w:val="right" w:leader="dot" w:pos="9016"/>
+            </w:tabs>
+            <w:rPr>
+              <w:rFonts w:eastAsiaTheme="minorEastAsia"/>
+              <w:noProof/>
+              <w:lang w:eastAsia="en-GB"/>
+            </w:rPr>
+          </w:pPr>
+          <w:hyperlink w:anchor="_Toc90216061" w:history="1">
+            <w:r>
+              <w:rPr>
+                <w:rStyle w:val="Hyperlink"/>
+                <w:noProof/>
+              </w:rPr>
+              <w:t>How narrative AI is used</w:t>
+            </w:r>
+            <w:r>
+              <w:rPr>
+                <w:noProof/>
+                <w:webHidden/>
+              </w:rPr>
+              <w:tab/>
+            </w:r>
+            <w:r>
+              <w:rPr>
+                <w:noProof/>
+                <w:webHidden/>
+              </w:rPr>
+              <w:fldChar w:fldCharType="begin"/>
+            </w:r>
+            <w:r>
+              <w:rPr>
+                <w:noProof/>
+                <w:webHidden/>
+              </w:rPr>
+              <w:instrText xml:space="preserve"> PAGEREF _Toc90216061 \h </w:instrText>
             </w:r>
             <w:r>
               <w:rPr>
@@ -1566,13 +1776,13 @@
               <w:lang w:eastAsia="en-GB"/>
             </w:rPr>
           </w:pPr>
-          <w:hyperlink w:anchor="_Toc87013500" w:history="1">
+          <w:hyperlink w:anchor="_Toc90216062" w:history="1">
             <w:r>
               <w:rPr>
                 <w:rStyle w:val="Hyperlink"/>
                 <w:noProof/>
               </w:rPr>
-              <w:t>Artifact - Design</w:t>
+              <w:t>Methods of generating narrative AI</w:t>
             </w:r>
             <w:r>
               <w:rPr>
@@ -1593,7 +1803,7 @@
                 <w:noProof/>
                 <w:webHidden/>
               </w:rPr>
-              <w:instrText xml:space="preserve"> PAGEREF _Toc87013500 \h </w:instrText>
+              <w:instrText xml:space="preserve"> PAGEREF _Toc90216062 \h </w:instrText>
             </w:r>
             <w:r>
               <w:rPr>
@@ -1613,7 +1823,427 @@
                 <w:noProof/>
                 <w:webHidden/>
               </w:rPr>
-              <w:t>5</w:t>
+              <w:t>7</w:t>
+            </w:r>
+            <w:r>
+              <w:rPr>
+                <w:noProof/>
+                <w:webHidden/>
+              </w:rPr>
+              <w:fldChar w:fldCharType="end"/>
+            </w:r>
+          </w:hyperlink>
+        </w:p>
+        <w:p>
+          <w:pPr>
+            <w:pStyle w:val="TOC3"/>
+            <w:tabs>
+              <w:tab w:val="right" w:leader="dot" w:pos="9016"/>
+            </w:tabs>
+            <w:rPr>
+              <w:rFonts w:eastAsiaTheme="minorEastAsia"/>
+              <w:noProof/>
+              <w:lang w:eastAsia="en-GB"/>
+            </w:rPr>
+          </w:pPr>
+          <w:hyperlink w:anchor="_Toc90216063" w:history="1">
+            <w:r>
+              <w:rPr>
+                <w:rStyle w:val="Hyperlink"/>
+                <w:noProof/>
+              </w:rPr>
+              <w:t>Behaviour Trees</w:t>
+            </w:r>
+            <w:r>
+              <w:rPr>
+                <w:noProof/>
+                <w:webHidden/>
+              </w:rPr>
+              <w:tab/>
+            </w:r>
+            <w:r>
+              <w:rPr>
+                <w:noProof/>
+                <w:webHidden/>
+              </w:rPr>
+              <w:fldChar w:fldCharType="begin"/>
+            </w:r>
+            <w:r>
+              <w:rPr>
+                <w:noProof/>
+                <w:webHidden/>
+              </w:rPr>
+              <w:instrText xml:space="preserve"> PAGEREF _Toc90216063 \h </w:instrText>
+            </w:r>
+            <w:r>
+              <w:rPr>
+                <w:noProof/>
+                <w:webHidden/>
+              </w:rPr>
+            </w:r>
+            <w:r>
+              <w:rPr>
+                <w:noProof/>
+                <w:webHidden/>
+              </w:rPr>
+              <w:fldChar w:fldCharType="separate"/>
+            </w:r>
+            <w:r>
+              <w:rPr>
+                <w:noProof/>
+                <w:webHidden/>
+              </w:rPr>
+              <w:t>7</w:t>
+            </w:r>
+            <w:r>
+              <w:rPr>
+                <w:noProof/>
+                <w:webHidden/>
+              </w:rPr>
+              <w:fldChar w:fldCharType="end"/>
+            </w:r>
+          </w:hyperlink>
+        </w:p>
+        <w:p>
+          <w:pPr>
+            <w:pStyle w:val="TOC3"/>
+            <w:tabs>
+              <w:tab w:val="right" w:leader="dot" w:pos="9016"/>
+            </w:tabs>
+            <w:rPr>
+              <w:rFonts w:eastAsiaTheme="minorEastAsia"/>
+              <w:noProof/>
+              <w:lang w:eastAsia="en-GB"/>
+            </w:rPr>
+          </w:pPr>
+          <w:hyperlink w:anchor="_Toc90216064" w:history="1">
+            <w:r>
+              <w:rPr>
+                <w:rStyle w:val="Hyperlink"/>
+                <w:noProof/>
+              </w:rPr>
+              <w:t>HTN plans</w:t>
+            </w:r>
+            <w:r>
+              <w:rPr>
+                <w:noProof/>
+                <w:webHidden/>
+              </w:rPr>
+              <w:tab/>
+            </w:r>
+            <w:r>
+              <w:rPr>
+                <w:noProof/>
+                <w:webHidden/>
+              </w:rPr>
+              <w:fldChar w:fldCharType="begin"/>
+            </w:r>
+            <w:r>
+              <w:rPr>
+                <w:noProof/>
+                <w:webHidden/>
+              </w:rPr>
+              <w:instrText xml:space="preserve"> PAGEREF _Toc90216064 \h </w:instrText>
+            </w:r>
+            <w:r>
+              <w:rPr>
+                <w:noProof/>
+                <w:webHidden/>
+              </w:rPr>
+            </w:r>
+            <w:r>
+              <w:rPr>
+                <w:noProof/>
+                <w:webHidden/>
+              </w:rPr>
+              <w:fldChar w:fldCharType="separate"/>
+            </w:r>
+            <w:r>
+              <w:rPr>
+                <w:noProof/>
+                <w:webHidden/>
+              </w:rPr>
+              <w:t>8</w:t>
+            </w:r>
+            <w:r>
+              <w:rPr>
+                <w:noProof/>
+                <w:webHidden/>
+              </w:rPr>
+              <w:fldChar w:fldCharType="end"/>
+            </w:r>
+          </w:hyperlink>
+        </w:p>
+        <w:p>
+          <w:pPr>
+            <w:pStyle w:val="TOC3"/>
+            <w:tabs>
+              <w:tab w:val="right" w:leader="dot" w:pos="9016"/>
+            </w:tabs>
+            <w:rPr>
+              <w:rFonts w:eastAsiaTheme="minorEastAsia"/>
+              <w:noProof/>
+              <w:lang w:eastAsia="en-GB"/>
+            </w:rPr>
+          </w:pPr>
+          <w:hyperlink w:anchor="_Toc90216065" w:history="1">
+            <w:r>
+              <w:rPr>
+                <w:rStyle w:val="Hyperlink"/>
+                <w:noProof/>
+              </w:rPr>
+              <w:t>Recursive narrative scaffolding</w:t>
+            </w:r>
+            <w:r>
+              <w:rPr>
+                <w:noProof/>
+                <w:webHidden/>
+              </w:rPr>
+              <w:tab/>
+            </w:r>
+            <w:r>
+              <w:rPr>
+                <w:noProof/>
+                <w:webHidden/>
+              </w:rPr>
+              <w:fldChar w:fldCharType="begin"/>
+            </w:r>
+            <w:r>
+              <w:rPr>
+                <w:noProof/>
+                <w:webHidden/>
+              </w:rPr>
+              <w:instrText xml:space="preserve"> PAGEREF _Toc90216065 \h </w:instrText>
+            </w:r>
+            <w:r>
+              <w:rPr>
+                <w:noProof/>
+                <w:webHidden/>
+              </w:rPr>
+            </w:r>
+            <w:r>
+              <w:rPr>
+                <w:noProof/>
+                <w:webHidden/>
+              </w:rPr>
+              <w:fldChar w:fldCharType="separate"/>
+            </w:r>
+            <w:r>
+              <w:rPr>
+                <w:noProof/>
+                <w:webHidden/>
+              </w:rPr>
+              <w:t>9</w:t>
+            </w:r>
+            <w:r>
+              <w:rPr>
+                <w:noProof/>
+                <w:webHidden/>
+              </w:rPr>
+              <w:fldChar w:fldCharType="end"/>
+            </w:r>
+          </w:hyperlink>
+        </w:p>
+        <w:p>
+          <w:pPr>
+            <w:pStyle w:val="TOC3"/>
+            <w:tabs>
+              <w:tab w:val="right" w:leader="dot" w:pos="9016"/>
+            </w:tabs>
+            <w:rPr>
+              <w:rFonts w:eastAsiaTheme="minorEastAsia"/>
+              <w:noProof/>
+              <w:lang w:eastAsia="en-GB"/>
+            </w:rPr>
+          </w:pPr>
+          <w:hyperlink w:anchor="_Toc90216066" w:history="1">
+            <w:r>
+              <w:rPr>
+                <w:rStyle w:val="Hyperlink"/>
+                <w:noProof/>
+              </w:rPr>
+              <w:t>POCL plans</w:t>
+            </w:r>
+            <w:r>
+              <w:rPr>
+                <w:noProof/>
+                <w:webHidden/>
+              </w:rPr>
+              <w:tab/>
+            </w:r>
+            <w:r>
+              <w:rPr>
+                <w:noProof/>
+                <w:webHidden/>
+              </w:rPr>
+              <w:fldChar w:fldCharType="begin"/>
+            </w:r>
+            <w:r>
+              <w:rPr>
+                <w:noProof/>
+                <w:webHidden/>
+              </w:rPr>
+              <w:instrText xml:space="preserve"> PAGEREF _Toc90216066 \h </w:instrText>
+            </w:r>
+            <w:r>
+              <w:rPr>
+                <w:noProof/>
+                <w:webHidden/>
+              </w:rPr>
+            </w:r>
+            <w:r>
+              <w:rPr>
+                <w:noProof/>
+                <w:webHidden/>
+              </w:rPr>
+              <w:fldChar w:fldCharType="separate"/>
+            </w:r>
+            <w:r>
+              <w:rPr>
+                <w:noProof/>
+                <w:webHidden/>
+              </w:rPr>
+              <w:t>10</w:t>
+            </w:r>
+            <w:r>
+              <w:rPr>
+                <w:noProof/>
+                <w:webHidden/>
+              </w:rPr>
+              <w:fldChar w:fldCharType="end"/>
+            </w:r>
+          </w:hyperlink>
+        </w:p>
+        <w:p>
+          <w:pPr>
+            <w:pStyle w:val="TOC3"/>
+            <w:tabs>
+              <w:tab w:val="right" w:leader="dot" w:pos="9016"/>
+            </w:tabs>
+            <w:rPr>
+              <w:rFonts w:eastAsiaTheme="minorEastAsia"/>
+              <w:noProof/>
+              <w:lang w:eastAsia="en-GB"/>
+            </w:rPr>
+          </w:pPr>
+          <w:hyperlink w:anchor="_Toc90216067" w:history="1">
+            <w:r>
+              <w:rPr>
+                <w:rStyle w:val="Hyperlink"/>
+                <w:noProof/>
+              </w:rPr>
+              <w:t>Natural language processing</w:t>
+            </w:r>
+            <w:r>
+              <w:rPr>
+                <w:noProof/>
+                <w:webHidden/>
+              </w:rPr>
+              <w:tab/>
+            </w:r>
+            <w:r>
+              <w:rPr>
+                <w:noProof/>
+                <w:webHidden/>
+              </w:rPr>
+              <w:fldChar w:fldCharType="begin"/>
+            </w:r>
+            <w:r>
+              <w:rPr>
+                <w:noProof/>
+                <w:webHidden/>
+              </w:rPr>
+              <w:instrText xml:space="preserve"> PAGEREF _Toc90216067 \h </w:instrText>
+            </w:r>
+            <w:r>
+              <w:rPr>
+                <w:noProof/>
+                <w:webHidden/>
+              </w:rPr>
+            </w:r>
+            <w:r>
+              <w:rPr>
+                <w:noProof/>
+                <w:webHidden/>
+              </w:rPr>
+              <w:fldChar w:fldCharType="separate"/>
+            </w:r>
+            <w:r>
+              <w:rPr>
+                <w:noProof/>
+                <w:webHidden/>
+              </w:rPr>
+              <w:t>11</w:t>
+            </w:r>
+            <w:r>
+              <w:rPr>
+                <w:noProof/>
+                <w:webHidden/>
+              </w:rPr>
+              <w:fldChar w:fldCharType="end"/>
+            </w:r>
+          </w:hyperlink>
+        </w:p>
+        <w:p>
+          <w:pPr>
+            <w:pStyle w:val="TOC3"/>
+            <w:tabs>
+              <w:tab w:val="right" w:leader="dot" w:pos="9016"/>
+            </w:tabs>
+            <w:rPr>
+              <w:rFonts w:eastAsiaTheme="minorEastAsia"/>
+              <w:noProof/>
+              <w:lang w:eastAsia="en-GB"/>
+            </w:rPr>
+          </w:pPr>
+          <w:hyperlink w:anchor="_Toc90216068" w:history="1">
+            <w:r>
+              <w:rPr>
+                <w:rStyle w:val="Hyperlink"/>
+                <w:noProof/>
+              </w:rPr>
+              <w:t>Heuristic ai planning – (needs ref)</w:t>
+            </w:r>
+            <w:r>
+              <w:rPr>
+                <w:noProof/>
+                <w:webHidden/>
+              </w:rPr>
+              <w:tab/>
+            </w:r>
+            <w:r>
+              <w:rPr>
+                <w:noProof/>
+                <w:webHidden/>
+              </w:rPr>
+              <w:fldChar w:fldCharType="begin"/>
+            </w:r>
+            <w:r>
+              <w:rPr>
+                <w:noProof/>
+                <w:webHidden/>
+              </w:rPr>
+              <w:instrText xml:space="preserve"> PAGEREF _Toc90216068 \h </w:instrText>
+            </w:r>
+            <w:r>
+              <w:rPr>
+                <w:noProof/>
+                <w:webHidden/>
+              </w:rPr>
+            </w:r>
+            <w:r>
+              <w:rPr>
+                <w:noProof/>
+                <w:webHidden/>
+              </w:rPr>
+              <w:fldChar w:fldCharType="separate"/>
+            </w:r>
+            <w:r>
+              <w:rPr>
+                <w:noProof/>
+                <w:webHidden/>
+              </w:rPr>
+              <w:t>12</w:t>
             </w:r>
             <w:r>
               <w:rPr>
@@ -1636,13 +2266,13 @@
               <w:lang w:eastAsia="en-GB"/>
             </w:rPr>
           </w:pPr>
-          <w:hyperlink w:anchor="_Toc87013501" w:history="1">
+          <w:hyperlink w:anchor="_Toc90216069" w:history="1">
             <w:r>
               <w:rPr>
                 <w:rStyle w:val="Hyperlink"/>
                 <w:noProof/>
               </w:rPr>
-              <w:t>Artifact - Implementation</w:t>
+              <w:t>Artifact – Design</w:t>
             </w:r>
             <w:r>
               <w:rPr>
@@ -1663,7 +2293,7 @@
                 <w:noProof/>
                 <w:webHidden/>
               </w:rPr>
-              <w:instrText xml:space="preserve"> PAGEREF _Toc87013501 \h </w:instrText>
+              <w:instrText xml:space="preserve"> PAGEREF _Toc90216069 \h </w:instrText>
             </w:r>
             <w:r>
               <w:rPr>
@@ -1683,7 +2313,147 @@
                 <w:noProof/>
                 <w:webHidden/>
               </w:rPr>
-              <w:t>5</w:t>
+              <w:t>13</w:t>
+            </w:r>
+            <w:r>
+              <w:rPr>
+                <w:noProof/>
+                <w:webHidden/>
+              </w:rPr>
+              <w:fldChar w:fldCharType="end"/>
+            </w:r>
+          </w:hyperlink>
+        </w:p>
+        <w:p>
+          <w:pPr>
+            <w:pStyle w:val="TOC3"/>
+            <w:tabs>
+              <w:tab w:val="right" w:leader="dot" w:pos="9016"/>
+            </w:tabs>
+            <w:rPr>
+              <w:rFonts w:eastAsiaTheme="minorEastAsia"/>
+              <w:noProof/>
+              <w:lang w:eastAsia="en-GB"/>
+            </w:rPr>
+          </w:pPr>
+          <w:hyperlink w:anchor="_Toc90216070" w:history="1">
+            <w:r>
+              <w:rPr>
+                <w:rStyle w:val="Hyperlink"/>
+                <w:noProof/>
+              </w:rPr>
+              <w:t>Project requirements</w:t>
+            </w:r>
+            <w:r>
+              <w:rPr>
+                <w:noProof/>
+                <w:webHidden/>
+              </w:rPr>
+              <w:tab/>
+            </w:r>
+            <w:r>
+              <w:rPr>
+                <w:noProof/>
+                <w:webHidden/>
+              </w:rPr>
+              <w:fldChar w:fldCharType="begin"/>
+            </w:r>
+            <w:r>
+              <w:rPr>
+                <w:noProof/>
+                <w:webHidden/>
+              </w:rPr>
+              <w:instrText xml:space="preserve"> PAGEREF _Toc90216070 \h </w:instrText>
+            </w:r>
+            <w:r>
+              <w:rPr>
+                <w:noProof/>
+                <w:webHidden/>
+              </w:rPr>
+            </w:r>
+            <w:r>
+              <w:rPr>
+                <w:noProof/>
+                <w:webHidden/>
+              </w:rPr>
+              <w:fldChar w:fldCharType="separate"/>
+            </w:r>
+            <w:r>
+              <w:rPr>
+                <w:noProof/>
+                <w:webHidden/>
+              </w:rPr>
+              <w:t>13</w:t>
+            </w:r>
+            <w:r>
+              <w:rPr>
+                <w:noProof/>
+                <w:webHidden/>
+              </w:rPr>
+              <w:fldChar w:fldCharType="end"/>
+            </w:r>
+          </w:hyperlink>
+        </w:p>
+        <w:p>
+          <w:pPr>
+            <w:pStyle w:val="TOC3"/>
+            <w:tabs>
+              <w:tab w:val="right" w:leader="dot" w:pos="9016"/>
+            </w:tabs>
+            <w:rPr>
+              <w:rFonts w:eastAsiaTheme="minorEastAsia"/>
+              <w:noProof/>
+              <w:lang w:eastAsia="en-GB"/>
+            </w:rPr>
+          </w:pPr>
+          <w:hyperlink w:anchor="_Toc90216071" w:history="1">
+            <w:r>
+              <w:rPr>
+                <w:rStyle w:val="Hyperlink"/>
+                <w:noProof/>
+              </w:rPr>
+              <w:t>How this project will use narrative AI</w:t>
+            </w:r>
+            <w:r>
+              <w:rPr>
+                <w:noProof/>
+                <w:webHidden/>
+              </w:rPr>
+              <w:tab/>
+            </w:r>
+            <w:r>
+              <w:rPr>
+                <w:noProof/>
+                <w:webHidden/>
+              </w:rPr>
+              <w:fldChar w:fldCharType="begin"/>
+            </w:r>
+            <w:r>
+              <w:rPr>
+                <w:noProof/>
+                <w:webHidden/>
+              </w:rPr>
+              <w:instrText xml:space="preserve"> PAGEREF _Toc90216071 \h </w:instrText>
+            </w:r>
+            <w:r>
+              <w:rPr>
+                <w:noProof/>
+                <w:webHidden/>
+              </w:rPr>
+            </w:r>
+            <w:r>
+              <w:rPr>
+                <w:noProof/>
+                <w:webHidden/>
+              </w:rPr>
+              <w:fldChar w:fldCharType="separate"/>
+            </w:r>
+            <w:r>
+              <w:rPr>
+                <w:noProof/>
+                <w:webHidden/>
+              </w:rPr>
+              <w:t>13</w:t>
             </w:r>
             <w:r>
               <w:rPr>
@@ -1706,12 +2476,82 @@
               <w:lang w:eastAsia="en-GB"/>
             </w:rPr>
           </w:pPr>
-          <w:hyperlink w:anchor="_Toc87013502" w:history="1">
+          <w:hyperlink w:anchor="_Toc90216072" w:history="1">
             <w:r>
               <w:rPr>
                 <w:rStyle w:val="Hyperlink"/>
                 <w:noProof/>
               </w:rPr>
+              <w:t>Artifact - Implementation</w:t>
+            </w:r>
+            <w:r>
+              <w:rPr>
+                <w:noProof/>
+                <w:webHidden/>
+              </w:rPr>
+              <w:tab/>
+            </w:r>
+            <w:r>
+              <w:rPr>
+                <w:noProof/>
+                <w:webHidden/>
+              </w:rPr>
+              <w:fldChar w:fldCharType="begin"/>
+            </w:r>
+            <w:r>
+              <w:rPr>
+                <w:noProof/>
+                <w:webHidden/>
+              </w:rPr>
+              <w:instrText xml:space="preserve"> PAGEREF _Toc90216072 \h </w:instrText>
+            </w:r>
+            <w:r>
+              <w:rPr>
+                <w:noProof/>
+                <w:webHidden/>
+              </w:rPr>
+            </w:r>
+            <w:r>
+              <w:rPr>
+                <w:noProof/>
+                <w:webHidden/>
+              </w:rPr>
+              <w:fldChar w:fldCharType="separate"/>
+            </w:r>
+            <w:r>
+              <w:rPr>
+                <w:noProof/>
+                <w:webHidden/>
+              </w:rPr>
+              <w:t>13</w:t>
+            </w:r>
+            <w:r>
+              <w:rPr>
+                <w:noProof/>
+                <w:webHidden/>
+              </w:rPr>
+              <w:fldChar w:fldCharType="end"/>
+            </w:r>
+          </w:hyperlink>
+        </w:p>
+        <w:p>
+          <w:pPr>
+            <w:pStyle w:val="TOC2"/>
+            <w:tabs>
+              <w:tab w:val="right" w:leader="dot" w:pos="9016"/>
+            </w:tabs>
+            <w:rPr>
+              <w:rFonts w:eastAsiaTheme="minorEastAsia"/>
+              <w:noProof/>
+              <w:lang w:eastAsia="en-GB"/>
+            </w:rPr>
+          </w:pPr>
+          <w:hyperlink w:anchor="_Toc90216073" w:history="1">
+            <w:r>
+              <w:rPr>
+                <w:rStyle w:val="Hyperlink"/>
+                <w:noProof/>
+              </w:rPr>
               <w:t>Further improvements</w:t>
             </w:r>
             <w:r>
@@ -1733,7 +2573,7 @@
                 <w:noProof/>
                 <w:webHidden/>
               </w:rPr>
-              <w:instrText xml:space="preserve"> PAGEREF _Toc87013502 \h </w:instrText>
+              <w:instrText xml:space="preserve"> PAGEREF _Toc90216073 \h </w:instrText>
             </w:r>
             <w:r>
               <w:rPr>
@@ -1753,7 +2593,7 @@
                 <w:noProof/>
                 <w:webHidden/>
               </w:rPr>
-              <w:t>5</w:t>
+              <w:t>13</w:t>
             </w:r>
             <w:r>
               <w:rPr>
@@ -1776,7 +2616,7 @@
               <w:lang w:eastAsia="en-GB"/>
             </w:rPr>
           </w:pPr>
-          <w:hyperlink w:anchor="_Toc87013503" w:history="1">
+          <w:hyperlink w:anchor="_Toc90216074" w:history="1">
             <w:r>
               <w:rPr>
                 <w:rStyle w:val="Hyperlink"/>
@@ -1803,7 +2643,7 @@
                 <w:noProof/>
                 <w:webHidden/>
               </w:rPr>
-              <w:instrText xml:space="preserve"> PAGEREF _Toc87013503 \h </w:instrText>
+              <w:instrText xml:space="preserve"> PAGEREF _Toc90216074 \h </w:instrText>
             </w:r>
             <w:r>
               <w:rPr>
@@ -1823,7 +2663,7 @@
                 <w:noProof/>
                 <w:webHidden/>
               </w:rPr>
-              <w:t>5</w:t>
+              <w:t>13</w:t>
             </w:r>
             <w:r>
               <w:rPr>
@@ -1846,13 +2686,13 @@
               <w:lang w:eastAsia="en-GB"/>
             </w:rPr>
           </w:pPr>
-          <w:hyperlink w:anchor="_Toc87013504" w:history="1">
+          <w:hyperlink w:anchor="_Toc90216075" w:history="1">
             <w:r>
               <w:rPr>
                 <w:rStyle w:val="Hyperlink"/>
                 <w:noProof/>
               </w:rPr>
-              <w:t>Write up points</w:t>
+              <w:t>Conclusion</w:t>
             </w:r>
             <w:r>
               <w:rPr>
@@ -1873,7 +2713,7 @@
                 <w:noProof/>
                 <w:webHidden/>
               </w:rPr>
-              <w:instrText xml:space="preserve"> PAGEREF _Toc87013504 \h </w:instrText>
+              <w:instrText xml:space="preserve"> PAGEREF _Toc90216075 \h </w:instrText>
             </w:r>
             <w:r>
               <w:rPr>
@@ -1893,147 +2733,7 @@
                 <w:noProof/>
                 <w:webHidden/>
               </w:rPr>
-              <w:t>7</w:t>
-            </w:r>
-            <w:r>
-              <w:rPr>
-                <w:noProof/>
-                <w:webHidden/>
-              </w:rPr>
-              <w:fldChar w:fldCharType="end"/>
-            </w:r>
-          </w:hyperlink>
-        </w:p>
-        <w:p>
-          <w:pPr>
-            <w:pStyle w:val="TOC2"/>
-            <w:tabs>
-              <w:tab w:val="right" w:leader="dot" w:pos="9016"/>
-            </w:tabs>
-            <w:rPr>
-              <w:rFonts w:eastAsiaTheme="minorEastAsia"/>
-              <w:noProof/>
-              <w:lang w:eastAsia="en-GB"/>
-            </w:rPr>
-          </w:pPr>
-          <w:hyperlink w:anchor="_Toc87013505" w:history="1">
-            <w:r>
-              <w:rPr>
-                <w:rStyle w:val="Hyperlink"/>
-                <w:noProof/>
-              </w:rPr>
-              <w:t>Why use AI for a storyteller</w:t>
-            </w:r>
-            <w:r>
-              <w:rPr>
-                <w:noProof/>
-                <w:webHidden/>
-              </w:rPr>
-              <w:tab/>
-            </w:r>
-            <w:r>
-              <w:rPr>
-                <w:noProof/>
-                <w:webHidden/>
-              </w:rPr>
-              <w:fldChar w:fldCharType="begin"/>
-            </w:r>
-            <w:r>
-              <w:rPr>
-                <w:noProof/>
-                <w:webHidden/>
-              </w:rPr>
-              <w:instrText xml:space="preserve"> PAGEREF _Toc87013505 \h </w:instrText>
-            </w:r>
-            <w:r>
-              <w:rPr>
-                <w:noProof/>
-                <w:webHidden/>
-              </w:rPr>
-            </w:r>
-            <w:r>
-              <w:rPr>
-                <w:noProof/>
-                <w:webHidden/>
-              </w:rPr>
-              <w:fldChar w:fldCharType="separate"/>
-            </w:r>
-            <w:r>
-              <w:rPr>
-                <w:noProof/>
-                <w:webHidden/>
-              </w:rPr>
-              <w:t>7</w:t>
-            </w:r>
-            <w:r>
-              <w:rPr>
-                <w:noProof/>
-                <w:webHidden/>
-              </w:rPr>
-              <w:fldChar w:fldCharType="end"/>
-            </w:r>
-          </w:hyperlink>
-        </w:p>
-        <w:p>
-          <w:pPr>
-            <w:pStyle w:val="TOC2"/>
-            <w:tabs>
-              <w:tab w:val="right" w:leader="dot" w:pos="9016"/>
-            </w:tabs>
-            <w:rPr>
-              <w:rFonts w:eastAsiaTheme="minorEastAsia"/>
-              <w:noProof/>
-              <w:lang w:eastAsia="en-GB"/>
-            </w:rPr>
-          </w:pPr>
-          <w:hyperlink w:anchor="_Toc87013506" w:history="1">
-            <w:r>
-              <w:rPr>
-                <w:rStyle w:val="Hyperlink"/>
-                <w:noProof/>
-              </w:rPr>
-              <w:t>How do the AI enhance the player’s interactions?</w:t>
-            </w:r>
-            <w:r>
-              <w:rPr>
-                <w:noProof/>
-                <w:webHidden/>
-              </w:rPr>
-              <w:tab/>
-            </w:r>
-            <w:r>
-              <w:rPr>
-                <w:noProof/>
-                <w:webHidden/>
-              </w:rPr>
-              <w:fldChar w:fldCharType="begin"/>
-            </w:r>
-            <w:r>
-              <w:rPr>
-                <w:noProof/>
-                <w:webHidden/>
-              </w:rPr>
-              <w:instrText xml:space="preserve"> PAGEREF _Toc87013506 \h </w:instrText>
-            </w:r>
-            <w:r>
-              <w:rPr>
-                <w:noProof/>
-                <w:webHidden/>
-              </w:rPr>
-            </w:r>
-            <w:r>
-              <w:rPr>
-                <w:noProof/>
-                <w:webHidden/>
-              </w:rPr>
-              <w:fldChar w:fldCharType="separate"/>
-            </w:r>
-            <w:r>
-              <w:rPr>
-                <w:noProof/>
-                <w:webHidden/>
-              </w:rPr>
-              <w:t>7</w:t>
+              <w:t>16</w:t>
             </w:r>
             <w:r>
               <w:rPr>
@@ -2056,13 +2756,13 @@
               <w:lang w:eastAsia="en-GB"/>
             </w:rPr>
           </w:pPr>
-          <w:hyperlink w:anchor="_Toc87013507" w:history="1">
+          <w:hyperlink w:anchor="_Toc90216076" w:history="1">
             <w:r>
               <w:rPr>
                 <w:rStyle w:val="Hyperlink"/>
                 <w:noProof/>
               </w:rPr>
-              <w:t>Possible design ideas</w:t>
+              <w:t>Bibliography</w:t>
             </w:r>
             <w:r>
               <w:rPr>
@@ -2083,7 +2783,7 @@
                 <w:noProof/>
                 <w:webHidden/>
               </w:rPr>
-              <w:instrText xml:space="preserve"> PAGEREF _Toc87013507 \h </w:instrText>
+              <w:instrText xml:space="preserve"> PAGEREF _Toc90216076 \h </w:instrText>
             </w:r>
             <w:r>
               <w:rPr>
@@ -2103,147 +2803,7 @@
                 <w:noProof/>
                 <w:webHidden/>
               </w:rPr>
-              <w:t>7</w:t>
-            </w:r>
-            <w:r>
-              <w:rPr>
-                <w:noProof/>
-                <w:webHidden/>
-              </w:rPr>
-              <w:fldChar w:fldCharType="end"/>
-            </w:r>
-          </w:hyperlink>
-        </w:p>
-        <w:p>
-          <w:pPr>
-            <w:pStyle w:val="TOC1"/>
-            <w:tabs>
-              <w:tab w:val="right" w:leader="dot" w:pos="9016"/>
-            </w:tabs>
-            <w:rPr>
-              <w:rFonts w:eastAsiaTheme="minorEastAsia"/>
-              <w:noProof/>
-              <w:lang w:eastAsia="en-GB"/>
-            </w:rPr>
-          </w:pPr>
-          <w:hyperlink w:anchor="_Toc87013508" w:history="1">
-            <w:r>
-              <w:rPr>
-                <w:rStyle w:val="Hyperlink"/>
-                <w:noProof/>
-              </w:rPr>
-              <w:t>Conclusion</w:t>
-            </w:r>
-            <w:r>
-              <w:rPr>
-                <w:noProof/>
-                <w:webHidden/>
-              </w:rPr>
-              <w:tab/>
-            </w:r>
-            <w:r>
-              <w:rPr>
-                <w:noProof/>
-                <w:webHidden/>
-              </w:rPr>
-              <w:fldChar w:fldCharType="begin"/>
-            </w:r>
-            <w:r>
-              <w:rPr>
-                <w:noProof/>
-                <w:webHidden/>
-              </w:rPr>
-              <w:instrText xml:space="preserve"> PAGEREF _Toc87013508 \h </w:instrText>
-            </w:r>
-            <w:r>
-              <w:rPr>
-                <w:noProof/>
-                <w:webHidden/>
-              </w:rPr>
-            </w:r>
-            <w:r>
-              <w:rPr>
-                <w:noProof/>
-                <w:webHidden/>
-              </w:rPr>
-              <w:fldChar w:fldCharType="separate"/>
-            </w:r>
-            <w:r>
-              <w:rPr>
-                <w:noProof/>
-                <w:webHidden/>
-              </w:rPr>
-              <w:t>8</w:t>
-            </w:r>
-            <w:r>
-              <w:rPr>
-                <w:noProof/>
-                <w:webHidden/>
-              </w:rPr>
-              <w:fldChar w:fldCharType="end"/>
-            </w:r>
-          </w:hyperlink>
-        </w:p>
-        <w:p>
-          <w:pPr>
-            <w:pStyle w:val="TOC1"/>
-            <w:tabs>
-              <w:tab w:val="right" w:leader="dot" w:pos="9016"/>
-            </w:tabs>
-            <w:rPr>
-              <w:rFonts w:eastAsiaTheme="minorEastAsia"/>
-              <w:noProof/>
-              <w:lang w:eastAsia="en-GB"/>
-            </w:rPr>
-          </w:pPr>
-          <w:hyperlink w:anchor="_Toc87013509" w:history="1">
-            <w:r>
-              <w:rPr>
-                <w:rStyle w:val="Hyperlink"/>
-                <w:noProof/>
-              </w:rPr>
-              <w:t>Bibliography</w:t>
-            </w:r>
-            <w:r>
-              <w:rPr>
-                <w:noProof/>
-                <w:webHidden/>
-              </w:rPr>
-              <w:tab/>
-            </w:r>
-            <w:r>
-              <w:rPr>
-                <w:noProof/>
-                <w:webHidden/>
-              </w:rPr>
-              <w:fldChar w:fldCharType="begin"/>
-            </w:r>
-            <w:r>
-              <w:rPr>
-                <w:noProof/>
-                <w:webHidden/>
-              </w:rPr>
-              <w:instrText xml:space="preserve"> PAGEREF _Toc87013509 \h </w:instrText>
-            </w:r>
-            <w:r>
-              <w:rPr>
-                <w:noProof/>
-                <w:webHidden/>
-              </w:rPr>
-            </w:r>
-            <w:r>
-              <w:rPr>
-                <w:noProof/>
-                <w:webHidden/>
-              </w:rPr>
-              <w:fldChar w:fldCharType="separate"/>
-            </w:r>
-            <w:r>
-              <w:rPr>
-                <w:noProof/>
-                <w:webHidden/>
-              </w:rPr>
-              <w:t>9</w:t>
+              <w:t>17</w:t>
             </w:r>
             <w:r>
               <w:rPr>
@@ -2285,7 +2845,7 @@
         <w:spacing w:line="360" w:lineRule="auto"/>
         <w:jc w:val="both"/>
       </w:pPr>
-      <w:bookmarkStart w:id="0" w:name="_Toc87013491"/>
+      <w:bookmarkStart w:id="0" w:name="_Toc90216050"/>
       <w:r>
         <w:lastRenderedPageBreak/>
         <w:t>Abstract</w:t>
@@ -2325,7 +2885,7 @@
         <w:spacing w:line="360" w:lineRule="auto"/>
         <w:jc w:val="both"/>
       </w:pPr>
-      <w:bookmarkStart w:id="1" w:name="_Toc87013492"/>
+      <w:bookmarkStart w:id="1" w:name="_Toc90216051"/>
       <w:r>
         <w:t>Introduction</w:t>
       </w:r>
@@ -2352,7 +2912,7 @@
         <w:spacing w:line="360" w:lineRule="auto"/>
         <w:jc w:val="both"/>
       </w:pPr>
-      <w:bookmarkStart w:id="2" w:name="_Toc87013493"/>
+      <w:bookmarkStart w:id="2" w:name="_Toc90216052"/>
       <w:r>
         <w:lastRenderedPageBreak/>
         <w:t>Literature Review</w:t>
@@ -2365,7 +2925,7 @@
         <w:spacing w:line="360" w:lineRule="auto"/>
         <w:jc w:val="both"/>
       </w:pPr>
-      <w:bookmarkStart w:id="3" w:name="_Toc87013494"/>
+      <w:bookmarkStart w:id="3" w:name="_Toc90216053"/>
       <w:r>
         <w:t>Research</w:t>
       </w:r>
@@ -2384,7 +2944,7 @@
       <w:pPr>
         <w:pStyle w:val="Heading3"/>
       </w:pPr>
-      <w:bookmarkStart w:id="4" w:name="_Toc87013495"/>
+      <w:bookmarkStart w:id="4" w:name="_Toc90216054"/>
       <w:r>
         <w:t>What are methodologies</w:t>
       </w:r>
@@ -2407,7 +2967,7 @@
         <w:pStyle w:val="Heading3"/>
       </w:pPr>
       <w:bookmarkStart w:id="5" w:name="_Toc85795522"/>
-      <w:bookmarkStart w:id="6" w:name="_Toc87013496"/>
+      <w:bookmarkStart w:id="6" w:name="_Toc90216055"/>
       <w:r>
         <w:t>Waterfall</w:t>
       </w:r>
@@ -2521,7 +3081,7 @@
         <w:pStyle w:val="Heading3"/>
       </w:pPr>
       <w:bookmarkStart w:id="7" w:name="_Toc85795523"/>
-      <w:bookmarkStart w:id="8" w:name="_Toc87013497"/>
+      <w:bookmarkStart w:id="8" w:name="_Toc90216056"/>
       <w:r>
         <w:t>Agile</w:t>
       </w:r>
@@ -2636,7 +3196,7 @@
         <w:pStyle w:val="Heading3"/>
       </w:pPr>
       <w:bookmarkStart w:id="9" w:name="_Toc85795524"/>
-      <w:bookmarkStart w:id="10" w:name="_Toc87013498"/>
+      <w:bookmarkStart w:id="10" w:name="_Toc90216057"/>
       <w:r>
         <w:t>Which is better for the research project</w:t>
       </w:r>
@@ -2771,17 +3331,21 @@
       <w:pPr>
         <w:pStyle w:val="Heading2"/>
       </w:pPr>
+      <w:bookmarkStart w:id="11" w:name="_Toc90216058"/>
       <w:r>
         <w:t>Introduction</w:t>
       </w:r>
+      <w:bookmarkEnd w:id="11"/>
     </w:p>
     <w:p>
       <w:pPr>
         <w:pStyle w:val="Heading3"/>
       </w:pPr>
+      <w:bookmarkStart w:id="12" w:name="_Toc90216059"/>
       <w:r>
         <w:t>What is narrative AI</w:t>
       </w:r>
+      <w:bookmarkEnd w:id="12"/>
     </w:p>
     <w:p>
       <w:pPr>
@@ -2795,39 +3359,18 @@
         <w:t>top-down</w:t>
       </w:r>
       <w:r>
-        <w:t xml:space="preserve"> approach or multiple agents and ai systems that create an </w:t>
-      </w:r>
-      <w:proofErr w:type="gramStart"/>
-      <w:r>
-        <w:t>emerging narratives</w:t>
-      </w:r>
-      <w:proofErr w:type="gramEnd"/>
-      <w:r>
-        <w:t xml:space="preserve"> i.e. each character have likes and dislikes which decides what they do or a personality that affects relations with other characters.</w:t>
+        <w:t xml:space="preserve"> approach or multiple agents and ai systems that create an emerging narratives i.e. each character have likes and dislikes which decides what they do or a personality that affects relations with other characters.</w:t>
       </w:r>
     </w:p>
     <w:p>
       <w:pPr>
         <w:pStyle w:val="Heading3"/>
       </w:pPr>
+      <w:bookmarkStart w:id="13" w:name="_Toc90216060"/>
       <w:r>
         <w:t>History of Narrative AI</w:t>
       </w:r>
-    </w:p>
-    <w:p>
-      <w:hyperlink r:id="rId5" w:history="1">
-        <w:r>
-          <w:rPr>
-            <w:rStyle w:val="Hyperlink"/>
-          </w:rPr>
-          <w:t>http://www.bay12games.com/dwarves/</w:t>
-        </w:r>
-      </w:hyperlink>
-    </w:p>
-    <w:p>
-      <w:r>
-        <w:t>https://store.steampowered.com/app/294100/RimWorld/</w:t>
-      </w:r>
+      <w:bookmarkEnd w:id="13"/>
     </w:p>
     <w:p>
       <w:pPr>
@@ -2835,10 +3378,71 @@
         <w:jc w:val="both"/>
       </w:pPr>
       <w:r>
-        <w:t>While it may be hard to define narrative AI so dating the first use of it may be difficult but, according to (procedural story telling book ref ) The history of narrative generation in games could be dated back as far as 1949 with the board game Cluedo and some of the earliest games to utilize narrative ai was the EA developed, Murder on the Zinderneuf which was a murder mystery game that generated a new mystery with each playthrough having a variety of characters any of which could be the murderer which the player had to deduce with in game clues that they could find by exploring and while being a very basic story generator with the only features changing in each playthrough being who murdered someone, the name of the victim and the clues for them, the game had to deal with the extreme computational limits of the time having only 48 kilobytes of memory which is minuscule compared to average gaming memory nowadays so since then narrative AI has been able to encompass more of the narrative in certain games like Dwarf Fortress ??? which released in 2006 which heavily utilized narrative AI to generate an entire world with whole characters, nations and history being generated to create a unique and immersive world which has inspired many more games such as Rimworld in 2018 ???</w:t>
-      </w:r>
-      <w:r>
-        <w:t xml:space="preserve"> which focuses more on individual relationships between the generated characters</w:t>
+        <w:t xml:space="preserve">While it may be hard to define narrative AI so dating the first use of it may be difficult but, according to (procedural story telling book ref ) The history of narrative generation in games could be dated back as far as 1949 with the board game Cluedo and some of the earliest games to utilize narrative ai was the EA developed, Murder on the Zinderneuf which was a murder mystery game that generated a new mystery with each playthrough having a variety of characters any of which could be the murderer which the player had to deduce with in game clues that they could find by exploring and while being a very basic story generator with the only features changing in each playthrough being who murdered someone, the name of the victim and the clues for them, the game had to deal with the extreme computational limits of the time having only 48 kilobytes of memory which is minuscule compared to average gaming memory nowadays so since then narrative AI has been able to encompass more of the narrative in certain games like Dwarf Fortress </w:t>
+      </w:r>
+      <w:sdt>
+        <w:sdtPr>
+          <w:id w:val="-1563551322"/>
+          <w:citation/>
+        </w:sdtPr>
+        <w:sdtContent>
+          <w:r>
+            <w:fldChar w:fldCharType="begin"/>
+          </w:r>
+          <w:r>
+            <w:instrText xml:space="preserve"> CITATION Bay21 \l 2057 </w:instrText>
+          </w:r>
+          <w:r>
+            <w:fldChar w:fldCharType="separate"/>
+          </w:r>
+          <w:r>
+            <w:rPr>
+              <w:noProof/>
+            </w:rPr>
+            <w:t>(Bay12Games, 2021)</w:t>
+          </w:r>
+          <w:r>
+            <w:fldChar w:fldCharType="end"/>
+          </w:r>
+        </w:sdtContent>
+      </w:sdt>
+      <w:r>
+        <w:t xml:space="preserve">. </w:t>
+      </w:r>
+      <w:r>
+        <w:t xml:space="preserve">which released in 2006 which heavily utilized narrative AI to generate an entire world with whole characters, nations and history being generated to create a unique and immersive world which has inspired many more games such as Rimworld in 2018 </w:t>
+      </w:r>
+      <w:sdt>
+        <w:sdtPr>
+          <w:id w:val="-1819791375"/>
+          <w:citation/>
+        </w:sdtPr>
+        <w:sdtContent>
+          <w:r>
+            <w:fldChar w:fldCharType="begin"/>
+          </w:r>
+          <w:r>
+            <w:instrText xml:space="preserve"> CITATION Lud18 \l 2057 </w:instrText>
+          </w:r>
+          <w:r>
+            <w:fldChar w:fldCharType="separate"/>
+          </w:r>
+          <w:r>
+            <w:rPr>
+              <w:noProof/>
+            </w:rPr>
+            <w:t>(Ludeon Studios, 2018)</w:t>
+          </w:r>
+          <w:r>
+            <w:fldChar w:fldCharType="end"/>
+          </w:r>
+        </w:sdtContent>
+      </w:sdt>
+      <w:r>
+        <w:t xml:space="preserve">. </w:t>
+      </w:r>
+      <w:r>
+        <w:t>which focuses more on individual relationships between the generated characters</w:t>
       </w:r>
       <w:r>
         <w:t>.</w:t>
@@ -2848,19 +3452,11 @@
       <w:pPr>
         <w:pStyle w:val="Heading3"/>
       </w:pPr>
+      <w:bookmarkStart w:id="14" w:name="_Toc90216061"/>
       <w:r>
         <w:t>How narrative AI is used</w:t>
       </w:r>
-    </w:p>
-    <w:p>
-      <w:hyperlink r:id="rId6" w:history="1">
-        <w:r>
-          <w:rPr>
-            <w:rStyle w:val="Hyperlink"/>
-          </w:rPr>
-          <w:t>https://fivethirtyeight.com/features/some-like-it-bot/</w:t>
-        </w:r>
-      </w:hyperlink>
+      <w:bookmarkEnd w:id="14"/>
     </w:p>
     <w:p>
       <w:pPr>
@@ -2871,13 +3467,43 @@
         <w:t xml:space="preserve">As mentioned before narrative AI can be used to create </w:t>
       </w:r>
       <w:r>
-        <w:t xml:space="preserve">whole stories as seen with Jamie Brew’s predictive text program ??? which was used to generate a story feeding stories like Harry Potter to generate its own telling of the story. It worked by using a </w:t>
-      </w:r>
-      <w:proofErr w:type="gramStart"/>
-      <w:r>
-        <w:t>long short</w:t>
-      </w:r>
-      <w:proofErr w:type="gramEnd"/>
+        <w:t xml:space="preserve">whole stories as seen with Jamie Brew’s predictive text program </w:t>
+      </w:r>
+      <w:sdt>
+        <w:sdtPr>
+          <w:id w:val="-1375689827"/>
+          <w:citation/>
+        </w:sdtPr>
+        <w:sdtContent>
+          <w:r>
+            <w:fldChar w:fldCharType="begin"/>
+          </w:r>
+          <w:r>
+            <w:instrText xml:space="preserve"> CITATION Lau16 \l 2057 </w:instrText>
+          </w:r>
+          <w:r>
+            <w:fldChar w:fldCharType="separate"/>
+          </w:r>
+          <w:r>
+            <w:rPr>
+              <w:noProof/>
+            </w:rPr>
+            <w:t>(Hudson, 2016)</w:t>
+          </w:r>
+          <w:r>
+            <w:fldChar w:fldCharType="end"/>
+          </w:r>
+        </w:sdtContent>
+      </w:sdt>
+      <w:r>
+        <w:t xml:space="preserve">. </w:t>
+      </w:r>
+      <w:r>
+        <w:t xml:space="preserve">which was used to generate a story feeding stories like Harry Potter to generate its own telling of the story. It worked by using a </w:t>
+      </w:r>
+      <w:r>
+        <w:t>long-short</w:t>
+      </w:r>
       <w:r>
         <w:t xml:space="preserve"> term memory (LSTM) neural network which allowed the program to generate the story using the books as a reference and estimate what words would be used to create the story.</w:t>
       </w:r>
@@ -2888,11 +3514,14 @@
         <w:jc w:val="both"/>
       </w:pPr>
       <w:r>
+        <w:t xml:space="preserve">Other </w:t>
+      </w:r>
+      <w:r>
+        <w:t xml:space="preserve">ways narrative AI can generate stories is through having individual AI agents and systems which can create emergent behaviours as seen in the previously mentioned games like Rimworld and Dwarf </w:t>
+      </w:r>
+      <w:r>
         <w:lastRenderedPageBreak/>
-        <w:t xml:space="preserve">Other </w:t>
-      </w:r>
-      <w:r>
-        <w:t xml:space="preserve">ways narrative AI can generate stories is through having individual AI agents and systems which can create emergent behaviours as seen in the previously mentioned games like Rimworld and Dwarf Fortress which generate a narrative using multiple methods with both games recording events that happened in the game and then reusing them for other things for example both games </w:t>
+        <w:t xml:space="preserve">Fortress which generate a narrative using multiple methods with both games recording events that happened in the game and then reusing them for other things for example both games </w:t>
       </w:r>
       <w:proofErr w:type="spellStart"/>
       <w:r>
@@ -2914,15 +3543,7 @@
       </w:r>
       <w:proofErr w:type="gramEnd"/>
       <w:r>
-        <w:t xml:space="preserve"> things, flirt or insult each other which can raise or lower their reputation with each other fig 2. Another system in the storytelling AI in Rimworld that uses the value of the settlement you built as a heuristic to decide what events to throw at you with the more money you have the worse the events the AI can throw at </w:t>
-      </w:r>
-      <w:proofErr w:type="gramStart"/>
-      <w:r>
-        <w:t>i.e.</w:t>
-      </w:r>
-      <w:proofErr w:type="gramEnd"/>
-      <w:r>
-        <w:t xml:space="preserve"> large raids of hostile characters that could kill characters fig 3. </w:t>
+        <w:t xml:space="preserve"> things, flirt or insult each other which can raise or lower their reputation with each other fig 2. Another system in the storytelling AI in Rimworld that uses the value of the settlement you built as a heuristic to decide what events to throw at you with the more money you have the worse the events the AI can throw at i.e. large raids of hostile characters that could kill characters fig 3. </w:t>
       </w:r>
       <w:proofErr w:type="gramStart"/>
       <w:r>
@@ -2961,7 +3582,7 @@
                     </pic:cNvPicPr>
                   </pic:nvPicPr>
                   <pic:blipFill>
-                    <a:blip r:embed="rId7">
+                    <a:blip r:embed="rId5">
                       <a:extLst>
                         <a:ext uri="{28A0092B-C50C-407E-A947-70E740481C1C}">
                           <a14:useLocalDpi xmlns:a14="http://schemas.microsoft.com/office/drawing/2010/main" val="0"/>
@@ -3023,15 +3644,7 @@
         <w:fldChar w:fldCharType="end"/>
       </w:r>
       <w:r>
-        <w:t xml:space="preserve">: art description from Rimworld generated using characters from the playthrough </w:t>
-      </w:r>
-      <w:proofErr w:type="gramStart"/>
-      <w:r>
-        <w:t>i.e.</w:t>
-      </w:r>
-      <w:proofErr w:type="gramEnd"/>
-      <w:r>
-        <w:t xml:space="preserve"> </w:t>
+        <w:t xml:space="preserve">: art description from Rimworld generated using characters from the playthrough i.e. </w:t>
       </w:r>
       <w:proofErr w:type="spellStart"/>
       <w:r>
@@ -3064,7 +3677,6 @@
         <w:spacing w:line="360" w:lineRule="auto"/>
         <w:jc w:val="both"/>
       </w:pPr>
-      <w:bookmarkStart w:id="11" w:name="_Toc87013499"/>
     </w:p>
     <w:p>
       <w:pPr>
@@ -3085,127 +3697,48 @@
         <w:spacing w:line="360" w:lineRule="auto"/>
         <w:jc w:val="both"/>
       </w:pPr>
+      <w:bookmarkStart w:id="15" w:name="_Toc90216062"/>
       <w:r>
         <w:lastRenderedPageBreak/>
         <w:t>Methods of generating narrative AI</w:t>
       </w:r>
-      <w:bookmarkEnd w:id="11"/>
-    </w:p>
-    <w:p>
+      <w:bookmarkEnd w:id="15"/>
+    </w:p>
+    <w:p>
+      <w:pPr>
+        <w:spacing w:line="360" w:lineRule="auto"/>
+        <w:jc w:val="both"/>
+      </w:pPr>
       <w:r>
         <w:t>There are many methods to creating narrative AI</w:t>
+      </w:r>
+      <w:r>
+        <w:t xml:space="preserve"> each being useful for different mechanics such as character behaviour as well as dialog and other text generation needs. Each method will be discussed to see how they work and how they can be utilized in this project.</w:t>
       </w:r>
     </w:p>
     <w:p>
       <w:pPr>
         <w:pStyle w:val="Heading3"/>
       </w:pPr>
-      <w:r>
-        <w:t>HTN plans</w:t>
-      </w:r>
-    </w:p>
-    <w:p>
-      <w:hyperlink r:id="rId8" w:history="1">
+      <w:bookmarkStart w:id="16" w:name="_Toc90216063"/>
+      <w:r>
+        <w:t>Behaviour Trees</w:t>
+      </w:r>
+      <w:bookmarkEnd w:id="16"/>
+    </w:p>
+    <w:p>
+      <w:hyperlink r:id="rId6" w:history="1">
         <w:r>
           <w:rPr>
             <w:rStyle w:val="Hyperlink"/>
           </w:rPr>
-          <w:t>https://www.researchgate.net/profile/Marc-Cavazza/publication/220851669_Interactive_storytelling_from_AI_experiment_to_new_media/links/580f3d0308aef2ef97afbf4b/Interactive-storytelling-from-AI-experiment-to-new-media.pdf</w:t>
+          <w:t>https://arxiv.org/pdf/2107.06638.pdf</w:t>
         </w:r>
       </w:hyperlink>
     </w:p>
     <w:p>
       <w:r>
-        <w:t xml:space="preserve">According to ???1 a HTN which stands for Hierarchical Task Networks are  </w:t>
-      </w:r>
-    </w:p>
-    <w:p>
-      <w:pPr>
-        <w:pStyle w:val="Heading3"/>
-      </w:pPr>
-      <w:r>
-        <w:t>Event scaffolding</w:t>
-      </w:r>
-    </w:p>
-    <w:p>
-      <w:pPr>
-        <w:pStyle w:val="Heading3"/>
-      </w:pPr>
-      <w:r>
-        <w:t>POCL plans</w:t>
-      </w:r>
-    </w:p>
-    <w:p>
-      <w:pPr>
-        <w:pStyle w:val="Heading3"/>
-      </w:pPr>
-      <w:r>
-        <w:t>Natural language processing</w:t>
-      </w:r>
-    </w:p>
-    <w:p>
-      <w:pPr>
-        <w:pStyle w:val="Heading3"/>
-      </w:pPr>
-      <w:r>
-        <w:t>Heuristic ai planning – (needs ref)</w:t>
-      </w:r>
-    </w:p>
-    <w:p/>
-    <w:p>
-      <w:pPr>
-        <w:pStyle w:val="Heading2"/>
-        <w:spacing w:line="360" w:lineRule="auto"/>
-        <w:jc w:val="both"/>
-      </w:pPr>
-      <w:bookmarkStart w:id="12" w:name="_Toc87013500"/>
-      <w:r>
-        <w:t>Artifact</w:t>
-      </w:r>
-      <w:r>
-        <w:t xml:space="preserve"> </w:t>
-      </w:r>
-      <w:r>
-        <w:t>–</w:t>
-      </w:r>
-      <w:r>
-        <w:t xml:space="preserve"> Design</w:t>
-      </w:r>
-      <w:bookmarkEnd w:id="12"/>
-    </w:p>
-    <w:p>
-      <w:pPr>
-        <w:pStyle w:val="Heading3"/>
-      </w:pPr>
-      <w:r>
-        <w:t>Project requirements – justify these</w:t>
-      </w:r>
-    </w:p>
-    <w:p>
-      <w:r>
-        <w:t>Unity (</w:t>
-      </w:r>
-      <w:proofErr w:type="spellStart"/>
-      <w:r>
-        <w:t>c#</w:t>
-      </w:r>
-      <w:proofErr w:type="spellEnd"/>
-      <w:r>
-        <w:t>)</w:t>
-      </w:r>
-    </w:p>
-    <w:p>
-      <w:r>
-        <w:t>Vs</w:t>
-      </w:r>
-    </w:p>
-    <w:p/>
-    <w:p>
-      <w:pPr>
-        <w:pStyle w:val="Heading3"/>
-      </w:pPr>
-      <w:r>
-        <w:t>How this project will use narrative AI</w:t>
+        <w:t>https://www.gamedeveloper.com/programming/behavior-trees-for-ai-how-they-work</w:t>
       </w:r>
     </w:p>
     <w:p>
@@ -3214,46 +3747,414 @@
         <w:jc w:val="both"/>
       </w:pPr>
       <w:r>
-        <w:t>The plan behind this project is to mimic much of the emerging narrative systems in Rimworld and dwarf fortress with a small settlement filled with auto generated people each with different personalities, like and dislikes which change how they interact with each other some could have an abrasive personality that might make them more likely to insult someone if they talk about something they do not like. Each character is given a set of relation scores which determine how friendly or intimate they are with each character which can change with the dialog they have with each other. With other features such as the art feature like Rimworld where actions are recorded and can be referred again by the characters.</w:t>
-      </w:r>
-    </w:p>
-    <w:p/>
+        <w:t>To create behaviours for character</w:t>
+      </w:r>
+      <w:r>
+        <w:t>s in games there many methods and a popular one to look at are behaviour trees</w:t>
+      </w:r>
+      <w:r>
+        <w:t xml:space="preserve">. Behaviour trees according to ??? as the name implies are a tree of nodes which run behaviours with several transition methods to control how the AI agent flows between the nodes. These transition methods are sequence which will </w:t>
+      </w:r>
+      <w:r>
+        <w:t>sequentially</w:t>
+      </w:r>
+      <w:r>
+        <w:t xml:space="preserve"> run through each child node</w:t>
+      </w:r>
+      <w:r>
+        <w:t xml:space="preserve"> and run the behaviour for them</w:t>
+      </w:r>
+      <w:r>
+        <w:t xml:space="preserve"> however it only succeeds if all child nodes were successful is running their behaviours</w:t>
+      </w:r>
+      <w:r>
+        <w:t>. Parallel which works by simultaneously running all child behaviours at once and only succeeds its tasks if a given number of child nodes were successful at running their behaviours</w:t>
+      </w:r>
+      <w:r>
+        <w:t xml:space="preserve">. Selector is </w:t>
+      </w:r>
+      <w:r>
+        <w:t>like</w:t>
+      </w:r>
+      <w:r>
+        <w:t xml:space="preserve"> sequence as it will sequentially run all child nodes however it will be successful when any child is successful ignoring the rest however the selector transition type will fail if all child nodes fail to run their behaviours. </w:t>
+      </w:r>
+      <w:r>
+        <w:t>According to ??? all previously discussed transition types are known as composite nodes as they require one or more children however decorator nodes can only have one child</w:t>
+      </w:r>
+      <w:r>
+        <w:t xml:space="preserve"> these include inverter nodes which returns a success or failure opposite to what the child node returns, a succeeder that always returns success and a repeater which will repeat running its child node a given number of times before continuing but there is also a version that can repeat until the child returns a fail known as a repeat until fail node.</w:t>
+      </w:r>
+    </w:p>
     <w:p>
       <w:pPr>
-        <w:pStyle w:val="Heading2"/>
         <w:spacing w:line="360" w:lineRule="auto"/>
         <w:jc w:val="both"/>
       </w:pPr>
-      <w:bookmarkStart w:id="13" w:name="_Toc87013501"/>
-      <w:r>
-        <w:t>Artifact - Implementation</w:t>
-      </w:r>
-      <w:bookmarkEnd w:id="13"/>
-    </w:p>
-    <w:p/>
+      <w:r>
+        <w:t xml:space="preserve">Behaviour trees are popular for modelling AI </w:t>
+      </w:r>
+      <w:r>
+        <w:t>behaviours</w:t>
+      </w:r>
+      <w:r>
+        <w:t xml:space="preserve"> because</w:t>
+      </w:r>
+      <w:r>
+        <w:t xml:space="preserve"> according to ???1 they allow for </w:t>
+      </w:r>
+      <w:r>
+        <w:t>relatively complex</w:t>
+      </w:r>
+      <w:r>
+        <w:t xml:space="preserve"> reactive AI as the tree structure con be made more complex to suit a number of emerging characteristics from f</w:t>
+      </w:r>
+      <w:r>
+        <w:t xml:space="preserve">ew behaviours which could be useful for making an AI agent decide what to do for example throughout the day an AI agent has a number of items on their to-do list with the priority being eating breakfast before going to work then going out with friends later in the day. This allows for priority tasks to be completed first but could transition </w:t>
+      </w:r>
+      <w:r>
+        <w:t>between behaviours</w:t>
+      </w:r>
+      <w:r>
+        <w:t xml:space="preserve"> when required as if the AI agent’s car breaks </w:t>
+      </w:r>
+      <w:proofErr w:type="gramStart"/>
+      <w:r>
+        <w:t>down</w:t>
+      </w:r>
+      <w:proofErr w:type="gramEnd"/>
+      <w:r>
+        <w:t xml:space="preserve"> they may stop to call a mechanic and wait before heading to wor</w:t>
+      </w:r>
+      <w:r>
+        <w:t>k as the behaviour tree unsuccessfully attempt to get to work the behaviour would change. This can also have extra behaviours to be added on without adding much complexity as all the behaviours are modular and can just be added onto the tree in a clear order for what behaviours will trigger making ideal for relatively complex AI behaviours.</w:t>
+      </w:r>
+    </w:p>
     <w:p>
       <w:pPr>
-        <w:pStyle w:val="Heading2"/>
+        <w:pStyle w:val="Heading3"/>
+      </w:pPr>
+      <w:bookmarkStart w:id="17" w:name="_Toc90216064"/>
+      <w:r>
+        <w:lastRenderedPageBreak/>
+        <w:t>HTN plans</w:t>
+      </w:r>
+      <w:bookmarkEnd w:id="17"/>
+    </w:p>
+    <w:p>
+      <w:r>
+        <w:t>https://arxiv.org/pdf/1403.7426.pdf</w:t>
+      </w:r>
+    </w:p>
+    <w:p>
+      <w:pPr>
+        <w:rPr>
+          <w:rStyle w:val="Hyperlink"/>
+        </w:rPr>
+      </w:pPr>
+      <w:hyperlink r:id="rId7" w:history="1">
+        <w:r>
+          <w:rPr>
+            <w:rStyle w:val="Hyperlink"/>
+          </w:rPr>
+          <w:t>https://www.researchgate.net/profile/Marc-Cavazza/publication/220851669_Interactive_storytelling_from_AI_experiment_to_new_media/links/580f3d0308aef2ef97afbf4b/I</w:t>
+        </w:r>
+        <w:r>
+          <w:rPr>
+            <w:rStyle w:val="Hyperlink"/>
+          </w:rPr>
+          <w:t>n</w:t>
+        </w:r>
+        <w:r>
+          <w:rPr>
+            <w:rStyle w:val="Hyperlink"/>
+          </w:rPr>
+          <w:t>teractive-storytelling-from-AI-experiment-to-new-media.pdf</w:t>
+        </w:r>
+      </w:hyperlink>
+    </w:p>
+    <w:p>
+      <w:pPr>
         <w:spacing w:line="360" w:lineRule="auto"/>
         <w:jc w:val="both"/>
       </w:pPr>
-      <w:bookmarkStart w:id="14" w:name="_Toc87013502"/>
-      <w:r>
-        <w:t>Further improvements</w:t>
-      </w:r>
-      <w:bookmarkEnd w:id="14"/>
+      <w:r>
+        <w:t xml:space="preserve">According to </w:t>
+      </w:r>
+      <w:sdt>
+        <w:sdtPr>
+          <w:id w:val="1569153324"/>
+          <w:citation/>
+        </w:sdtPr>
+        <w:sdtContent>
+          <w:r>
+            <w:fldChar w:fldCharType="begin"/>
+          </w:r>
+          <w:r>
+            <w:instrText xml:space="preserve"> CITATION Tro21 \l 2057 </w:instrText>
+          </w:r>
+          <w:r>
+            <w:fldChar w:fldCharType="separate"/>
+          </w:r>
+          <w:r>
+            <w:rPr>
+              <w:noProof/>
+            </w:rPr>
+            <w:t>(Humphreys, 2021)</w:t>
+          </w:r>
+          <w:r>
+            <w:fldChar w:fldCharType="end"/>
+          </w:r>
+        </w:sdtContent>
+      </w:sdt>
+      <w:r>
+        <w:t>.</w:t>
+      </w:r>
+      <w:r>
+        <w:t xml:space="preserve"> a HTN which stands for Hierarchical Task Networks are </w:t>
+      </w:r>
+      <w:r>
+        <w:t>type of behaviour tree tha</w:t>
+      </w:r>
+      <w:r>
+        <w:t xml:space="preserve">t are often used for planning in AI agents </w:t>
+      </w:r>
+      <w:r>
+        <w:t xml:space="preserve">and is a behaviour tree made up of either primitive tasks which are simple tasks like opening a door or compound tasks which are a set of primitive tasks </w:t>
+      </w:r>
+      <w:r>
+        <w:t xml:space="preserve">which have multiple solutions </w:t>
+      </w:r>
+      <w:r>
+        <w:t>so for example a locked door may require a key so the AI agent would have to first find a key, then unlocking the door with the key before finally opening it</w:t>
+      </w:r>
+      <w:r>
+        <w:t xml:space="preserve"> or an alternative solution could be to bash the door down to open a door</w:t>
+      </w:r>
+      <w:r>
+        <w:t xml:space="preserve">. </w:t>
+      </w:r>
+      <w:r>
+        <w:t>This makes HTNs very similar to behaviour trees however HTNs</w:t>
+      </w:r>
+      <w:r>
+        <w:t xml:space="preserve"> differ by essentially generating its own tree from a pool of tasks known as the search space. The search space is a set of primitive or composite tasks which are then used by the HTN planner by taking all the primitive tasks and integrating them into the HTN’s behaviour tree and then </w:t>
+      </w:r>
+      <w:r>
+        <w:t>deconstructing</w:t>
+      </w:r>
+      <w:r>
+        <w:t xml:space="preserve"> the composite tasks into primitive tasks and implementing those into the behaviour tree</w:t>
+      </w:r>
+      <w:r>
+        <w:t xml:space="preserve"> all these primitive tasks are then decomposed into a planned goal</w:t>
+      </w:r>
+      <w:r>
+        <w:t xml:space="preserve"> allowing a given AI agent to develop a plan.</w:t>
+      </w:r>
+      <w:r>
+        <w:t xml:space="preserve"> T</w:t>
+      </w:r>
+      <w:r>
+        <w:t>his could be for example an enemy AI soldier attacking the player</w:t>
+      </w:r>
+      <w:r>
+        <w:t xml:space="preserve">, they will shoot, roll into cover and throw grenades however if a </w:t>
+      </w:r>
+      <w:r>
+        <w:t xml:space="preserve">player gets to close new tasks will present a new way for the AI to achieve its goal of killing a player </w:t>
+      </w:r>
+      <w:proofErr w:type="gramStart"/>
+      <w:r>
+        <w:t>i.e.</w:t>
+      </w:r>
+      <w:proofErr w:type="gramEnd"/>
+      <w:r>
+        <w:t xml:space="preserve"> melee attack</w:t>
+      </w:r>
+      <w:r>
+        <w:t>.</w:t>
+      </w:r>
+      <w:r>
+        <w:t xml:space="preserve"> According to ???2 this makes HTNs useful for creating interactive stories as each character in a given story could be given a goal which they can make a plan for using the search space to gather tasks to achieve that goal with for example </w:t>
+      </w:r>
+      <w:proofErr w:type="spellStart"/>
+      <w:r>
+        <w:t>a</w:t>
+      </w:r>
+      <w:proofErr w:type="spellEnd"/>
+      <w:r>
+        <w:t xml:space="preserve"> </w:t>
+      </w:r>
+      <w:r>
+        <w:t>exiled king character in charge of a small county could have a number of actions available to them to either to do nothing however it may have a goal to retake their land so they may focus on tasks that build them an army to take back that land driving a narrative.</w:t>
+      </w:r>
     </w:p>
     <w:p>
       <w:pPr>
-        <w:pStyle w:val="Heading1"/>
+        <w:rPr>
+          <w:rFonts w:asciiTheme="majorHAnsi" w:eastAsiaTheme="majorEastAsia" w:hAnsiTheme="majorHAnsi" w:cstheme="majorBidi"/>
+          <w:color w:val="1F3763" w:themeColor="accent1" w:themeShade="7F"/>
+          <w:sz w:val="24"/>
+          <w:szCs w:val="24"/>
+        </w:rPr>
+      </w:pPr>
+      <w:r>
+        <w:br w:type="page"/>
+      </w:r>
+    </w:p>
+    <w:p>
+      <w:pPr>
+        <w:pStyle w:val="Heading3"/>
+      </w:pPr>
+      <w:bookmarkStart w:id="18" w:name="_Toc90216065"/>
+      <w:r>
+        <w:lastRenderedPageBreak/>
+        <w:t>Recursive narrative</w:t>
+      </w:r>
+      <w:r>
+        <w:t xml:space="preserve"> scaffolding</w:t>
+      </w:r>
+      <w:bookmarkEnd w:id="18"/>
+    </w:p>
+    <w:p>
+      <w:hyperlink r:id="rId8" w:anchor="files-area" w:history="1">
+        <w:r>
+          <w:rPr>
+            <w:rStyle w:val="Hyperlink"/>
+          </w:rPr>
+          <w:t>http://dspace.mit.ed</w:t>
+        </w:r>
+        <w:r>
+          <w:rPr>
+            <w:rStyle w:val="Hyperlink"/>
+          </w:rPr>
+          <w:t>u</w:t>
+        </w:r>
+        <w:r>
+          <w:rPr>
+            <w:rStyle w:val="Hyperlink"/>
+          </w:rPr>
+          <w:t>/handle/1721.1/54502#files-area</w:t>
+        </w:r>
+      </w:hyperlink>
+      <w:r>
+        <w:t xml:space="preserve"> </w:t>
+      </w:r>
+      <w:proofErr w:type="gramStart"/>
+      <w:r>
+        <w:t>really bloody</w:t>
+      </w:r>
+      <w:proofErr w:type="gramEnd"/>
+      <w:r>
+        <w:t xml:space="preserve"> long but might be good read</w:t>
+      </w:r>
+    </w:p>
+    <w:p>
+      <w:pPr>
         <w:spacing w:line="360" w:lineRule="auto"/>
         <w:jc w:val="both"/>
       </w:pPr>
-      <w:bookmarkStart w:id="15" w:name="_Toc87013503"/>
-      <w:r>
-        <w:t>Reference list – DELETE THIS</w:t>
-      </w:r>
-      <w:bookmarkEnd w:id="15"/>
+      <w:r>
+        <w:t xml:space="preserve">Recursive narrative scaffolding is a term given by </w:t>
+      </w:r>
+      <w:sdt>
+        <w:sdtPr>
+          <w:id w:val="-784811468"/>
+          <w:citation/>
+        </w:sdtPr>
+        <w:sdtContent>
+          <w:r>
+            <w:fldChar w:fldCharType="begin"/>
+          </w:r>
+          <w:r>
+            <w:instrText xml:space="preserve"> CITATION Jac18 \l 2057 </w:instrText>
+          </w:r>
+          <w:r>
+            <w:fldChar w:fldCharType="separate"/>
+          </w:r>
+          <w:r>
+            <w:rPr>
+              <w:noProof/>
+            </w:rPr>
+            <w:t>(Garbe, 2018)</w:t>
+          </w:r>
+          <w:r>
+            <w:fldChar w:fldCharType="end"/>
+          </w:r>
+        </w:sdtContent>
+      </w:sdt>
+      <w:r>
+        <w:t>.</w:t>
+      </w:r>
+      <w:r>
+        <w:t xml:space="preserve"> to describe the use of events in a narrative AI being used to generate a history which can be </w:t>
+      </w:r>
+      <w:r>
+        <w:t>referred</w:t>
+      </w:r>
+      <w:r>
+        <w:t xml:space="preserve"> to</w:t>
+      </w:r>
+      <w:r>
+        <w:t>. This takes into consideration the use of narrative scaffolding for use in world building where</w:t>
+      </w:r>
+      <w:r>
+        <w:t xml:space="preserve"> for a character </w:t>
+      </w:r>
+      <w:r>
+        <w:t xml:space="preserve">could be born into a noble family and that family could have a rival noble family which may have wrong the character’s family in the past i.e. sided against the king in a civil war. This lays the groundwork for this character as when the story for the character starts there is a predefined history for the character that makes other characters in their family or the rival family have history with them and drives a narrative. Now this can be used is a procedural generation model as mentioned by </w:t>
+      </w:r>
+      <w:sdt>
+        <w:sdtPr>
+          <w:id w:val="1329485385"/>
+          <w:citation/>
+        </w:sdtPr>
+        <w:sdtContent>
+          <w:r>
+            <w:fldChar w:fldCharType="begin"/>
+          </w:r>
+          <w:r>
+            <w:instrText xml:space="preserve"> CITATION Jas17 \l 2057 </w:instrText>
+          </w:r>
+          <w:r>
+            <w:fldChar w:fldCharType="separate"/>
+          </w:r>
+          <w:r>
+            <w:rPr>
+              <w:noProof/>
+            </w:rPr>
+            <w:t>(Jason Grinblat, 2017)</w:t>
+          </w:r>
+          <w:r>
+            <w:fldChar w:fldCharType="end"/>
+          </w:r>
+        </w:sdtContent>
+      </w:sdt>
+      <w:r>
+        <w:t>.</w:t>
+      </w:r>
+      <w:r>
+        <w:t xml:space="preserve"> where events are generated before the character exists which defines how they will subsequently interact with the world</w:t>
+      </w:r>
+      <w:r>
+        <w:t>.</w:t>
+      </w:r>
+    </w:p>
+    <w:p>
+      <w:pPr>
+        <w:spacing w:line="360" w:lineRule="auto"/>
+        <w:jc w:val="both"/>
+      </w:pPr>
+      <w:r>
+        <w:t xml:space="preserve">How </w:t>
+      </w:r>
+      <w:r>
+        <w:t xml:space="preserve">recursive narrative scaffolding could be implemented </w:t>
+      </w:r>
+      <w:r>
+        <w:t>is apply this model to all generated characters to generate their history and be used in newer history to generate art or dialog.</w:t>
+      </w:r>
     </w:p>
     <w:p>
       <w:pPr>
@@ -3265,9 +4166,84 @@
           <w:rPr>
             <w:rStyle w:val="Hyperlink"/>
           </w:rPr>
-          <w:t>http://www.journalssystem.com/shagh/Reactive-games-as-an-example-of-extensive-use-of-evocative-narrative-elements-in,132785,0,2.html</w:t>
+          <w:t>https://link.springer.com/article</w:t>
+        </w:r>
+        <w:r>
+          <w:rPr>
+            <w:rStyle w:val="Hyperlink"/>
+          </w:rPr>
+          <w:t>/</w:t>
+        </w:r>
+        <w:r>
+          <w:rPr>
+            <w:rStyle w:val="Hyperlink"/>
+          </w:rPr>
+          <w:t>10.1007/s13164-021-00595-w</w:t>
         </w:r>
       </w:hyperlink>
+    </w:p>
+    <w:p>
+      <w:r>
+        <w:br w:type="page"/>
+      </w:r>
+    </w:p>
+    <w:p>
+      <w:pPr>
+        <w:pStyle w:val="Heading3"/>
+      </w:pPr>
+      <w:bookmarkStart w:id="19" w:name="_Toc90216066"/>
+      <w:r>
+        <w:lastRenderedPageBreak/>
+        <w:t>POCL plans</w:t>
+      </w:r>
+      <w:bookmarkEnd w:id="19"/>
+    </w:p>
+    <w:p>
+      <w:hyperlink r:id="rId10" w:history="1">
+        <w:r>
+          <w:rPr>
+            <w:rStyle w:val="Hyperlink"/>
+          </w:rPr>
+          <w:t>https://www.c</w:t>
+        </w:r>
+        <w:r>
+          <w:rPr>
+            <w:rStyle w:val="Hyperlink"/>
+          </w:rPr>
+          <w:t>c</w:t>
+        </w:r>
+        <w:r>
+          <w:rPr>
+            <w:rStyle w:val="Hyperlink"/>
+          </w:rPr>
+          <w:t>.gatech.ed</w:t>
+        </w:r>
+        <w:r>
+          <w:rPr>
+            <w:rStyle w:val="Hyperlink"/>
+          </w:rPr>
+          <w:t>u</w:t>
+        </w:r>
+        <w:r>
+          <w:rPr>
+            <w:rStyle w:val="Hyperlink"/>
+          </w:rPr>
+          <w:t>/~riedl/pubs/riedl-ai4games.pdf</w:t>
+        </w:r>
+      </w:hyperlink>
+    </w:p>
+    <w:p>
+      <w:r>
+        <w:t xml:space="preserve">use of partial order </w:t>
+      </w:r>
+      <w:proofErr w:type="spellStart"/>
+      <w:r>
+        <w:t>casual</w:t>
+      </w:r>
+      <w:proofErr w:type="spellEnd"/>
+      <w:r>
+        <w:t xml:space="preserve"> link (POCL) plans to allow ai to guide a story</w:t>
+      </w:r>
     </w:p>
     <w:p>
       <w:pPr>
@@ -3275,11 +4251,72 @@
         <w:jc w:val="both"/>
       </w:pPr>
       <w:r>
+        <w:t xml:space="preserve">POCL or Partial Order Casual Link is a planning system </w:t>
+      </w:r>
+    </w:p>
+    <w:p/>
+    <w:p>
+      <w:pPr>
+        <w:rPr>
+          <w:rFonts w:asciiTheme="majorHAnsi" w:eastAsiaTheme="majorEastAsia" w:hAnsiTheme="majorHAnsi" w:cstheme="majorBidi"/>
+          <w:color w:val="1F3763" w:themeColor="accent1" w:themeShade="7F"/>
+          <w:sz w:val="24"/>
+          <w:szCs w:val="24"/>
+        </w:rPr>
+      </w:pPr>
+      <w:r>
+        <w:br w:type="page"/>
+      </w:r>
+    </w:p>
+    <w:p>
+      <w:pPr>
+        <w:pStyle w:val="Heading3"/>
+      </w:pPr>
+      <w:bookmarkStart w:id="20" w:name="_Toc90216067"/>
+      <w:r>
         <w:lastRenderedPageBreak/>
-        <w:t>needs reviewing</w:t>
-      </w:r>
-      <w:r>
-        <w:t xml:space="preserve"> – discussion of how dwarf fortress uses narrative through events although this more through a narrative perspective rather than a programming method</w:t>
+        <w:t>Natural language processing</w:t>
+      </w:r>
+      <w:bookmarkEnd w:id="20"/>
+    </w:p>
+    <w:p>
+      <w:hyperlink r:id="rId11" w:history="1">
+        <w:r>
+          <w:rPr>
+            <w:rStyle w:val="Hyperlink"/>
+          </w:rPr>
+          <w:t>https://www.ibm.com/cloud/learn/natural-language-processing</w:t>
+        </w:r>
+      </w:hyperlink>
+    </w:p>
+    <w:p>
+      <w:hyperlink r:id="rId12" w:history="1">
+        <w:r>
+          <w:rPr>
+            <w:rStyle w:val="Hyperlink"/>
+          </w:rPr>
+          <w:t>https://openai.com/blog/better-language-models/</w:t>
+        </w:r>
+      </w:hyperlink>
+    </w:p>
+    <w:p>
+      <w:r>
+        <w:t>https://www.theverge.com/21346343/gpt-3-explainer-openai-examples-errors-agi-potential</w:t>
+      </w:r>
+    </w:p>
+    <w:p>
+      <w:hyperlink r:id="rId13" w:history="1">
+        <w:r>
+          <w:rPr>
+            <w:rStyle w:val="Hyperlink"/>
+          </w:rPr>
+          <w:t>https://play.aidungeon.io/</w:t>
+        </w:r>
+      </w:hyperlink>
+    </w:p>
+    <w:p>
+      <w:r>
+        <w:t>https://arxiv.org/pdf/1909.01326.pdf</w:t>
       </w:r>
     </w:p>
     <w:p>
@@ -3287,6 +4324,73 @@
         <w:spacing w:line="360" w:lineRule="auto"/>
         <w:jc w:val="both"/>
       </w:pPr>
+      <w:r>
+        <w:t>According to ???</w:t>
+      </w:r>
+      <w:proofErr w:type="spellStart"/>
+      <w:r>
+        <w:t>ibm</w:t>
+      </w:r>
+      <w:proofErr w:type="spellEnd"/>
+      <w:r>
+        <w:t xml:space="preserve"> Natural language processing or NLP is </w:t>
+      </w:r>
+      <w:r>
+        <w:t>the process of using a computer to process and understand language</w:t>
+      </w:r>
+      <w:r>
+        <w:t xml:space="preserve"> using statistical and machine learning principals. NLPs like are able to recognize speech and the intent behind its content for example the word catch could mean the verb ‘to catch’ but an AI may not </w:t>
+      </w:r>
+      <w:r>
+        <w:t xml:space="preserve">be able to understand the saying “what’s the catch” as catch here means a downside of something rather than the typical meaning of the word with speech tagging through machine learning and/ or statistical analysis an NLP can be taught the difference between these to saying to add context and understanding of the content given. Models like GPT-2 ???2 an AI agent could be able to talk and understand dialog between different characters using GPT-2’s NLP to use the sentences given by other characters </w:t>
+      </w:r>
+      <w:r>
+        <w:t xml:space="preserve">and process a response to them and this response could even implement the characters background and relation with other characters as a way to guide how a given character would respond to a sentence for example a character (Bob) talks about cats to another character (Dave) however Dave hates so </w:t>
+      </w:r>
+      <w:r>
+        <w:t>the response could be tagged as an angry response about how the character hates cats and the NLP will attempt to generate the response and if Bob likes cats the NLP could use that fact as a tag to attempt to argue back to Dave. This could massively improve any narrative AI however NLPs face many flaws that may make it unusable in this project</w:t>
+      </w:r>
+      <w:r>
+        <w:t xml:space="preserve"> </w:t>
+      </w:r>
+      <w:r>
+        <w:t>as according to ???3 many NLPs like GTP-2 and its successor GTP-3 still have many issues with speech recognition and intent with one example of an AI with GTP-3 being asked “which is heavier a pencil or a toaster” with the NLP simply responding “a pencil is heavier than a toaster” so while NLPs like GTP-2/3 are very capable of understanding language and context they often can have issues and require fine tunin</w:t>
+      </w:r>
+      <w:r>
+        <w:t xml:space="preserve">g with its complexity being very difficult to work with. This complexity can also cause issues with speed as implemented </w:t>
+      </w:r>
+      <w:proofErr w:type="gramStart"/>
+      <w:r>
+        <w:t>a</w:t>
+      </w:r>
+      <w:proofErr w:type="gramEnd"/>
+      <w:r>
+        <w:t xml:space="preserve"> NLP into a real-time game into even a single character could greatly affect performance let alone multiple characters talking with each other. These performance issues can be seen in games like the text-based dungeon crawler, AI dungeon ???4 which can take up to a few seconds to generate a line of dialog making it </w:t>
+      </w:r>
+      <w:r>
+        <w:t xml:space="preserve">very difficult to implement into a real-time game without any major slowdown issues or major optimisation which may be too large in scope for this project to handle. Another issue with the text generation in NLP is how they can be unpredictable in what they will </w:t>
+      </w:r>
+      <w:proofErr w:type="gramStart"/>
+      <w:r>
+        <w:t>say</w:t>
+      </w:r>
+      <w:proofErr w:type="gramEnd"/>
+      <w:r>
+        <w:t xml:space="preserve"> and game designers and writers may want to make sure that the content they are producing is suitable for what they want in the game and NLPs are naturally unpredictable as previously seen.</w:t>
+      </w:r>
+      <w:r>
+        <w:t xml:space="preserve"> As </w:t>
+      </w:r>
+      <w:r>
+        <w:lastRenderedPageBreak/>
+        <w:t>stated by ???5 in the case of GTP-2 natural bias in the AI could contribute to undesired stereotypes in what characters would say an example stated in the paper shows the AI being asked</w:t>
+      </w:r>
+      <w:r>
+        <w:t xml:space="preserve"> a number of statements and were judged on what someone from a demographic is and the results showed a net negative for certain groups such as black and gay people which could create unwanted bias in dialog created by NLPs</w:t>
+      </w:r>
+      <w:r>
+        <w:t xml:space="preserve"> which may require further tweaking to solve.</w:t>
+      </w:r>
     </w:p>
     <w:p>
       <w:pPr>
@@ -3294,26 +4398,188 @@
         <w:jc w:val="both"/>
       </w:pPr>
       <w:r>
-        <w:t xml:space="preserve">check out procedural storytelling in games design by tarn </w:t>
-      </w:r>
-      <w:proofErr w:type="spellStart"/>
-      <w:r>
-        <w:t>adams</w:t>
-      </w:r>
-      <w:proofErr w:type="spellEnd"/>
+        <w:t>Overall while it is an effective strategy to utilize an NLP as a text generator its unwieldy, unpredictable and performance intensive problems make it unusable in this project.</w:t>
+      </w:r>
+    </w:p>
+    <w:p>
+      <w:pPr>
+        <w:pStyle w:val="Heading3"/>
+      </w:pPr>
+      <w:bookmarkStart w:id="21" w:name="_Toc90216068"/>
+      <w:r>
+        <w:t>Heuristic ai planning – (needs ref)</w:t>
+      </w:r>
+      <w:bookmarkEnd w:id="21"/>
+    </w:p>
+    <w:p/>
+    <w:p>
+      <w:pPr>
+        <w:rPr>
+          <w:rFonts w:asciiTheme="majorHAnsi" w:eastAsiaTheme="majorEastAsia" w:hAnsiTheme="majorHAnsi" w:cstheme="majorBidi"/>
+          <w:color w:val="2F5496" w:themeColor="accent1" w:themeShade="BF"/>
+          <w:sz w:val="26"/>
+          <w:szCs w:val="26"/>
+        </w:rPr>
+      </w:pPr>
+      <w:r>
+        <w:br w:type="page"/>
+      </w:r>
+    </w:p>
+    <w:p>
+      <w:pPr>
+        <w:pStyle w:val="Heading2"/>
+        <w:spacing w:line="360" w:lineRule="auto"/>
+        <w:jc w:val="both"/>
+      </w:pPr>
+      <w:bookmarkStart w:id="22" w:name="_Toc90216069"/>
+      <w:r>
+        <w:lastRenderedPageBreak/>
+        <w:t>Artifact</w:t>
+      </w:r>
+      <w:r>
+        <w:t xml:space="preserve"> </w:t>
+      </w:r>
+      <w:r>
+        <w:t>–</w:t>
+      </w:r>
+      <w:r>
+        <w:t xml:space="preserve"> Design</w:t>
+      </w:r>
+      <w:bookmarkEnd w:id="22"/>
+    </w:p>
+    <w:p>
+      <w:pPr>
+        <w:pStyle w:val="Heading3"/>
+      </w:pPr>
+      <w:bookmarkStart w:id="23" w:name="_Toc90216070"/>
+      <w:r>
+        <w:t>Project requirements</w:t>
+      </w:r>
+      <w:bookmarkEnd w:id="23"/>
+      <w:r>
+        <w:t xml:space="preserve"> </w:t>
+      </w:r>
+    </w:p>
+    <w:p>
+      <w:pPr>
+        <w:pStyle w:val="Heading4"/>
+      </w:pPr>
+      <w:r>
+        <w:t>Unity</w:t>
+      </w:r>
     </w:p>
     <w:p>
       <w:pPr>
         <w:spacing w:line="360" w:lineRule="auto"/>
         <w:jc w:val="both"/>
       </w:pPr>
+      <w:r>
+        <w:t xml:space="preserve">The project will utilize the unity game engine to develop the project. This was chosen instead of </w:t>
+      </w:r>
+      <w:r>
+        <w:t>an</w:t>
+      </w:r>
+      <w:r>
+        <w:t xml:space="preserve"> inhouse crafted game engine</w:t>
+      </w:r>
+      <w:r>
+        <w:t xml:space="preserve"> or an engine such as Unreal Engine</w:t>
+      </w:r>
+      <w:r>
+        <w:t xml:space="preserve"> as the engine will not affect any parts of this project</w:t>
+      </w:r>
+      <w:r>
+        <w:t xml:space="preserve"> as the performance of the project is not expected to make the choice of engine crucial. As for not using the inhouse engine and instead using Unity may even benefit them with ease of use features and the time saved from the engine being already developed.</w:t>
+      </w:r>
     </w:p>
     <w:p>
       <w:pPr>
         <w:spacing w:line="360" w:lineRule="auto"/>
         <w:jc w:val="both"/>
       </w:pPr>
-      <w:hyperlink r:id="rId10" w:history="1">
+      <w:r>
+        <w:t>Other ideas?</w:t>
+      </w:r>
+    </w:p>
+    <w:p/>
+    <w:p>
+      <w:pPr>
+        <w:pStyle w:val="Heading3"/>
+      </w:pPr>
+      <w:bookmarkStart w:id="24" w:name="_Toc90216071"/>
+      <w:r>
+        <w:t>How this project will use narrative AI</w:t>
+      </w:r>
+      <w:bookmarkEnd w:id="24"/>
+    </w:p>
+    <w:p>
+      <w:pPr>
+        <w:spacing w:line="360" w:lineRule="auto"/>
+        <w:jc w:val="both"/>
+      </w:pPr>
+      <w:r>
+        <w:t>The plan behind this project is to mimic much of the emerging narrative systems in Rimworld and dwarf fortress with a small settlement filled with auto generated people each with different personalities, like and dislikes which change how they interact with each other some could have an abrasive personality that might make them more likely to insult someone if they talk about something they do not like. Each character is given a set of relation scores which determine how friendly or intimate they are with each character which can change with the dialog they have with each other. With other features such as the art feature like Rimworld where actions are recorded and can be referred again by the characters.</w:t>
+      </w:r>
+    </w:p>
+    <w:p/>
+    <w:p>
+      <w:pPr>
+        <w:pStyle w:val="Heading2"/>
+        <w:spacing w:line="360" w:lineRule="auto"/>
+        <w:jc w:val="both"/>
+      </w:pPr>
+      <w:bookmarkStart w:id="25" w:name="_Toc90216072"/>
+      <w:r>
+        <w:t>Artifact - Implementation</w:t>
+      </w:r>
+      <w:bookmarkEnd w:id="25"/>
+    </w:p>
+    <w:p/>
+    <w:p>
+      <w:pPr>
+        <w:pStyle w:val="Heading2"/>
+        <w:spacing w:line="360" w:lineRule="auto"/>
+        <w:jc w:val="both"/>
+      </w:pPr>
+      <w:bookmarkStart w:id="26" w:name="_Toc90216073"/>
+      <w:r>
+        <w:t>Further improvements</w:t>
+      </w:r>
+      <w:bookmarkEnd w:id="26"/>
+    </w:p>
+    <w:p>
+      <w:pPr>
+        <w:pStyle w:val="Heading1"/>
+        <w:spacing w:line="360" w:lineRule="auto"/>
+        <w:jc w:val="both"/>
+      </w:pPr>
+      <w:bookmarkStart w:id="27" w:name="_Toc90216074"/>
+      <w:r>
+        <w:t>Reference list – DELETE THIS</w:t>
+      </w:r>
+      <w:bookmarkEnd w:id="27"/>
+    </w:p>
+    <w:p>
+      <w:hyperlink r:id="rId14" w:history="1">
+        <w:r>
+          <w:rPr>
+            <w:rStyle w:val="Hyperlink"/>
+          </w:rPr>
+          <w:t>http://www.journalssystem.com/shagh/Reactive-games-as-an-example-of-extensive-use-of-evocative-narrative-elements-in,132785,0,2.html</w:t>
+        </w:r>
+      </w:hyperlink>
+    </w:p>
+    <w:p>
+      <w:r>
+        <w:t>needs reviewing</w:t>
+      </w:r>
+      <w:r>
+        <w:t xml:space="preserve"> – discussion of how dwarf fortress uses narrative through events although this more through a narrative perspective rather than a programming method</w:t>
+      </w:r>
+    </w:p>
+    <w:p/>
+    <w:p>
+      <w:hyperlink r:id="rId15" w:history="1">
         <w:r>
           <w:rPr>
             <w:rStyle w:val="Hyperlink"/>
@@ -3323,10 +4589,6 @@
       </w:hyperlink>
     </w:p>
     <w:p>
-      <w:pPr>
-        <w:spacing w:line="360" w:lineRule="auto"/>
-        <w:jc w:val="both"/>
-      </w:pPr>
       <w:r>
         <w:t>discusses systems relating to character believes</w:t>
       </w:r>
@@ -3349,11 +4611,7 @@
       </w:r>
     </w:p>
     <w:p>
-      <w:pPr>
-        <w:spacing w:line="360" w:lineRule="auto"/>
-        <w:jc w:val="both"/>
-      </w:pPr>
-      <w:hyperlink r:id="rId11" w:history="1">
+      <w:hyperlink r:id="rId16" w:history="1">
         <w:r>
           <w:rPr>
             <w:rStyle w:val="Hyperlink"/>
@@ -3363,67 +4621,24 @@
       </w:hyperlink>
     </w:p>
     <w:p>
-      <w:pPr>
-        <w:spacing w:line="360" w:lineRule="auto"/>
-        <w:jc w:val="both"/>
-      </w:pPr>
       <w:r>
         <w:t>story generator</w:t>
       </w:r>
     </w:p>
-    <w:p/>
     <w:p>
       <w:pPr>
         <w:rPr>
           <w:rStyle w:val="Hyperlink"/>
         </w:rPr>
       </w:pPr>
-      <w:hyperlink r:id="rId12" w:history="1">
+      <w:hyperlink r:id="rId17" w:history="1">
         <w:r>
           <w:rPr>
             <w:rStyle w:val="Hyperlink"/>
           </w:rPr>
-          <w:t>https://www.cc.gatech.edu/~riedl/pubs/digra09.pdf</w:t>
+          <w:t>https://www.researchgate.net/profile/Marc-Cavazza/publication/220851669_Interactive_storytelling_from_AI_experiment_to_new_media/links/580f3d0308aef2ef97afbf4b/Interactive-storytelling-from-AI-experiment-to-new-media.pdf</w:t>
         </w:r>
       </w:hyperlink>
-      <w:r>
-        <w:rPr>
-          <w:rStyle w:val="Hyperlink"/>
-        </w:rPr>
-        <w:t xml:space="preserve"> - chess ai why is this here</w:t>
-      </w:r>
-    </w:p>
-    <w:p>
-      <w:r>
-        <w:t>not meant to be here</w:t>
-      </w:r>
-    </w:p>
-    <w:p>
-      <w:pPr>
-        <w:rPr>
-          <w:rStyle w:val="Hyperlink"/>
-        </w:rPr>
-      </w:pPr>
-      <w:hyperlink r:id="rId13" w:history="1">
-        <w:r>
-          <w:rPr>
-            <w:rStyle w:val="Hyperlink"/>
-          </w:rPr>
-          <w:t>https://www.researchgate.net/prof</w:t>
-        </w:r>
-        <w:r>
-          <w:rPr>
-            <w:rStyle w:val="Hyperlink"/>
-          </w:rPr>
-          <w:t>i</w:t>
-        </w:r>
-        <w:r>
-          <w:rPr>
-            <w:rStyle w:val="Hyperlink"/>
-          </w:rPr>
-          <w:t>le/Marc-Cavazza/publication/220851669_Interactive_storytelling_from_AI_experiment_to_new_media/links/580f3d0308aef2ef97afbf4b/Interactive-storytelling-from-AI-experiment-to-new-media.pdf</w:t>
-        </w:r>
-      </w:hyperlink>
     </w:p>
     <w:p>
       <w:r>
@@ -3440,7 +4655,7 @@
     </w:p>
     <w:p/>
     <w:p>
-      <w:hyperlink r:id="rId14" w:history="1">
+      <w:hyperlink r:id="rId18" w:history="1">
         <w:r>
           <w:rPr>
             <w:rStyle w:val="Hyperlink"/>
@@ -3456,7 +4671,7 @@
     </w:p>
     <w:p/>
     <w:p>
-      <w:hyperlink r:id="rId15" w:history="1">
+      <w:hyperlink r:id="rId19" w:history="1">
         <w:r>
           <w:rPr>
             <w:rStyle w:val="Hyperlink"/>
@@ -3474,7 +4689,7 @@
       </w:r>
     </w:p>
     <w:p>
-      <w:hyperlink r:id="rId16" w:history="1">
+      <w:hyperlink r:id="rId20" w:history="1">
         <w:r>
           <w:rPr>
             <w:rStyle w:val="Hyperlink"/>
@@ -3489,7 +4704,7 @@
       </w:r>
     </w:p>
     <w:p>
-      <w:hyperlink r:id="rId17" w:history="1">
+      <w:hyperlink r:id="rId21" w:history="1">
         <w:r>
           <w:rPr>
             <w:rStyle w:val="Hyperlink"/>
@@ -3510,7 +4725,7 @@
           <w:rStyle w:val="Hyperlink"/>
         </w:rPr>
       </w:pPr>
-      <w:hyperlink r:id="rId18" w:history="1">
+      <w:hyperlink r:id="rId22" w:history="1">
         <w:r>
           <w:rPr>
             <w:rStyle w:val="Hyperlink"/>
@@ -3521,7 +4736,6 @@
     </w:p>
     <w:p>
       <w:r>
-        <w:lastRenderedPageBreak/>
         <w:t xml:space="preserve">talks about how these games can be used to help </w:t>
       </w:r>
       <w:r>
@@ -3530,7 +4744,7 @@
     </w:p>
     <w:p/>
     <w:p>
-      <w:hyperlink r:id="rId19" w:history="1">
+      <w:hyperlink r:id="rId23" w:history="1">
         <w:r>
           <w:rPr>
             <w:rStyle w:val="Hyperlink"/>
@@ -3570,7 +4784,7 @@
       </w:r>
     </w:p>
     <w:p>
-      <w:hyperlink r:id="rId20" w:history="1">
+      <w:hyperlink r:id="rId24" w:history="1">
         <w:r>
           <w:rPr>
             <w:rStyle w:val="Hyperlink"/>
@@ -3588,7 +4802,7 @@
       </w:r>
     </w:p>
     <w:p>
-      <w:hyperlink r:id="rId21" w:history="1">
+      <w:hyperlink r:id="rId25" w:history="1">
         <w:r>
           <w:rPr>
             <w:rStyle w:val="Hyperlink"/>
@@ -3618,9 +4832,10 @@
     </w:p>
     <w:p>
       <w:r>
+        <w:lastRenderedPageBreak/>
         <w:t xml:space="preserve"> </w:t>
       </w:r>
-      <w:hyperlink r:id="rId22" w:history="1">
+      <w:hyperlink r:id="rId26" w:history="1">
         <w:r>
           <w:rPr>
             <w:rStyle w:val="Hyperlink"/>
@@ -3645,110 +4860,24 @@
         <w:t xml:space="preserve"> </w:t>
       </w:r>
     </w:p>
-    <w:p>
-      <w:hyperlink r:id="rId23" w:history="1">
-        <w:r>
-          <w:rPr>
-            <w:rStyle w:val="Hyperlink"/>
-          </w:rPr>
-          <w:t>https://www.cc.gatech.edu/~riedl/pubs/riedl-ai4games.pdf</w:t>
-        </w:r>
-      </w:hyperlink>
-    </w:p>
-    <w:p>
-      <w:r>
-        <w:t xml:space="preserve">use of partial order </w:t>
-      </w:r>
-      <w:proofErr w:type="spellStart"/>
-      <w:r>
-        <w:t>casual</w:t>
-      </w:r>
-      <w:proofErr w:type="spellEnd"/>
-      <w:r>
-        <w:t xml:space="preserve"> link (POCL) plans to allow ai to guide a story</w:t>
-      </w:r>
-    </w:p>
+    <w:p/>
+    <w:p/>
+    <w:p/>
+    <w:p/>
+    <w:p/>
     <w:p>
       <w:pPr>
         <w:pStyle w:val="Heading1"/>
       </w:pPr>
-      <w:bookmarkStart w:id="16" w:name="_Toc87013504"/>
-      <w:r>
-        <w:t>Write up points</w:t>
-      </w:r>
-      <w:bookmarkEnd w:id="16"/>
-    </w:p>
-    <w:p>
-      <w:pPr>
-        <w:pStyle w:val="Heading2"/>
-      </w:pPr>
-      <w:bookmarkStart w:id="17" w:name="_Toc87013505"/>
-      <w:r>
-        <w:t>Why use AI for a storyteller</w:t>
-      </w:r>
-      <w:bookmarkEnd w:id="17"/>
-      <w:r>
-        <w:t xml:space="preserve"> </w:t>
-      </w:r>
-    </w:p>
-    <w:p>
-      <w:r>
-        <w:t>AI has useful applications for storytelling as opposed to hard coding events which could take significantly more time to implement than simply having an AI do it for you although finely crafted storytelling will be lost it adds replayability to the game</w:t>
-      </w:r>
-    </w:p>
-    <w:p>
-      <w:pPr>
-        <w:pStyle w:val="Heading2"/>
-      </w:pPr>
-      <w:bookmarkStart w:id="18" w:name="_Toc87013506"/>
-      <w:r>
-        <w:t>How do the AI enhance the player’s interactions?</w:t>
-      </w:r>
-      <w:bookmarkEnd w:id="18"/>
-    </w:p>
-    <w:p>
-      <w:r>
-        <w:t xml:space="preserve">The AI would allow the player to achieve a dialog with the game that they otherwise would have in a hardcoded system with the players actions having a direct consequence </w:t>
-      </w:r>
-    </w:p>
-    <w:p>
-      <w:pPr>
-        <w:pStyle w:val="Heading1"/>
-      </w:pPr>
-      <w:bookmarkStart w:id="19" w:name="_Toc87013507"/>
-      <w:r>
-        <w:t>Possible design ideas</w:t>
-      </w:r>
-      <w:bookmarkEnd w:id="19"/>
-    </w:p>
-    <w:p/>
-    <w:p/>
-    <w:p/>
-    <w:p>
-      <w:pPr>
-        <w:spacing w:line="360" w:lineRule="auto"/>
-        <w:jc w:val="both"/>
-      </w:pPr>
-    </w:p>
-    <w:p>
-      <w:pPr>
-        <w:spacing w:line="360" w:lineRule="auto"/>
-        <w:jc w:val="both"/>
-      </w:pPr>
-    </w:p>
-    <w:p>
-      <w:pPr>
-        <w:pStyle w:val="Heading1"/>
-      </w:pPr>
       <w:r>
         <w:br w:type="page"/>
       </w:r>
-      <w:bookmarkStart w:id="20" w:name="_Toc87013508"/>
+      <w:bookmarkStart w:id="28" w:name="_Toc90216075"/>
       <w:r>
         <w:lastRenderedPageBreak/>
         <w:t>Conclusion</w:t>
       </w:r>
-      <w:bookmarkEnd w:id="20"/>
+      <w:bookmarkEnd w:id="28"/>
       <w:r>
         <w:t xml:space="preserve"> </w:t>
       </w:r>
@@ -3756,7 +4885,7 @@
         <w:br w:type="page"/>
       </w:r>
     </w:p>
-    <w:bookmarkStart w:id="21" w:name="_Toc87013509" w:displacedByCustomXml="next"/>
+    <w:bookmarkStart w:id="29" w:name="_Toc90216076" w:displacedByCustomXml="next"/>
     <w:sdt>
       <w:sdtPr>
         <w:rPr>
@@ -3782,7 +4911,7 @@
           <w:r>
             <w:t>Bibliography</w:t>
           </w:r>
-          <w:bookmarkEnd w:id="21"/>
+          <w:bookmarkEnd w:id="29"/>
         </w:p>
         <w:sdt>
           <w:sdtPr>
@@ -3793,8 +4922,13 @@
           <w:sdtContent>
             <w:p>
               <w:pPr>
-                <w:spacing w:line="360" w:lineRule="auto"/>
-                <w:jc w:val="both"/>
+                <w:pStyle w:val="Bibliography"/>
+                <w:ind w:left="720" w:hanging="720"/>
+                <w:rPr>
+                  <w:noProof/>
+                  <w:sz w:val="24"/>
+                  <w:szCs w:val="24"/>
+                </w:rPr>
               </w:pPr>
               <w:r>
                 <w:fldChar w:fldCharType="begin"/>
@@ -3807,13 +4941,349 @@
               </w:r>
               <w:r>
                 <w:rPr>
-                  <w:b/>
-                  <w:bCs/>
                   <w:noProof/>
-                  <w:lang w:val="en-US"/>
                 </w:rPr>
-                <w:t>There are no sources in the current document.</w:t>
+                <w:t xml:space="preserve">Bay12Games. (2021, 12 1). </w:t>
               </w:r>
+              <w:r>
+                <w:rPr>
+                  <w:i/>
+                  <w:iCs/>
+                  <w:noProof/>
+                </w:rPr>
+                <w:t>Dwarf Fortress</w:t>
+              </w:r>
+              <w:r>
+                <w:rPr>
+                  <w:noProof/>
+                </w:rPr>
+                <w:t>. Retrieved from Bay12Games: http://www.bay12games.com/dwarves/</w:t>
+              </w:r>
+            </w:p>
+            <w:p>
+              <w:pPr>
+                <w:pStyle w:val="Bibliography"/>
+                <w:ind w:left="720" w:hanging="720"/>
+                <w:rPr>
+                  <w:noProof/>
+                </w:rPr>
+              </w:pPr>
+              <w:r>
+                <w:rPr>
+                  <w:noProof/>
+                </w:rPr>
+                <w:t xml:space="preserve">Garbe, J. (2018, 2 18). </w:t>
+              </w:r>
+              <w:r>
+                <w:rPr>
+                  <w:i/>
+                  <w:iCs/>
+                  <w:noProof/>
+                </w:rPr>
+                <w:t>Simulation of History and Recursive Narrative Scaffolding</w:t>
+              </w:r>
+              <w:r>
+                <w:rPr>
+                  <w:noProof/>
+                </w:rPr>
+                <w:t>. Retrieved from Delve: http://project.jacobgarbe.com/simulation-of-history-and-recursive-narrative-scaffolding/</w:t>
+              </w:r>
+            </w:p>
+            <w:p>
+              <w:pPr>
+                <w:pStyle w:val="Bibliography"/>
+                <w:ind w:left="720" w:hanging="720"/>
+                <w:rPr>
+                  <w:noProof/>
+                </w:rPr>
+              </w:pPr>
+              <w:r>
+                <w:rPr>
+                  <w:noProof/>
+                </w:rPr>
+                <w:t xml:space="preserve">Hudson, L. (2016, 9 28). </w:t>
+              </w:r>
+              <w:r>
+                <w:rPr>
+                  <w:i/>
+                  <w:iCs/>
+                  <w:noProof/>
+                </w:rPr>
+                <w:t>Some Like It Bot</w:t>
+              </w:r>
+              <w:r>
+                <w:rPr>
+                  <w:noProof/>
+                </w:rPr>
+                <w:t>. Retrieved from FiveThirtyEight: https://fivethirtyeight.com/features/some-like-it-bot/</w:t>
+              </w:r>
+            </w:p>
+            <w:p>
+              <w:pPr>
+                <w:pStyle w:val="Bibliography"/>
+                <w:ind w:left="720" w:hanging="720"/>
+                <w:rPr>
+                  <w:noProof/>
+                </w:rPr>
+              </w:pPr>
+              <w:r>
+                <w:rPr>
+                  <w:noProof/>
+                </w:rPr>
+                <w:t xml:space="preserve">Humphreys, T. (2021, 12 1). </w:t>
+              </w:r>
+              <w:r>
+                <w:rPr>
+                  <w:i/>
+                  <w:iCs/>
+                  <w:noProof/>
+                </w:rPr>
+                <w:t>Chapter 12 Exploring HTN Planners</w:t>
+              </w:r>
+              <w:r>
+                <w:rPr>
+                  <w:noProof/>
+                </w:rPr>
+                <w:t>. Retrieved from gameaipro: https://www.gameaipro.com/GameAIPro/GameAIPro_Chapter12_Exploring_HTN_Planners_through_Example.pdf</w:t>
+              </w:r>
+            </w:p>
+            <w:p>
+              <w:pPr>
+                <w:pStyle w:val="Bibliography"/>
+                <w:ind w:left="720" w:hanging="720"/>
+                <w:rPr>
+                  <w:noProof/>
+                </w:rPr>
+              </w:pPr>
+              <w:r>
+                <w:rPr>
+                  <w:noProof/>
+                </w:rPr>
+                <w:t xml:space="preserve">Igor Ribeiro Lima, T. d. (2012, 1 1). </w:t>
+              </w:r>
+              <w:r>
+                <w:rPr>
+                  <w:i/>
+                  <w:iCs/>
+                  <w:noProof/>
+                </w:rPr>
+                <w:t>Adapting and Using Scrum in a Software .</w:t>
+              </w:r>
+              <w:r>
+                <w:rPr>
+                  <w:noProof/>
+                </w:rPr>
+                <w:t xml:space="preserve"> Retrieved from fsma.edu.br: http://fsma.edu.br/si/edicao9/FSMA_SI_2012_1_Principal_2_en.pdf</w:t>
+              </w:r>
+            </w:p>
+            <w:p>
+              <w:pPr>
+                <w:pStyle w:val="Bibliography"/>
+                <w:ind w:left="720" w:hanging="720"/>
+                <w:rPr>
+                  <w:noProof/>
+                </w:rPr>
+              </w:pPr>
+              <w:r>
+                <w:rPr>
+                  <w:noProof/>
+                </w:rPr>
+                <w:t xml:space="preserve">Jason Grinblat, C. B. (2017, 8 14). </w:t>
+              </w:r>
+              <w:r>
+                <w:rPr>
+                  <w:i/>
+                  <w:iCs/>
+                  <w:noProof/>
+                </w:rPr>
+                <w:t>Subverting historical cause &amp; effect: generation of mythic biographies in Caves of Qud</w:t>
+              </w:r>
+              <w:r>
+                <w:rPr>
+                  <w:noProof/>
+                </w:rPr>
+                <w:t>. Retrieved from ACM: https://dl.acm.org/doi/pdf/10.1145/3102071.3110574</w:t>
+              </w:r>
+            </w:p>
+            <w:p>
+              <w:pPr>
+                <w:pStyle w:val="Bibliography"/>
+                <w:ind w:left="720" w:hanging="720"/>
+                <w:rPr>
+                  <w:noProof/>
+                </w:rPr>
+              </w:pPr>
+              <w:r>
+                <w:rPr>
+                  <w:noProof/>
+                </w:rPr>
+                <w:t xml:space="preserve">Kaushal Chari, M. A. (2017, 4 22). </w:t>
+              </w:r>
+              <w:r>
+                <w:rPr>
+                  <w:i/>
+                  <w:iCs/>
+                  <w:noProof/>
+                </w:rPr>
+                <w:t>Impact of incorrect and new requirements on waterfall software project outcomes.</w:t>
+              </w:r>
+              <w:r>
+                <w:rPr>
+                  <w:noProof/>
+                </w:rPr>
+                <w:t xml:space="preserve"> Retrieved from Research Gate: https://www.researchgate.net/publication/316362583_Impact_of_incorrect_and_new_requirements_on_waterfall_software_project_outcomes</w:t>
+              </w:r>
+            </w:p>
+            <w:p>
+              <w:pPr>
+                <w:pStyle w:val="Bibliography"/>
+                <w:ind w:left="720" w:hanging="720"/>
+                <w:rPr>
+                  <w:noProof/>
+                </w:rPr>
+              </w:pPr>
+              <w:r>
+                <w:rPr>
+                  <w:noProof/>
+                </w:rPr>
+                <w:t xml:space="preserve">Khalil, M. A., &amp; Kotaiah, B. (2017, 8 1). </w:t>
+              </w:r>
+              <w:r>
+                <w:rPr>
+                  <w:i/>
+                  <w:iCs/>
+                  <w:noProof/>
+                </w:rPr>
+                <w:t>Implementation of agile methodology based on SCRUM tool</w:t>
+              </w:r>
+              <w:r>
+                <w:rPr>
+                  <w:noProof/>
+                </w:rPr>
+                <w:t>. Retrieved from IEEE Xplore: https://ieeexplore.ieee.org/abstract/document/8389872</w:t>
+              </w:r>
+            </w:p>
+            <w:p>
+              <w:pPr>
+                <w:pStyle w:val="Bibliography"/>
+                <w:ind w:left="720" w:hanging="720"/>
+                <w:rPr>
+                  <w:noProof/>
+                </w:rPr>
+              </w:pPr>
+              <w:r>
+                <w:rPr>
+                  <w:noProof/>
+                </w:rPr>
+                <w:t xml:space="preserve">Ludeon Studios. (2018, 10 17). </w:t>
+              </w:r>
+              <w:r>
+                <w:rPr>
+                  <w:i/>
+                  <w:iCs/>
+                  <w:noProof/>
+                </w:rPr>
+                <w:t>Rimworld</w:t>
+              </w:r>
+              <w:r>
+                <w:rPr>
+                  <w:noProof/>
+                </w:rPr>
+                <w:t>. Retrieved from Steam: https://store.steampowered.com/app/294100/RimWorld/</w:t>
+              </w:r>
+            </w:p>
+            <w:p>
+              <w:pPr>
+                <w:pStyle w:val="Bibliography"/>
+                <w:ind w:left="720" w:hanging="720"/>
+                <w:rPr>
+                  <w:noProof/>
+                </w:rPr>
+              </w:pPr>
+              <w:r>
+                <w:rPr>
+                  <w:noProof/>
+                </w:rPr>
+                <w:t xml:space="preserve">M. Mahalakshmi, D. M. (2013, 6 6). </w:t>
+              </w:r>
+              <w:r>
+                <w:rPr>
+                  <w:i/>
+                  <w:iCs/>
+                  <w:noProof/>
+                </w:rPr>
+                <w:t xml:space="preserve">Traditional SDLC Vs Scrum Methodology – A Comparative </w:t>
+              </w:r>
+              <w:r>
+                <w:rPr>
+                  <w:noProof/>
+                </w:rPr>
+                <w:t>. Retrieved from citeseerx: https://citeseerx.ist.psu.edu/viewdoc/download?doi=10.1.1.413.2992&amp;rep=rep1&amp;type=pdf</w:t>
+              </w:r>
+            </w:p>
+            <w:p>
+              <w:pPr>
+                <w:pStyle w:val="Bibliography"/>
+                <w:ind w:left="720" w:hanging="720"/>
+                <w:rPr>
+                  <w:noProof/>
+                </w:rPr>
+              </w:pPr>
+              <w:r>
+                <w:rPr>
+                  <w:noProof/>
+                </w:rPr>
+                <w:t xml:space="preserve">Marchesi, M., Mannaro, K., Uras, S., &amp; Locci, M. F. (2007, 6 22). </w:t>
+              </w:r>
+              <w:r>
+                <w:rPr>
+                  <w:i/>
+                  <w:iCs/>
+                  <w:noProof/>
+                </w:rPr>
+                <w:t>Distributed Scrum in Research Project Management</w:t>
+              </w:r>
+              <w:r>
+                <w:rPr>
+                  <w:noProof/>
+                </w:rPr>
+                <w:t>. Retrieved from ResearchGate: https://www.researchgate.net/publication/221592443_Distributed_Scrum_in_Research_Project_Management</w:t>
+              </w:r>
+            </w:p>
+            <w:p>
+              <w:pPr>
+                <w:pStyle w:val="Bibliography"/>
+                <w:ind w:left="720" w:hanging="720"/>
+                <w:rPr>
+                  <w:noProof/>
+                </w:rPr>
+              </w:pPr>
+              <w:r>
+                <w:rPr>
+                  <w:noProof/>
+                </w:rPr>
+                <w:t xml:space="preserve">Sheetal Sharma, D. S. (2012, 5 5). </w:t>
+              </w:r>
+              <w:r>
+                <w:rPr>
+                  <w:i/>
+                  <w:iCs/>
+                  <w:noProof/>
+                </w:rPr>
+                <w:t xml:space="preserve">Agile Processes and Methodologies: A </w:t>
+              </w:r>
+              <w:r>
+                <w:rPr>
+                  <w:noProof/>
+                </w:rPr>
+                <w:t>. Retrieved from yashada: Microsoft Word - IJCSE12-04-05-186.doc (yashada.org)</w:t>
+              </w:r>
+            </w:p>
+            <w:p>
+              <w:pPr>
+                <w:spacing w:line="360" w:lineRule="auto"/>
+                <w:jc w:val="both"/>
+              </w:pPr>
               <w:r>
                 <w:rPr>
                   <w:b/>
@@ -4309,6 +5779,28 @@
       <w:szCs w:val="24"/>
     </w:rPr>
   </w:style>
+  <w:style w:type="paragraph" w:styleId="Heading4">
+    <w:name w:val="heading 4"/>
+    <w:basedOn w:val="Normal"/>
+    <w:next w:val="Normal"/>
+    <w:link w:val="Heading4Char"/>
+    <w:uiPriority w:val="9"/>
+    <w:unhideWhenUsed/>
+    <w:qFormat/>
+    <w:rsid w:val="004C2AD5"/>
+    <w:pPr>
+      <w:keepNext/>
+      <w:keepLines/>
+      <w:spacing w:before="40" w:after="0"/>
+      <w:outlineLvl w:val="3"/>
+    </w:pPr>
+    <w:rPr>
+      <w:rFonts w:asciiTheme="majorHAnsi" w:eastAsiaTheme="majorEastAsia" w:hAnsiTheme="majorHAnsi" w:cstheme="majorBidi"/>
+      <w:i/>
+      <w:iCs/>
+      <w:color w:val="2F5496" w:themeColor="accent1" w:themeShade="BF"/>
+    </w:rPr>
+  </w:style>
   <w:style w:type="character" w:default="1" w:styleId="DefaultParagraphFont">
     <w:name w:val="Default Paragraph Font"/>
     <w:uiPriority w:val="1"/>
@@ -4506,6 +5998,27 @@
       <w:sz w:val="18"/>
       <w:szCs w:val="18"/>
     </w:rPr>
+  </w:style>
+  <w:style w:type="character" w:customStyle="1" w:styleId="Heading4Char">
+    <w:name w:val="Heading 4 Char"/>
+    <w:basedOn w:val="DefaultParagraphFont"/>
+    <w:link w:val="Heading4"/>
+    <w:uiPriority w:val="9"/>
+    <w:rsid w:val="004C2AD5"/>
+    <w:rPr>
+      <w:rFonts w:asciiTheme="majorHAnsi" w:eastAsiaTheme="majorEastAsia" w:hAnsiTheme="majorHAnsi" w:cstheme="majorBidi"/>
+      <w:i/>
+      <w:iCs/>
+      <w:color w:val="2F5496" w:themeColor="accent1" w:themeShade="BF"/>
+    </w:rPr>
+  </w:style>
+  <w:style w:type="paragraph" w:styleId="Bibliography">
+    <w:name w:val="Bibliography"/>
+    <w:basedOn w:val="Normal"/>
+    <w:next w:val="Normal"/>
+    <w:uiPriority w:val="37"/>
+    <w:unhideWhenUsed/>
+    <w:rsid w:val="007B095B"/>
   </w:style>
 </w:styles>
 </file>
@@ -4961,11 +6474,134 @@
     <b:URL>https://www.researchgate.net/publication/221592443_Distributed_Scrum_in_Research_Project_Management</b:URL>
     <b:RefOrder>6</b:RefOrder>
   </b:Source>
+  <b:Source>
+    <b:Tag>Bay21</b:Tag>
+    <b:SourceType>InternetSite</b:SourceType>
+    <b:Guid>{9A78AF13-BFBC-4361-A6C3-8980B1451E0B}</b:Guid>
+    <b:Title>Dwarf Fortress</b:Title>
+    <b:Year>2021</b:Year>
+    <b:Author>
+      <b:Author>
+        <b:Corporate>Bay12Games</b:Corporate>
+      </b:Author>
+    </b:Author>
+    <b:InternetSiteTitle>Bay12Games</b:InternetSiteTitle>
+    <b:Month>12</b:Month>
+    <b:Day>1</b:Day>
+    <b:URL>http://www.bay12games.com/dwarves/</b:URL>
+    <b:RefOrder>7</b:RefOrder>
+  </b:Source>
+  <b:Source>
+    <b:Tag>Lud18</b:Tag>
+    <b:SourceType>InternetSite</b:SourceType>
+    <b:Guid>{B686E04B-CD6E-4CA9-8985-0323C79277A5}</b:Guid>
+    <b:Author>
+      <b:Author>
+        <b:Corporate>Ludeon Studios</b:Corporate>
+      </b:Author>
+    </b:Author>
+    <b:Title>Rimworld</b:Title>
+    <b:InternetSiteTitle>Steam</b:InternetSiteTitle>
+    <b:Year>2018</b:Year>
+    <b:Month>10</b:Month>
+    <b:Day>17</b:Day>
+    <b:URL>https://store.steampowered.com/app/294100/RimWorld/</b:URL>
+    <b:RefOrder>8</b:RefOrder>
+  </b:Source>
+  <b:Source>
+    <b:Tag>Lau16</b:Tag>
+    <b:SourceType>InternetSite</b:SourceType>
+    <b:Guid>{12220DF6-BA3A-4A1E-B9B5-B5971707EC42}</b:Guid>
+    <b:Author>
+      <b:Author>
+        <b:NameList>
+          <b:Person>
+            <b:Last>Hudson</b:Last>
+            <b:First>Laura</b:First>
+          </b:Person>
+        </b:NameList>
+      </b:Author>
+    </b:Author>
+    <b:Title>Some Like It Bot</b:Title>
+    <b:InternetSiteTitle>FiveThirtyEight</b:InternetSiteTitle>
+    <b:Year>2016</b:Year>
+    <b:Month>9</b:Month>
+    <b:Day>28</b:Day>
+    <b:URL>https://fivethirtyeight.com/features/some-like-it-bot/</b:URL>
+    <b:RefOrder>9</b:RefOrder>
+  </b:Source>
+  <b:Source>
+    <b:Tag>Tro21</b:Tag>
+    <b:SourceType>InternetSite</b:SourceType>
+    <b:Guid>{3AA5A557-C043-4270-8AD6-6BC732F568E3}</b:Guid>
+    <b:Author>
+      <b:Author>
+        <b:NameList>
+          <b:Person>
+            <b:Last>Humphreys</b:Last>
+            <b:First>Troy</b:First>
+          </b:Person>
+        </b:NameList>
+      </b:Author>
+    </b:Author>
+    <b:Title>Chapter 12 Exploring HTN Planners</b:Title>
+    <b:InternetSiteTitle>gameaipro</b:InternetSiteTitle>
+    <b:Year>2021</b:Year>
+    <b:Month>12</b:Month>
+    <b:Day>1</b:Day>
+    <b:URL>https://www.gameaipro.com/GameAIPro/GameAIPro_Chapter12_Exploring_HTN_Planners_through_Example.pdf</b:URL>
+    <b:RefOrder>10</b:RefOrder>
+  </b:Source>
+  <b:Source>
+    <b:Tag>Jac18</b:Tag>
+    <b:SourceType>InternetSite</b:SourceType>
+    <b:Guid>{F63EDCD3-F9B0-4308-A311-D5AE05296BEA}</b:Guid>
+    <b:Author>
+      <b:Author>
+        <b:NameList>
+          <b:Person>
+            <b:Last>Garbe</b:Last>
+            <b:First>Jacob</b:First>
+          </b:Person>
+        </b:NameList>
+      </b:Author>
+    </b:Author>
+    <b:Title>Simulation of History and Recursive Narrative Scaffolding</b:Title>
+    <b:InternetSiteTitle>Delve</b:InternetSiteTitle>
+    <b:Year>2018</b:Year>
+    <b:Month>2</b:Month>
+    <b:Day>18</b:Day>
+    <b:URL>http://project.jacobgarbe.com/simulation-of-history-and-recursive-narrative-scaffolding/</b:URL>
+    <b:RefOrder>11</b:RefOrder>
+  </b:Source>
+  <b:Source>
+    <b:Tag>Jas17</b:Tag>
+    <b:SourceType>InternetSite</b:SourceType>
+    <b:Guid>{4F5759A6-2E7C-433F-BCB2-56A962FF5B7B}</b:Guid>
+    <b:Author>
+      <b:Author>
+        <b:NameList>
+          <b:Person>
+            <b:Last>Jason Grinblat</b:Last>
+            <b:First>C</b:First>
+            <b:Middle>Brian Bucklew</b:Middle>
+          </b:Person>
+        </b:NameList>
+      </b:Author>
+    </b:Author>
+    <b:Title>Subverting historical cause &amp; effect: generation of mythic biographies in Caves of Qud</b:Title>
+    <b:InternetSiteTitle>ACM</b:InternetSiteTitle>
+    <b:Year>2017</b:Year>
+    <b:Month>8</b:Month>
+    <b:Day>14</b:Day>
+    <b:URL>https://dl.acm.org/doi/pdf/10.1145/3102071.3110574</b:URL>
+    <b:RefOrder>12</b:RefOrder>
+  </b:Source>
 </b:Sources>
 </file>
 
 <file path=customXml/itemProps1.xml><?xml version="1.0" encoding="utf-8"?>
-<ds:datastoreItem xmlns:ds="http://schemas.openxmlformats.org/officeDocument/2006/customXml" ds:itemID="{9FD9E464-485E-48DA-B20D-EA64B501FA7B}">
+<ds:datastoreItem xmlns:ds="http://schemas.openxmlformats.org/officeDocument/2006/customXml" ds:itemID="{619B6A4E-78FF-4BCB-B295-76A16C0109ED}">
   <ds:schemaRefs>
     <ds:schemaRef ds:uri="http://schemas.openxmlformats.org/officeDocument/2006/bibliography"/>
   </ds:schemaRefs>

</xml_diff>

<commit_message>
added justifications to behaviour trees and htns
</commit_message>
<xml_diff>
--- a/Research Project.docx
+++ b/Research Project.docx
@@ -132,7 +132,7 @@
                     <v:stroke joinstyle="miter"/>
                     <v:path gradientshapeok="t" o:connecttype="rect"/>
                   </v:shapetype>
-                  <v:shape id="Text Box 465" o:spid="_x0000_s1026" type="#_x0000_t202" style="position:absolute;left:0;text-align:left;margin-left:0;margin-top:0;width:220.3pt;height:21.15pt;z-index:251664384;visibility:visible;mso-wrap-style:square;mso-width-percent:360;mso-height-percent:0;mso-left-percent:455;mso-top-percent:660;mso-wrap-distance-left:9pt;mso-wrap-distance-top:0;mso-wrap-distance-right:9pt;mso-wrap-distance-bottom:0;mso-position-horizontal-relative:page;mso-position-vertical-relative:page;mso-width-percent:360;mso-height-percent:0;mso-left-percent:455;mso-top-percent:660;mso-width-relative:page;mso-height-relative:margin;v-text-anchor:bottom" o:gfxdata="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" filled="f" stroked="f" strokeweight=".5pt">
+                  <v:shape id="Text Box 465" o:spid="_x0000_s1026" type="#_x0000_t202" style="position:absolute;left:0;text-align:left;margin-left:0;margin-top:0;width:220.3pt;height:21.15pt;z-index:251664384;visibility:visible;mso-wrap-style:square;mso-width-percent:360;mso-height-percent:0;mso-left-percent:455;mso-top-percent:660;mso-wrap-distance-left:9pt;mso-wrap-distance-top:0;mso-wrap-distance-right:9pt;mso-wrap-distance-bottom:0;mso-position-horizontal-relative:page;mso-position-vertical-relative:page;mso-width-percent:360;mso-height-percent:0;mso-left-percent:455;mso-top-percent:660;mso-width-relative:page;mso-height-relative:margin;v-text-anchor:bottom" o:gfxdata="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" filled="f" stroked="f" strokeweight=".5pt">
                     <v:textbox style="mso-fit-shape-to-text:t">
                       <w:txbxContent>
                         <w:p>
@@ -271,7 +271,7 @@
               </mc:Choice>
               <mc:Fallback>
                 <w:pict>
-                  <v:rect w14:anchorId="6BB07763" id="Rectangle 466" o:spid="_x0000_s1027" style="position:absolute;left:0;text-align:left;margin-left:0;margin-top:0;width:581.4pt;height:752.4pt;z-index:-251653120;visibility:visible;mso-wrap-style:square;mso-width-percent:950;mso-height-percent:950;mso-wrap-distance-left:9pt;mso-wrap-distance-top:0;mso-wrap-distance-right:9pt;mso-wrap-distance-bottom:0;mso-position-horizontal:center;mso-position-horizontal-relative:page;mso-position-vertical:center;mso-position-vertical-relative:page;mso-width-percent:950;mso-height-percent:950;mso-width-relative:page;mso-height-relative:page;v-text-anchor:middle" o:gfxdata="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" fillcolor="#d9e2f3 [660]" stroked="f" strokeweight="1pt">
+                  <v:rect w14:anchorId="6BB07763" id="Rectangle 466" o:spid="_x0000_s1027" style="position:absolute;left:0;text-align:left;margin-left:0;margin-top:0;width:581.4pt;height:752.4pt;z-index:-251653120;visibility:visible;mso-wrap-style:square;mso-width-percent:950;mso-height-percent:950;mso-wrap-distance-left:9pt;mso-wrap-distance-top:0;mso-wrap-distance-right:9pt;mso-wrap-distance-bottom:0;mso-position-horizontal:center;mso-position-horizontal-relative:page;mso-position-vertical:center;mso-position-vertical-relative:page;mso-width-percent:950;mso-height-percent:950;mso-width-relative:page;mso-height-relative:page;v-text-anchor:middle" o:gfxdata="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" fillcolor="#d9e2f3 [660]" stroked="f" strokeweight="1pt">
                     <v:fill color2="#8eaadb [1940]" rotate="t" focus="100%" type="gradient">
                       <o:fill v:ext="view" type="gradientUnscaled"/>
                     </v:fill>
@@ -413,7 +413,7 @@
               </mc:Choice>
               <mc:Fallback>
                 <w:pict>
-                  <v:rect w14:anchorId="3428B2B2" id="Rectangle 467" o:spid="_x0000_s1028" style="position:absolute;left:0;text-align:left;margin-left:0;margin-top:0;width:226.45pt;height:237.6pt;z-index:251660288;visibility:visible;mso-wrap-style:square;mso-width-percent:370;mso-height-percent:300;mso-left-percent:455;mso-top-percent:25;mso-wrap-distance-left:9pt;mso-wrap-distance-top:0;mso-wrap-distance-right:9pt;mso-wrap-distance-bottom:0;mso-position-horizontal-relative:page;mso-position-vertical-relative:page;mso-width-percent:370;mso-height-percent:300;mso-left-percent:455;mso-top-percent:25;mso-width-relative:page;mso-height-relative:page;v-text-anchor:bottom" o:gfxdata="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" fillcolor="#44546a [3215]" stroked="f" strokeweight="1pt">
+                  <v:rect w14:anchorId="3428B2B2" id="Rectangle 467" o:spid="_x0000_s1028" style="position:absolute;left:0;text-align:left;margin-left:0;margin-top:0;width:226.45pt;height:237.6pt;z-index:251660288;visibility:visible;mso-wrap-style:square;mso-width-percent:370;mso-height-percent:300;mso-left-percent:455;mso-top-percent:25;mso-wrap-distance-left:9pt;mso-wrap-distance-top:0;mso-wrap-distance-right:9pt;mso-wrap-distance-bottom:0;mso-position-horizontal-relative:page;mso-position-vertical-relative:page;mso-width-percent:370;mso-height-percent:300;mso-left-percent:455;mso-top-percent:25;mso-width-relative:page;mso-height-relative:page;v-text-anchor:bottom" o:gfxdata="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" fillcolor="#44546a [3215]" stroked="f" strokeweight="1pt">
                     <v:textbox inset="14.4pt,14.4pt,14.4pt,28.8pt">
                       <w:txbxContent>
                         <w:p>
@@ -797,7 +797,7 @@
               </mc:Choice>
               <mc:Fallback>
                 <w:pict>
-                  <v:shape w14:anchorId="1C99751F" id="Text Box 470" o:spid="_x0000_s1029" type="#_x0000_t202" style="position:absolute;left:0;text-align:left;margin-left:0;margin-top:0;width:220.3pt;height:194.9pt;z-index:251661312;visibility:visible;mso-wrap-style:square;mso-width-percent:360;mso-height-percent:280;mso-left-percent:455;mso-top-percent:350;mso-wrap-distance-left:9pt;mso-wrap-distance-top:0;mso-wrap-distance-right:9pt;mso-wrap-distance-bottom:0;mso-position-horizontal-relative:page;mso-position-vertical-relative:page;mso-width-percent:360;mso-height-percent:280;mso-left-percent:455;mso-top-percent:350;mso-width-relative:page;mso-height-relative:page;v-text-anchor:top" o:gfxdata="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" filled="f" stroked="f" strokeweight=".5pt">
+                  <v:shape w14:anchorId="1C99751F" id="Text Box 470" o:spid="_x0000_s1029" type="#_x0000_t202" style="position:absolute;left:0;text-align:left;margin-left:0;margin-top:0;width:220.3pt;height:194.9pt;z-index:251661312;visibility:visible;mso-wrap-style:square;mso-width-percent:360;mso-height-percent:280;mso-left-percent:455;mso-top-percent:350;mso-wrap-distance-left:9pt;mso-wrap-distance-top:0;mso-wrap-distance-right:9pt;mso-wrap-distance-bottom:0;mso-position-horizontal-relative:page;mso-position-vertical-relative:page;mso-width-percent:360;mso-height-percent:280;mso-left-percent:455;mso-top-percent:350;mso-width-relative:page;mso-height-relative:page;v-text-anchor:top" o:gfxdata="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" filled="f" stroked="f" strokeweight=".5pt">
                     <v:textbox style="mso-fit-shape-to-text:t">
                       <w:txbxContent>
                         <w:p>
@@ -3010,15 +3010,7 @@
         </w:sdtContent>
       </w:sdt>
       <w:r>
-        <w:t xml:space="preserve"> is a methodology where a project is developed on a set path with no deviation. The methodology is made up of 5 stages first being the requirements stage where </w:t>
-      </w:r>
-      <w:proofErr w:type="gramStart"/>
-      <w:r>
-        <w:t>all of</w:t>
-      </w:r>
-      <w:proofErr w:type="gramEnd"/>
-      <w:r>
-        <w:t xml:space="preserve"> the project features, software and hardware requirements are assessed this is done to aid the next step. the design stage is where the development of the features is planned out often with pseudocode and diagrams to help developers understand how the project will work. next is the implementation stage where the designs are implemented, in terms of programming this is taking the pseudocode and the diagrams from the design phase and physically programming it to develop the project, next is the verification stage where the project is tested to see if it meets the requirements from the first stage and is it fails the verification then the project would be repaired to meet the requirements. The final stage is the maintenance stage where the project is released and maintained to ensure it still works as the original requirements asked for.</w:t>
+        <w:t xml:space="preserve"> is a methodology where a project is developed on a set path with no deviation. The methodology is made up of 5 stages first being the requirements stage where all of the project features, software and hardware requirements are assessed this is done to aid the next step. the design stage is where the development of the features is planned out often with pseudocode and diagrams to help developers understand how the project will work. next is the implementation stage where the designs are implemented, in terms of programming this is taking the pseudocode and the diagrams from the design phase and physically programming it to develop the project, next is the verification stage where the project is tested to see if it meets the requirements from the first stage and is it fails the verification then the project would be repaired to meet the requirements. The final stage is the maintenance stage where the project is released and maintained to ensure it still works as the original requirements asked for.</w:t>
       </w:r>
     </w:p>
     <w:p>
@@ -3385,6 +3377,7 @@
           <w:id w:val="-1563551322"/>
           <w:citation/>
         </w:sdtPr>
+        <w:sdtEndPr/>
         <w:sdtContent>
           <w:r>
             <w:fldChar w:fldCharType="begin"/>
@@ -3417,6 +3410,7 @@
           <w:id w:val="-1819791375"/>
           <w:citation/>
         </w:sdtPr>
+        <w:sdtEndPr/>
         <w:sdtContent>
           <w:r>
             <w:fldChar w:fldCharType="begin"/>
@@ -3474,6 +3468,7 @@
           <w:id w:val="-1375689827"/>
           <w:citation/>
         </w:sdtPr>
+        <w:sdtEndPr/>
         <w:sdtContent>
           <w:r>
             <w:fldChar w:fldCharType="begin"/>
@@ -3535,23 +3530,7 @@
         <w:t xml:space="preserve"> a character makes a piece of art and its description is generated using those events to create art unique to the playthrough as seen in fig 1. </w:t>
       </w:r>
       <w:r>
-        <w:t xml:space="preserve">Rimworld also has dialog between characters where they can talk about </w:t>
-      </w:r>
-      <w:proofErr w:type="gramStart"/>
-      <w:r>
-        <w:t>a number of</w:t>
-      </w:r>
-      <w:proofErr w:type="gramEnd"/>
-      <w:r>
-        <w:t xml:space="preserve"> things, flirt or insult each other which can raise or lower their reputation with each other fig 2. Another system in the storytelling AI in Rimworld that uses the value of the settlement you built as a heuristic to decide what events to throw at you with the more money you have the worse the events the AI can throw at i.e. large raids of hostile characters that could kill characters fig 3. </w:t>
-      </w:r>
-      <w:proofErr w:type="gramStart"/>
-      <w:r>
-        <w:t>All of</w:t>
-      </w:r>
-      <w:proofErr w:type="gramEnd"/>
-      <w:r>
-        <w:t xml:space="preserve"> these events together create the emerging story for the purpose of getting the player more invested.</w:t>
+        <w:t>Rimworld also has dialog between characters where they can talk about a number of things, flirt or insult each other which can raise or lower their reputation with each other fig 2. Another system in the storytelling AI in Rimworld that uses the value of the settlement you built as a heuristic to decide what events to throw at you with the more money you have the worse the events the AI can throw at i.e. large raids of hostile characters that could kill characters fig 3. All of these events together create the emerging story for the purpose of getting the player more invested.</w:t>
       </w:r>
     </w:p>
     <w:p>
@@ -3801,13 +3780,7 @@
         <w:t xml:space="preserve"> because</w:t>
       </w:r>
       <w:r>
-        <w:t xml:space="preserve"> according to ???1 they allow for </w:t>
-      </w:r>
-      <w:r>
-        <w:t>relatively complex</w:t>
-      </w:r>
-      <w:r>
-        <w:t xml:space="preserve"> reactive AI as the tree structure con be made more complex to suit a number of emerging characteristics from f</w:t>
+        <w:t xml:space="preserve"> according to ???1 they allow for relatively complex reactive AI as the tree structure con be made more complex to suit a number of emerging characteristics from f</w:t>
       </w:r>
       <w:r>
         <w:t xml:space="preserve">ew behaviours which could be useful for making an AI agent decide what to do for example throughout the day an AI agent has a number of items on their to-do list with the priority being eating breakfast before going to work then going out with friends later in the day. This allows for priority tasks to be completed first but could transition </w:t>
@@ -3816,18 +3789,20 @@
         <w:t>between behaviours</w:t>
       </w:r>
       <w:r>
-        <w:t xml:space="preserve"> when required as if the AI agent’s car breaks </w:t>
-      </w:r>
-      <w:proofErr w:type="gramStart"/>
-      <w:r>
-        <w:t>down</w:t>
-      </w:r>
-      <w:proofErr w:type="gramEnd"/>
-      <w:r>
-        <w:t xml:space="preserve"> they may stop to call a mechanic and wait before heading to wor</w:t>
+        <w:t xml:space="preserve"> when required as if the AI agent’s car breaks down they may stop to call a mechanic and wait before heading to wor</w:t>
       </w:r>
       <w:r>
         <w:t>k as the behaviour tree unsuccessfully attempt to get to work the behaviour would change. This can also have extra behaviours to be added on without adding much complexity as all the behaviours are modular and can just be added onto the tree in a clear order for what behaviours will trigger making ideal for relatively complex AI behaviours.</w:t>
+      </w:r>
+      <w:r>
+        <w:t xml:space="preserve"> Overall behaviour trees </w:t>
+      </w:r>
+      <w:r>
+        <w:t xml:space="preserve">allow characters to </w:t>
+      </w:r>
+      <w:r>
+        <w:lastRenderedPageBreak/>
+        <w:t>establish their behaviours and run them for each character making it ideal for individual bottom up approach for games like Rimworld where there are many characters with their own goals.</w:t>
       </w:r>
     </w:p>
     <w:p>
@@ -3836,7 +3811,6 @@
       </w:pPr>
       <w:bookmarkStart w:id="17" w:name="_Toc90216064"/>
       <w:r>
-        <w:lastRenderedPageBreak/>
         <w:t>HTN plans</w:t>
       </w:r>
       <w:bookmarkEnd w:id="17"/>
@@ -3857,19 +3831,7 @@
           <w:rPr>
             <w:rStyle w:val="Hyperlink"/>
           </w:rPr>
-          <w:t>https://www.researchgate.net/profile/Marc-Cavazza/publication/220851669_Interactive_storytelling_from_AI_experiment_to_new_media/links/580f3d0308aef2ef97afbf4b/I</w:t>
-        </w:r>
-        <w:r>
-          <w:rPr>
-            <w:rStyle w:val="Hyperlink"/>
-          </w:rPr>
-          <w:t>n</w:t>
-        </w:r>
-        <w:r>
-          <w:rPr>
-            <w:rStyle w:val="Hyperlink"/>
-          </w:rPr>
-          <w:t>teractive-storytelling-from-AI-experiment-to-new-media.pdf</w:t>
+          <w:t>https://www.researchgate.net/profile/Marc-Cavazza/publication/220851669_Interactive_storytelling_from_AI_experiment_to_new_media/links/580f3d0308aef2ef97afbf4b/Interactive-storytelling-from-AI-experiment-to-new-media.pdf</w:t>
         </w:r>
       </w:hyperlink>
     </w:p>
@@ -3886,6 +3848,7 @@
           <w:id w:val="1569153324"/>
           <w:citation/>
         </w:sdtPr>
+        <w:sdtEndPr/>
         <w:sdtContent>
           <w:r>
             <w:fldChar w:fldCharType="begin"/>
@@ -3962,15 +3925,7 @@
         <w:t xml:space="preserve">, they will shoot, roll into cover and throw grenades however if a </w:t>
       </w:r>
       <w:r>
-        <w:t xml:space="preserve">player gets to close new tasks will present a new way for the AI to achieve its goal of killing a player </w:t>
-      </w:r>
-      <w:proofErr w:type="gramStart"/>
-      <w:r>
-        <w:t>i.e.</w:t>
-      </w:r>
-      <w:proofErr w:type="gramEnd"/>
-      <w:r>
-        <w:t xml:space="preserve"> melee attack</w:t>
+        <w:t>player gets to close new tasks will present a new way for the AI to achieve its goal of killing a player i.e. melee attack</w:t>
       </w:r>
       <w:r>
         <w:t>.</w:t>
@@ -3988,6 +3943,24 @@
       </w:r>
       <w:r>
         <w:t>exiled king character in charge of a small county could have a number of actions available to them to either to do nothing however it may have a goal to retake their land so they may focus on tasks that build them an army to take back that land driving a narrative.</w:t>
+      </w:r>
+      <w:r>
+        <w:t xml:space="preserve"> While this is useful to generate an overarching narrative between all characters this however might not be ideal as it </w:t>
+      </w:r>
+      <w:r>
+        <w:t xml:space="preserve">undermines the individuality of the characters </w:t>
+      </w:r>
+      <w:r>
+        <w:t>as it forces the behaviours of multiple characters to work for one goal rather than to work for their own</w:t>
+      </w:r>
+      <w:r>
+        <w:t xml:space="preserve"> which </w:t>
+      </w:r>
+      <w:r>
+        <w:t>behaviour</w:t>
+      </w:r>
+      <w:r>
+        <w:t xml:space="preserve"> trees are more suitable for as for the overarching plot while it may be less capable at making reactive AI as a group behaviour trees are preferable for this project.</w:t>
       </w:r>
     </w:p>
     <w:p>
@@ -4023,31 +3996,11 @@
           <w:rPr>
             <w:rStyle w:val="Hyperlink"/>
           </w:rPr>
-          <w:t>http://dspace.mit.ed</w:t>
-        </w:r>
-        <w:r>
-          <w:rPr>
-            <w:rStyle w:val="Hyperlink"/>
-          </w:rPr>
-          <w:t>u</w:t>
-        </w:r>
-        <w:r>
-          <w:rPr>
-            <w:rStyle w:val="Hyperlink"/>
-          </w:rPr>
-          <w:t>/handle/1721.1/54502#files-area</w:t>
+          <w:t>http://dspace.mit.edu/handle/1721.1/54502#files-area</w:t>
         </w:r>
       </w:hyperlink>
       <w:r>
-        <w:t xml:space="preserve"> </w:t>
-      </w:r>
-      <w:proofErr w:type="gramStart"/>
-      <w:r>
-        <w:t>really bloody</w:t>
-      </w:r>
-      <w:proofErr w:type="gramEnd"/>
-      <w:r>
-        <w:t xml:space="preserve"> long but might be good read</w:t>
+        <w:t xml:space="preserve"> really bloody long but might be good read</w:t>
       </w:r>
     </w:p>
     <w:p>
@@ -4063,6 +4016,7 @@
           <w:id w:val="-784811468"/>
           <w:citation/>
         </w:sdtPr>
+        <w:sdtEndPr/>
         <w:sdtContent>
           <w:r>
             <w:fldChar w:fldCharType="begin"/>
@@ -4110,6 +4064,7 @@
           <w:id w:val="1329485385"/>
           <w:citation/>
         </w:sdtPr>
+        <w:sdtEndPr/>
         <w:sdtContent>
           <w:r>
             <w:fldChar w:fldCharType="begin"/>
@@ -4166,19 +4121,7 @@
           <w:rPr>
             <w:rStyle w:val="Hyperlink"/>
           </w:rPr>
-          <w:t>https://link.springer.com/article</w:t>
-        </w:r>
-        <w:r>
-          <w:rPr>
-            <w:rStyle w:val="Hyperlink"/>
-          </w:rPr>
-          <w:t>/</w:t>
-        </w:r>
-        <w:r>
-          <w:rPr>
-            <w:rStyle w:val="Hyperlink"/>
-          </w:rPr>
-          <w:t>10.1007/s13164-021-00595-w</w:t>
+          <w:t>https://link.springer.com/article/10.1007/s13164-021-00595-w</w:t>
         </w:r>
       </w:hyperlink>
     </w:p>
@@ -4204,31 +4147,7 @@
           <w:rPr>
             <w:rStyle w:val="Hyperlink"/>
           </w:rPr>
-          <w:t>https://www.c</w:t>
-        </w:r>
-        <w:r>
-          <w:rPr>
-            <w:rStyle w:val="Hyperlink"/>
-          </w:rPr>
-          <w:t>c</w:t>
-        </w:r>
-        <w:r>
-          <w:rPr>
-            <w:rStyle w:val="Hyperlink"/>
-          </w:rPr>
-          <w:t>.gatech.ed</w:t>
-        </w:r>
-        <w:r>
-          <w:rPr>
-            <w:rStyle w:val="Hyperlink"/>
-          </w:rPr>
-          <w:t>u</w:t>
-        </w:r>
-        <w:r>
-          <w:rPr>
-            <w:rStyle w:val="Hyperlink"/>
-          </w:rPr>
-          <w:t>/~riedl/pubs/riedl-ai4games.pdf</w:t>
+          <w:t>https://www.cc.gatech.edu/~riedl/pubs/riedl-ai4games.pdf</w:t>
         </w:r>
       </w:hyperlink>
     </w:p>
@@ -4357,26 +4276,10 @@
         <w:t>as according to ???3 many NLPs like GTP-2 and its successor GTP-3 still have many issues with speech recognition and intent with one example of an AI with GTP-3 being asked “which is heavier a pencil or a toaster” with the NLP simply responding “a pencil is heavier than a toaster” so while NLPs like GTP-2/3 are very capable of understanding language and context they often can have issues and require fine tunin</w:t>
       </w:r>
       <w:r>
-        <w:t xml:space="preserve">g with its complexity being very difficult to work with. This complexity can also cause issues with speed as implemented </w:t>
-      </w:r>
-      <w:proofErr w:type="gramStart"/>
-      <w:r>
-        <w:t>a</w:t>
-      </w:r>
-      <w:proofErr w:type="gramEnd"/>
-      <w:r>
-        <w:t xml:space="preserve"> NLP into a real-time game into even a single character could greatly affect performance let alone multiple characters talking with each other. These performance issues can be seen in games like the text-based dungeon crawler, AI dungeon ???4 which can take up to a few seconds to generate a line of dialog making it </w:t>
-      </w:r>
-      <w:r>
-        <w:t xml:space="preserve">very difficult to implement into a real-time game without any major slowdown issues or major optimisation which may be too large in scope for this project to handle. Another issue with the text generation in NLP is how they can be unpredictable in what they will </w:t>
-      </w:r>
-      <w:proofErr w:type="gramStart"/>
-      <w:r>
-        <w:t>say</w:t>
-      </w:r>
-      <w:proofErr w:type="gramEnd"/>
-      <w:r>
-        <w:t xml:space="preserve"> and game designers and writers may want to make sure that the content they are producing is suitable for what they want in the game and NLPs are naturally unpredictable as previously seen.</w:t>
+        <w:t xml:space="preserve">g with its complexity being very difficult to work with. This complexity can also cause issues with speed as implemented a NLP into a real-time game into even a single character could greatly affect performance let alone multiple characters talking with each other. These performance issues can be seen in games like the text-based dungeon crawler, AI dungeon ???4 which can take up to a few seconds to generate a line of dialog making it </w:t>
+      </w:r>
+      <w:r>
+        <w:t>very difficult to implement into a real-time game without any major slowdown issues or major optimisation which may be too large in scope for this project to handle. Another issue with the text generation in NLP is how they can be unpredictable in what they will say and game designers and writers may want to make sure that the content they are producing is suitable for what they want in the game and NLPs are naturally unpredictable as previously seen.</w:t>
       </w:r>
       <w:r>
         <w:t xml:space="preserve"> As </w:t>
@@ -4390,6 +4293,21 @@
       </w:r>
       <w:r>
         <w:t xml:space="preserve"> which may require further tweaking to solve.</w:t>
+      </w:r>
+    </w:p>
+    <w:p>
+      <w:pPr>
+        <w:spacing w:line="360" w:lineRule="auto"/>
+        <w:jc w:val="both"/>
+        <w:rPr>
+          <w:rFonts w:asciiTheme="majorHAnsi" w:eastAsiaTheme="majorEastAsia" w:hAnsiTheme="majorHAnsi" w:cstheme="majorBidi"/>
+          <w:color w:val="1F3763" w:themeColor="accent1" w:themeShade="7F"/>
+          <w:sz w:val="24"/>
+          <w:szCs w:val="24"/>
+        </w:rPr>
+      </w:pPr>
+      <w:r>
+        <w:t>Overall while it is an effective strategy to utilize an NLP as a text generator its unwieldy, unpredictable and performance intensive problems make it unusable in this project.</w:t>
       </w:r>
     </w:p>
     <w:p>
@@ -4397,19 +4315,6 @@
         <w:spacing w:line="360" w:lineRule="auto"/>
         <w:jc w:val="both"/>
       </w:pPr>
-      <w:r>
-        <w:t>Overall while it is an effective strategy to utilize an NLP as a text generator its unwieldy, unpredictable and performance intensive problems make it unusable in this project.</w:t>
-      </w:r>
-    </w:p>
-    <w:p>
-      <w:pPr>
-        <w:pStyle w:val="Heading3"/>
-      </w:pPr>
-      <w:bookmarkStart w:id="21" w:name="_Toc90216068"/>
-      <w:r>
-        <w:t>Heuristic ai planning – (needs ref)</w:t>
-      </w:r>
-      <w:bookmarkEnd w:id="21"/>
     </w:p>
     <w:p/>
     <w:p>
@@ -4431,7 +4336,7 @@
         <w:spacing w:line="360" w:lineRule="auto"/>
         <w:jc w:val="both"/>
       </w:pPr>
-      <w:bookmarkStart w:id="22" w:name="_Toc90216069"/>
+      <w:bookmarkStart w:id="21" w:name="_Toc90216069"/>
       <w:r>
         <w:lastRenderedPageBreak/>
         <w:t>Artifact</w:t>
@@ -4445,17 +4350,17 @@
       <w:r>
         <w:t xml:space="preserve"> Design</w:t>
       </w:r>
-      <w:bookmarkEnd w:id="22"/>
+      <w:bookmarkEnd w:id="21"/>
     </w:p>
     <w:p>
       <w:pPr>
         <w:pStyle w:val="Heading3"/>
       </w:pPr>
-      <w:bookmarkStart w:id="23" w:name="_Toc90216070"/>
+      <w:bookmarkStart w:id="22" w:name="_Toc90216070"/>
       <w:r>
         <w:t>Project requirements</w:t>
       </w:r>
-      <w:bookmarkEnd w:id="23"/>
+      <w:bookmarkEnd w:id="22"/>
       <w:r>
         <w:t xml:space="preserve"> </w:t>
       </w:r>
@@ -4506,11 +4411,11 @@
       <w:pPr>
         <w:pStyle w:val="Heading3"/>
       </w:pPr>
-      <w:bookmarkStart w:id="24" w:name="_Toc90216071"/>
+      <w:bookmarkStart w:id="23" w:name="_Toc90216071"/>
       <w:r>
         <w:t>How this project will use narrative AI</w:t>
       </w:r>
-      <w:bookmarkEnd w:id="24"/>
+      <w:bookmarkEnd w:id="23"/>
     </w:p>
     <w:p>
       <w:pPr>
@@ -4528,11 +4433,11 @@
         <w:spacing w:line="360" w:lineRule="auto"/>
         <w:jc w:val="both"/>
       </w:pPr>
-      <w:bookmarkStart w:id="25" w:name="_Toc90216072"/>
+      <w:bookmarkStart w:id="24" w:name="_Toc90216072"/>
       <w:r>
         <w:t>Artifact - Implementation</w:t>
       </w:r>
-      <w:bookmarkEnd w:id="25"/>
+      <w:bookmarkEnd w:id="24"/>
     </w:p>
     <w:p/>
     <w:p>
@@ -4541,11 +4446,11 @@
         <w:spacing w:line="360" w:lineRule="auto"/>
         <w:jc w:val="both"/>
       </w:pPr>
-      <w:bookmarkStart w:id="26" w:name="_Toc90216073"/>
+      <w:bookmarkStart w:id="25" w:name="_Toc90216073"/>
       <w:r>
         <w:t>Further improvements</w:t>
       </w:r>
-      <w:bookmarkEnd w:id="26"/>
+      <w:bookmarkEnd w:id="25"/>
     </w:p>
     <w:p>
       <w:pPr>
@@ -4553,11 +4458,11 @@
         <w:spacing w:line="360" w:lineRule="auto"/>
         <w:jc w:val="both"/>
       </w:pPr>
-      <w:bookmarkStart w:id="27" w:name="_Toc90216074"/>
+      <w:bookmarkStart w:id="26" w:name="_Toc90216074"/>
       <w:r>
         <w:t>Reference list – DELETE THIS</w:t>
       </w:r>
-      <w:bookmarkEnd w:id="27"/>
+      <w:bookmarkEnd w:id="26"/>
     </w:p>
     <w:p>
       <w:hyperlink r:id="rId14" w:history="1">
@@ -4593,15 +4498,7 @@
         <w:t>discusses systems relating to character believes</w:t>
       </w:r>
       <w:r>
-        <w:t xml:space="preserve"> in a style </w:t>
-      </w:r>
-      <w:proofErr w:type="gramStart"/>
-      <w:r>
-        <w:t>similar to</w:t>
-      </w:r>
-      <w:proofErr w:type="gramEnd"/>
-      <w:r>
-        <w:t xml:space="preserve"> dwarf fortress</w:t>
+        <w:t xml:space="preserve"> in a style similar to dwarf fortress</w:t>
       </w:r>
       <w:r>
         <w:t xml:space="preserve"> and how other characters interacting with each other can cause them to come into conflict</w:t>
@@ -4807,21 +4704,7 @@
           <w:rPr>
             <w:rStyle w:val="Hyperlink"/>
           </w:rPr>
-          <w:t xml:space="preserve">(PDF) A Personalized, </w:t>
-        </w:r>
-        <w:proofErr w:type="gramStart"/>
-        <w:r>
-          <w:rPr>
-            <w:rStyle w:val="Hyperlink"/>
-          </w:rPr>
-          <w:t>narrative</w:t>
-        </w:r>
-        <w:proofErr w:type="gramEnd"/>
-        <w:r>
-          <w:rPr>
-            <w:rStyle w:val="Hyperlink"/>
-          </w:rPr>
-          <w:t xml:space="preserve"> and interactive simulation based on a rules-engine system designed to confront informal caregivers with personalized virtual Alzheimer's patients and to train their communicative coping strategy skills (researchgate.net)</w:t>
+          <w:t>(PDF) A Personalized, narrative and interactive simulation based on a rules-engine system designed to confront informal caregivers with personalized virtual Alzheimer's patients and to train their communicative coping strategy skills (researchgate.net)</w:t>
         </w:r>
       </w:hyperlink>
     </w:p>
@@ -4872,12 +4755,12 @@
       <w:r>
         <w:br w:type="page"/>
       </w:r>
-      <w:bookmarkStart w:id="28" w:name="_Toc90216075"/>
+      <w:bookmarkStart w:id="27" w:name="_Toc90216075"/>
       <w:r>
         <w:lastRenderedPageBreak/>
         <w:t>Conclusion</w:t>
       </w:r>
-      <w:bookmarkEnd w:id="28"/>
+      <w:bookmarkEnd w:id="27"/>
       <w:r>
         <w:t xml:space="preserve"> </w:t>
       </w:r>
@@ -4885,7 +4768,7 @@
         <w:br w:type="page"/>
       </w:r>
     </w:p>
-    <w:bookmarkStart w:id="29" w:name="_Toc90216076" w:displacedByCustomXml="next"/>
+    <w:bookmarkStart w:id="28" w:name="_Toc90216076" w:displacedByCustomXml="next"/>
     <w:sdt>
       <w:sdtPr>
         <w:rPr>
@@ -4911,7 +4794,7 @@
           <w:r>
             <w:t>Bibliography</w:t>
           </w:r>
-          <w:bookmarkEnd w:id="29"/>
+          <w:bookmarkEnd w:id="28"/>
         </w:p>
         <w:sdt>
           <w:sdtPr>

</xml_diff>

<commit_message>
stuff idk its been a while
</commit_message>
<xml_diff>
--- a/Research Project.docx
+++ b/Research Project.docx
@@ -2813,7 +2813,15 @@
         </w:sdtContent>
       </w:sdt>
       <w:r>
-        <w:t xml:space="preserve"> is a methodology where a project is developed on a set path with no deviation. The methodology is made up of 5 stages first being the requirements stage where all of the project features, software and hardware requirements are assessed this is done to aid the next step. the design stage is where the development of the features is planned out often with pseudocode and diagrams to help developers understand how the project will work. next is the implementation stage where the designs are implemented, in terms of programming this is taking the pseudocode and the diagrams from the design phase and physically programming it to develop the project, next is the verification stage where the project is tested to see if it meets the requirements from the first stage and is it fails the verification then the project would be repaired to meet the requirements. The final stage is the maintenance stage where the project is released and maintained to ensure it still works as the original requirements asked for.</w:t>
+        <w:t xml:space="preserve"> is a methodology where a project is developed on a set path with no deviation. The methodology is made up of 5 stages first being the requirements stage where </w:t>
+      </w:r>
+      <w:proofErr w:type="gramStart"/>
+      <w:r>
+        <w:t>all of</w:t>
+      </w:r>
+      <w:proofErr w:type="gramEnd"/>
+      <w:r>
+        <w:t xml:space="preserve"> the project features, software and hardware requirements are assessed this is done to aid the next step. the design stage is where the development of the features is planned out often with pseudocode and diagrams to help developers understand how the project will work. next is the implementation stage where the designs are implemented, in terms of programming this is taking the pseudocode and the diagrams from the design phase and physically programming it to develop the project, next is the verification stage where the project is tested to see if it meets the requirements from the first stage and is it fails the verification then the project would be repaired to meet the requirements. The final stage is the maintenance stage where the project is released and maintained to ensure it still works as the original requirements asked for.</w:t>
       </w:r>
     </w:p>
     <w:p>
@@ -2852,7 +2860,23 @@
         </w:sdtContent>
       </w:sdt>
       <w:r>
-        <w:t xml:space="preserve"> are that because it is a sequential model with no deviations in its development means that development can be comparatively fast compared to other models like scrum as all of the features are planned out and just need to be applied stopping the scope of the project from getting larger than expected bringing development times down. However, there are also some disadvantages to using this model which are that because it is sequential once one stage of the methodology is complete you can not go back to a previous stage meaning any issues that are found from one stage of the project can not be changed resulting in poor quality project unless plenty of time and resources are given to ensure that the project has no or at least few mistakes. This is also an issue as if a client or project manager wants any additional features halfway through development there is no mechanism within the waterfall methodology that would allow for those features to be added.</w:t>
+        <w:t xml:space="preserve"> are that because it is a sequential model with no deviations in its development means that development can be comparatively fast compared to other models like scrum as all of the features are planned out and just need to be applied stopping the scope of the project from getting larger than expected bringing development times down. However, there are also some disadvantages to using this model which are that because it is sequential once one stage of the methodology is complete you </w:t>
+      </w:r>
+      <w:proofErr w:type="spellStart"/>
+      <w:r>
+        <w:t>can not</w:t>
+      </w:r>
+      <w:proofErr w:type="spellEnd"/>
+      <w:r>
+        <w:t xml:space="preserve"> go back to a previous stage meaning any issues that are found from one stage of the project </w:t>
+      </w:r>
+      <w:proofErr w:type="spellStart"/>
+      <w:r>
+        <w:t>can not</w:t>
+      </w:r>
+      <w:proofErr w:type="spellEnd"/>
+      <w:r>
+        <w:t xml:space="preserve"> be changed resulting in poor quality project unless plenty of time and resources are given to ensure that the project has no or at least few mistakes. This is also an issue as if a client or project manager wants any additional features halfway through development there is no mechanism within the waterfall methodology that would allow for those features to be added.</w:t>
       </w:r>
     </w:p>
     <w:p>
@@ -3339,7 +3363,39 @@
         <w:jc w:val="both"/>
       </w:pPr>
       <w:r>
-        <w:t>Other ways narrative AI can generate stories is through having individual AI agents and systems which can create emergent behaviours as seen in the previously mentioned games like Rimworld and Dwarf Fortress which generate a narrative using multiple methods with both games recording events that happened in the game and then reusing them for other things for example both games a an art creation system where a character makes a piece of art and its description is generated using those events to create art unique to the playthrough as seen in fig 1. Rimworld also has dialog between characters where they can talk about a number of things, flirt or insult each other which can raise or lower their reputation with each other fig 2. Another system in the storytelling AI in Rimworld that uses the value of the settlement you built as a heuristic to decide what events to throw at you with the more money you have the worse the events the AI can throw at i.e. large raids of hostile characters that could kill characters fig 3. All of these events together create the emerging story for the purpose of getting the player more invested.</w:t>
+        <w:t xml:space="preserve">Other ways narrative AI can generate stories is through having individual AI agents and systems which can create emergent behaviours as seen in the previously mentioned games like Rimworld and Dwarf Fortress which generate a narrative using multiple methods with both games recording events that happened in the game and then reusing them for other things for example both games </w:t>
+      </w:r>
+      <w:proofErr w:type="spellStart"/>
+      <w:r>
+        <w:t>a</w:t>
+      </w:r>
+      <w:proofErr w:type="spellEnd"/>
+      <w:r>
+        <w:t xml:space="preserve"> an art creation system where a character makes a piece of art and its description is generated using those events to create art unique to the playthrough as seen in fig 1. Rimworld also has dialog between characters where they can talk about </w:t>
+      </w:r>
+      <w:proofErr w:type="gramStart"/>
+      <w:r>
+        <w:t>a number of</w:t>
+      </w:r>
+      <w:proofErr w:type="gramEnd"/>
+      <w:r>
+        <w:t xml:space="preserve"> things, flirt or insult each other which can raise or lower their reputation with each other fig 2. Another system in the storytelling AI in Rimworld that uses the value of the settlement you built as a heuristic to decide what events to throw at you with the more money you have the worse the events the AI can throw at </w:t>
+      </w:r>
+      <w:proofErr w:type="gramStart"/>
+      <w:r>
+        <w:t>i.e.</w:t>
+      </w:r>
+      <w:proofErr w:type="gramEnd"/>
+      <w:r>
+        <w:t xml:space="preserve"> large raids of hostile characters that could kill characters fig 3. </w:t>
+      </w:r>
+      <w:proofErr w:type="gramStart"/>
+      <w:r>
+        <w:t>All of</w:t>
+      </w:r>
+      <w:proofErr w:type="gramEnd"/>
+      <w:r>
+        <w:t xml:space="preserve"> these events together create the emerging story for the purpose of getting the player more invested.</w:t>
       </w:r>
     </w:p>
     <w:p>
@@ -3411,16 +3467,61 @@
       <w:r>
         <w:t xml:space="preserve">Figure </w:t>
       </w:r>
-      <w:fldSimple w:instr=" SEQ Figure \* ARABIC ">
-        <w:r>
-          <w:rPr>
-            <w:noProof/>
-          </w:rPr>
-          <w:t>1</w:t>
-        </w:r>
-      </w:fldSimple>
-      <w:r>
-        <w:t>: art description from Rimworld generated using characters from the playthrough i.e. Boomrat and the Muffalo. this also show events being used with a date and the event of Boomrat catching fire</w:t>
+      <w:r>
+        <w:fldChar w:fldCharType="begin"/>
+      </w:r>
+      <w:r>
+        <w:instrText xml:space="preserve"> SEQ Figure \* ARABIC </w:instrText>
+      </w:r>
+      <w:r>
+        <w:fldChar w:fldCharType="separate"/>
+      </w:r>
+      <w:r>
+        <w:rPr>
+          <w:noProof/>
+        </w:rPr>
+        <w:t>1</w:t>
+      </w:r>
+      <w:r>
+        <w:rPr>
+          <w:noProof/>
+        </w:rPr>
+        <w:fldChar w:fldCharType="end"/>
+      </w:r>
+      <w:r>
+        <w:t xml:space="preserve">: art description from Rimworld generated using characters from the playthrough </w:t>
+      </w:r>
+      <w:proofErr w:type="gramStart"/>
+      <w:r>
+        <w:t>i.e.</w:t>
+      </w:r>
+      <w:proofErr w:type="gramEnd"/>
+      <w:r>
+        <w:t xml:space="preserve"> </w:t>
+      </w:r>
+      <w:proofErr w:type="spellStart"/>
+      <w:r>
+        <w:t>Boomrat</w:t>
+      </w:r>
+      <w:proofErr w:type="spellEnd"/>
+      <w:r>
+        <w:t xml:space="preserve"> and the </w:t>
+      </w:r>
+      <w:proofErr w:type="spellStart"/>
+      <w:r>
+        <w:t>Muffalo</w:t>
+      </w:r>
+      <w:proofErr w:type="spellEnd"/>
+      <w:r>
+        <w:t xml:space="preserve">. this also show events being used with a date and the event of </w:t>
+      </w:r>
+      <w:proofErr w:type="spellStart"/>
+      <w:r>
+        <w:t>Boomrat</w:t>
+      </w:r>
+      <w:proofErr w:type="spellEnd"/>
+      <w:r>
+        <w:t xml:space="preserve"> catching fire</w:t>
       </w:r>
     </w:p>
     <w:p>
@@ -3559,12 +3660,14 @@
       <w:r>
         <w:t xml:space="preserve">roject </w:t>
       </w:r>
+      <w:proofErr w:type="spellStart"/>
       <w:r>
         <w:t>Z</w:t>
       </w:r>
       <w:r>
         <w:t>omboid</w:t>
       </w:r>
+      <w:proofErr w:type="spellEnd"/>
       <w:r>
         <w:t xml:space="preserve">. </w:t>
       </w:r>
@@ -3611,7 +3714,15 @@
         <w:t xml:space="preserve">. </w:t>
       </w:r>
       <w:r>
-        <w:t xml:space="preserve"> they allow for relatively complex reactive AI as the tree structure con be made more complex to suit a number of emerging characteristics from few behaviours which could be useful for making an AI agent decide what to do for example throughout the day an AI agent has a number of items on their to-do list with the priority being eating breakfast before going to work then going out with friends later in the day. This allows for priority tasks to be completed first but could transition between behaviours when required as if the AI agent’s car breaks </w:t>
+        <w:t xml:space="preserve"> they allow for relatively complex reactive AI as the tree structure con be made more complex to suit </w:t>
+      </w:r>
+      <w:proofErr w:type="gramStart"/>
+      <w:r>
+        <w:t>a number of</w:t>
+      </w:r>
+      <w:proofErr w:type="gramEnd"/>
+      <w:r>
+        <w:t xml:space="preserve"> emerging characteristics from few behaviours which could be useful for making an AI agent decide what to do for example throughout the day an AI agent has a number of items on their to-do list with the priority being eating breakfast before going to work then going out with friends later in the day. This allows for priority tasks to be completed first but could transition between behaviours when required as if the AI agent’s car breaks </w:t>
       </w:r>
       <w:r>
         <w:t>down,</w:t>
@@ -3686,27 +3797,14 @@
       <w:r>
         <w:t xml:space="preserve">Figure </w:t>
       </w:r>
-      <w:r>
-        <w:fldChar w:fldCharType="begin"/>
-      </w:r>
-      <w:r>
-        <w:instrText xml:space="preserve"> SEQ Figure \* ARABIC </w:instrText>
-      </w:r>
-      <w:r>
-        <w:fldChar w:fldCharType="separate"/>
-      </w:r>
-      <w:r>
-        <w:rPr>
-          <w:noProof/>
-        </w:rPr>
-        <w:t>2</w:t>
-      </w:r>
-      <w:r>
-        <w:rPr>
-          <w:noProof/>
-        </w:rPr>
-        <w:fldChar w:fldCharType="end"/>
-      </w:r>
+      <w:fldSimple w:instr=" SEQ Figure \* ARABIC ">
+        <w:r>
+          <w:rPr>
+            <w:noProof/>
+          </w:rPr>
+          <w:t>2</w:t>
+        </w:r>
+      </w:fldSimple>
       <w:r>
         <w:t xml:space="preserve">: graph showing behaviour trees with different node types </w:t>
       </w:r>
@@ -3795,7 +3893,15 @@
         </w:sdtContent>
       </w:sdt>
       <w:r>
-        <w:t xml:space="preserve">. a HTN which stands for Hierarchical Task Networks are type of behaviour tree that are often used for planning in AI agents and is a behaviour tree made up of either primitive tasks which are simple tasks like opening a door or compound tasks which are a set of primitive tasks which have multiple solutions so for example a locked door may require a key so the AI agent would have to first find a key, then unlocking the door with the key before finally opening it or an alternative solution could be to bash the door down to open a door. This makes HTNs very similar to behaviour trees however HTNs differ by essentially generating its own tree from a pool of tasks known as the search space. The search space is a set of primitive or composite tasks which are then used by the HTN planner by taking all the primitive tasks and integrating them into the HTN’s behaviour tree and then deconstructing the composite tasks into primitive tasks and implementing those into the behaviour tree all these primitive tasks are then decomposed into a planned goal allowing a given AI agent to develop a plan. This could be for example an enemy AI soldier attacking the player, they will shoot, roll into cover and throw grenades however if a player gets to close new tasks will present a new way for the AI to achieve its goal of killing a player i.e. melee attack. According to </w:t>
+        <w:t xml:space="preserve">. a HTN which stands for Hierarchical Task Networks are type of behaviour tree that are often used for planning in AI agents and is a behaviour tree made up of either primitive tasks which are simple tasks like opening a door or compound tasks which are a set of primitive tasks which have multiple solutions so for example a locked door may require a key so the AI agent would have to first find a key, then unlocking the door with the key before finally opening it or an alternative solution could be to bash the door down to open a door. This makes HTNs very similar to behaviour trees however HTNs differ by essentially generating its own tree from a pool of tasks known as the search space. The search space is a set of primitive or composite tasks which are then used by the HTN planner by taking all the primitive tasks and integrating them into the HTN’s behaviour tree and then deconstructing the composite tasks into primitive tasks and implementing those into the behaviour tree all these primitive tasks are then decomposed into a planned goal allowing a given AI agent to develop a plan. This could be for example an enemy AI soldier attacking the player, they will shoot, roll into cover and throw grenades however if a player gets to close new tasks will present a new way for the AI to achieve its goal of killing a player </w:t>
+      </w:r>
+      <w:proofErr w:type="gramStart"/>
+      <w:r>
+        <w:t>i.e.</w:t>
+      </w:r>
+      <w:proofErr w:type="gramEnd"/>
+      <w:r>
+        <w:t xml:space="preserve"> melee attack. According to </w:t>
       </w:r>
       <w:sdt>
         <w:sdtPr>
@@ -3828,7 +3934,15 @@
         <w:t xml:space="preserve">. </w:t>
       </w:r>
       <w:r>
-        <w:t xml:space="preserve">this makes HTNs useful for creating interactive stories as each character in a given story could be given a goal which they can make a plan for using the search space to gather tasks to achieve that goal with for example a exiled king character in charge of a small county could have a number of actions available to them to either to do nothing however it may have a goal to retake their land so they may focus on tasks that build them an army to take back that land driving a </w:t>
+        <w:t xml:space="preserve">this makes HTNs useful for creating interactive stories as each character in a given story could be given a goal which they can make a plan for using the search space to gather tasks to achieve that goal with for example </w:t>
+      </w:r>
+      <w:proofErr w:type="spellStart"/>
+      <w:r>
+        <w:t>a</w:t>
+      </w:r>
+      <w:proofErr w:type="spellEnd"/>
+      <w:r>
+        <w:t xml:space="preserve"> exiled king character in charge of a small county could have a number of actions available to them to either to do nothing however it may have a goal to retake their land so they may focus on tasks that build them an army to take back that land driving a </w:t>
       </w:r>
       <w:r>
         <w:lastRenderedPageBreak/>
@@ -3897,27 +4011,14 @@
       <w:r>
         <w:t xml:space="preserve">Figure </w:t>
       </w:r>
-      <w:r>
-        <w:fldChar w:fldCharType="begin"/>
-      </w:r>
-      <w:r>
-        <w:instrText xml:space="preserve"> SEQ Figure \* ARABIC </w:instrText>
-      </w:r>
-      <w:r>
-        <w:fldChar w:fldCharType="separate"/>
-      </w:r>
-      <w:r>
-        <w:rPr>
-          <w:noProof/>
-        </w:rPr>
-        <w:t>3</w:t>
-      </w:r>
-      <w:r>
-        <w:rPr>
-          <w:noProof/>
-        </w:rPr>
-        <w:fldChar w:fldCharType="end"/>
-      </w:r>
+      <w:fldSimple w:instr=" SEQ Figure \* ARABIC ">
+        <w:r>
+          <w:rPr>
+            <w:noProof/>
+          </w:rPr>
+          <w:t>3</w:t>
+        </w:r>
+      </w:fldSimple>
       <w:r>
         <w:t>: Graph of a HTN</w:t>
       </w:r>
@@ -4269,27 +4370,14 @@
       <w:r>
         <w:t xml:space="preserve">Figure </w:t>
       </w:r>
-      <w:r>
-        <w:fldChar w:fldCharType="begin"/>
-      </w:r>
-      <w:r>
-        <w:instrText xml:space="preserve"> SEQ Figure \* ARABIC </w:instrText>
-      </w:r>
-      <w:r>
-        <w:fldChar w:fldCharType="separate"/>
-      </w:r>
-      <w:r>
-        <w:rPr>
-          <w:noProof/>
-        </w:rPr>
-        <w:t>4</w:t>
-      </w:r>
-      <w:r>
-        <w:rPr>
-          <w:noProof/>
-        </w:rPr>
-        <w:fldChar w:fldCharType="end"/>
-      </w:r>
+      <w:fldSimple w:instr=" SEQ Figure \* ARABIC ">
+        <w:r>
+          <w:rPr>
+            <w:noProof/>
+          </w:rPr>
+          <w:t>4</w:t>
+        </w:r>
+      </w:fldSimple>
       <w:r>
         <w:t>: diagram showing reverse narrative scaffolding playing out through events and characters reactions to those events</w:t>
       </w:r>
@@ -4345,7 +4433,15 @@
         <w:t xml:space="preserve">. </w:t>
       </w:r>
       <w:r>
-        <w:t xml:space="preserve">Natural language processing or NLP is the process of using a computer to process and understand language using statistical and machine learning principals. NLPs like are able to recognize speech and the intent behind its content for example the word catch could mean the verb ‘to catch’ but an AI may not be able to understand the saying “what’s the catch” as catch here means a downside of something rather than the typical meaning of the word with speech tagging through machine learning and/ or statistical analysis an NLP can be taught the difference between these to saying to add context and understanding of the content given. Models like GPT-2 </w:t>
+        <w:t xml:space="preserve">Natural language processing or NLP is the process of using a computer to process and understand language using statistical and machine learning principals. NLPs like are able to recognize speech and the intent behind its content for example the word catch could mean the verb ‘to catch’ but an AI may not be able to understand the saying “what’s the catch” as catch here means a downside of something rather than the typical meaning of the word with speech tagging through machine learning and/ or statistical analysis an NLP can be taught the difference between these </w:t>
+      </w:r>
+      <w:proofErr w:type="spellStart"/>
+      <w:r>
+        <w:t>to</w:t>
+      </w:r>
+      <w:proofErr w:type="spellEnd"/>
+      <w:r>
+        <w:t xml:space="preserve"> saying to add context and understanding of the content given. Models like GPT-2 </w:t>
       </w:r>
       <w:sdt>
         <w:sdtPr>
@@ -4493,7 +4589,15 @@
         <w:t>.</w:t>
       </w:r>
       <w:r>
-        <w:t xml:space="preserve"> in the case of GTP-2 natural bias in the AI could contribute to undesired stereotypes in what characters would say an example stated in the paper shows the AI being asked a number of statements and were judged on what someone from a demographic is and the results showed a net negative for certain groups such as black and gay people which could create unwanted bias in dialog created by NLPs which may require further tweaking to solve.</w:t>
+        <w:t xml:space="preserve"> in the case of GTP-2 natural bias in the AI could contribute to undesired stereotypes in what characters would say an example stated in the paper shows the AI being asked </w:t>
+      </w:r>
+      <w:proofErr w:type="gramStart"/>
+      <w:r>
+        <w:t>a number of</w:t>
+      </w:r>
+      <w:proofErr w:type="gramEnd"/>
+      <w:r>
+        <w:t xml:space="preserve"> statements and were judged on what someone from a demographic is and the results showed a net negative for certain groups such as black and gay people which could create unwanted bias in dialog created by NLPs which may require further tweaking to solve.</w:t>
       </w:r>
     </w:p>
     <w:p>
@@ -4638,7 +4742,15 @@
         <w:t>i.e.,</w:t>
       </w:r>
       <w:r>
-        <w:t xml:space="preserve"> sad and +1 for positive values happy however this model is more used for player vs non-player interactions and for emotions like relation i.e. admiration or hatred for a character a list of all relations for each character the cha</w:t>
+        <w:t xml:space="preserve"> sad and +1 for positive values happy however this model is more used for player vs non-player interactions and for emotions like relation </w:t>
+      </w:r>
+      <w:proofErr w:type="gramStart"/>
+      <w:r>
+        <w:t>i.e.</w:t>
+      </w:r>
+      <w:proofErr w:type="gramEnd"/>
+      <w:r>
+        <w:t xml:space="preserve"> admiration or hatred for a character a list of all relations for each character the cha</w:t>
       </w:r>
       <w:r>
         <w:t>ra</w:t>
@@ -4710,27 +4822,14 @@
       <w:r>
         <w:t xml:space="preserve">Figure </w:t>
       </w:r>
-      <w:r>
-        <w:fldChar w:fldCharType="begin"/>
-      </w:r>
-      <w:r>
-        <w:instrText xml:space="preserve"> SEQ Figure \* ARABIC </w:instrText>
-      </w:r>
-      <w:r>
-        <w:fldChar w:fldCharType="separate"/>
-      </w:r>
-      <w:r>
-        <w:rPr>
-          <w:noProof/>
-        </w:rPr>
-        <w:t>5</w:t>
-      </w:r>
-      <w:r>
-        <w:rPr>
-          <w:noProof/>
-        </w:rPr>
-        <w:fldChar w:fldCharType="end"/>
-      </w:r>
+      <w:fldSimple w:instr=" SEQ Figure \* ARABIC ">
+        <w:r>
+          <w:rPr>
+            <w:noProof/>
+          </w:rPr>
+          <w:t>5</w:t>
+        </w:r>
+      </w:fldSimple>
       <w:r>
         <w:t xml:space="preserve">: </w:t>
       </w:r>
@@ -4830,27 +4929,14 @@
       <w:r>
         <w:t xml:space="preserve">Figure </w:t>
       </w:r>
-      <w:r>
-        <w:fldChar w:fldCharType="begin"/>
-      </w:r>
-      <w:r>
-        <w:instrText xml:space="preserve"> SEQ Figure \* ARABIC </w:instrText>
-      </w:r>
-      <w:r>
-        <w:fldChar w:fldCharType="separate"/>
-      </w:r>
-      <w:r>
-        <w:rPr>
-          <w:noProof/>
-        </w:rPr>
-        <w:t>6</w:t>
-      </w:r>
-      <w:r>
-        <w:rPr>
-          <w:noProof/>
-        </w:rPr>
-        <w:fldChar w:fldCharType="end"/>
-      </w:r>
+      <w:fldSimple w:instr=" SEQ Figure \* ARABIC ">
+        <w:r>
+          <w:rPr>
+            <w:noProof/>
+          </w:rPr>
+          <w:t>6</w:t>
+        </w:r>
+      </w:fldSimple>
       <w:r>
         <w:t xml:space="preserve">: diagram showing how events can change a </w:t>
       </w:r>
@@ -4965,7 +5051,15 @@
         <w:jc w:val="both"/>
       </w:pPr>
       <w:r>
-        <w:t>After researching for the project its time to recreate the research</w:t>
+        <w:t xml:space="preserve">After researching for the project </w:t>
+      </w:r>
+      <w:proofErr w:type="spellStart"/>
+      <w:r>
+        <w:t>its</w:t>
+      </w:r>
+      <w:proofErr w:type="spellEnd"/>
+      <w:r>
+        <w:t xml:space="preserve"> time to recreate the research</w:t>
       </w:r>
       <w:r>
         <w:t xml:space="preserve"> and test if it helps to generate narrative. First step for this is to plan out how this project will work with the software requirements, wireframe of how the artifact will look and a discussing on how the research will be applied to the project.</w:t>
@@ -5038,7 +5132,15 @@
         <w:jc w:val="both"/>
       </w:pPr>
       <w:r>
-        <w:t>To help visualise how this project will be set up a wireframe for the artifact has been made with each feature shown in the image below having a number assigned to detail what parts of the project mock-up ui represent (underlined in red).</w:t>
+        <w:t xml:space="preserve">To help visualise how this project will be set up a wireframe for the artifact has been made with each feature shown in the image below having a number assigned to detail what parts of the project mock-up </w:t>
+      </w:r>
+      <w:proofErr w:type="spellStart"/>
+      <w:r>
+        <w:t>ui</w:t>
+      </w:r>
+      <w:proofErr w:type="spellEnd"/>
+      <w:r>
+        <w:t xml:space="preserve"> represent (underlined in red).</w:t>
       </w:r>
     </w:p>
     <w:p>
@@ -5110,14 +5212,27 @@
       <w:r>
         <w:t xml:space="preserve">Figure </w:t>
       </w:r>
-      <w:fldSimple w:instr=" SEQ Figure \* ARABIC ">
-        <w:r>
-          <w:rPr>
-            <w:noProof/>
-          </w:rPr>
-          <w:t>7</w:t>
-        </w:r>
-      </w:fldSimple>
+      <w:r>
+        <w:fldChar w:fldCharType="begin"/>
+      </w:r>
+      <w:r>
+        <w:instrText xml:space="preserve"> SEQ Figure \* ARABIC </w:instrText>
+      </w:r>
+      <w:r>
+        <w:fldChar w:fldCharType="separate"/>
+      </w:r>
+      <w:r>
+        <w:rPr>
+          <w:noProof/>
+        </w:rPr>
+        <w:t>7</w:t>
+      </w:r>
+      <w:r>
+        <w:rPr>
+          <w:noProof/>
+        </w:rPr>
+        <w:fldChar w:fldCharType="end"/>
+      </w:r>
       <w:r>
         <w:t>: image for the wireframe</w:t>
       </w:r>
@@ -5166,7 +5281,15 @@
         <w:jc w:val="both"/>
       </w:pPr>
       <w:r>
-        <w:t xml:space="preserve">To aid in understanding what is going on between characters without having to look at the dialog box, speech bubbles will be added to the artifact which symbolize what the character is doing be it chatting (and what about i.e. a </w:t>
+        <w:t xml:space="preserve">To aid in understanding what is going on between characters without having to look at the dialog box, speech bubbles will be added to the artifact which symbolize what the character is doing be it chatting (and what about </w:t>
+      </w:r>
+      <w:proofErr w:type="gramStart"/>
+      <w:r>
+        <w:t>i.e.</w:t>
+      </w:r>
+      <w:proofErr w:type="gramEnd"/>
+      <w:r>
+        <w:t xml:space="preserve"> a </w:t>
       </w:r>
       <w:r>
         <w:t>dog symbol could represent a conversation about pets</w:t>
@@ -5217,7 +5340,23 @@
         <w:jc w:val="both"/>
       </w:pPr>
       <w:r>
-        <w:t>The dialog box will list all dialog between characters in the artifact allowing the user to determine how well the narrative system is working with events also being shown i.e. a characters declaring that they are in love/ friends with someone or someone swearing vengeance on a attacking party.</w:t>
+        <w:t xml:space="preserve">The dialog box will list all dialog between characters in the artifact allowing the user to determine how well the narrative system is working with events also being shown </w:t>
+      </w:r>
+      <w:proofErr w:type="gramStart"/>
+      <w:r>
+        <w:t>i.e.</w:t>
+      </w:r>
+      <w:proofErr w:type="gramEnd"/>
+      <w:r>
+        <w:t xml:space="preserve"> a characters declaring that they are in love/ friends with someone or someone swearing vengeance on </w:t>
+      </w:r>
+      <w:proofErr w:type="spellStart"/>
+      <w:r>
+        <w:t>a</w:t>
+      </w:r>
+      <w:proofErr w:type="spellEnd"/>
+      <w:r>
+        <w:t xml:space="preserve"> attacking party.</w:t>
       </w:r>
     </w:p>
     <w:p>
@@ -5248,8 +5387,13 @@
       <w:r>
         <w:t xml:space="preserve">ach character is given a set of relation scores which determine how friendly or </w:t>
       </w:r>
-      <w:r>
-        <w:t xml:space="preserve">intimate </w:t>
+      <w:proofErr w:type="gramStart"/>
+      <w:r>
+        <w:t>intimate</w:t>
+      </w:r>
+      <w:proofErr w:type="gramEnd"/>
+      <w:r>
+        <w:t xml:space="preserve"> </w:t>
       </w:r>
       <w:r>
         <w:t xml:space="preserve">they are with each character which can change with the dialog they have with each other. </w:t>
@@ -5289,7 +5433,15 @@
         <w:jc w:val="both"/>
       </w:pPr>
       <w:r>
-        <w:t xml:space="preserve">First part of the artifact to set up is the basic environment for the artifact this will be the UI as discussed in the wireframe to aid in interactivity for the scene. The next feature will be the resources for the settlement which can be used to establish the characters place in the world i.e. soil can be turned into farmland so that a character that is a farmer can farm or rocks for a miner to mine as well as basic houses for characters to live in. another feature is animals which have basic behaviours like roam, flee and attack but could also be tamed. </w:t>
+        <w:t xml:space="preserve">First part of the artifact to set up is the basic environment for the artifact this will be the UI as discussed in the wireframe to aid in interactivity for the scene. The next feature will be the resources for the settlement which can be used to establish the characters place in the world </w:t>
+      </w:r>
+      <w:proofErr w:type="gramStart"/>
+      <w:r>
+        <w:t>i.e.</w:t>
+      </w:r>
+      <w:proofErr w:type="gramEnd"/>
+      <w:r>
+        <w:t xml:space="preserve"> soil can be turned into farmland so that a character that is a farmer can farm or rocks for a miner to mine as well as basic houses for characters to live in. another feature is animals which have basic behaviours like roam, flee and attack but could also be tamed. </w:t>
       </w:r>
       <w:r>
         <w:t>Finally,</w:t>
@@ -5360,7 +5512,15 @@
         <w:t xml:space="preserve"> </w:t>
       </w:r>
       <w:r>
-        <w:t>each of these events will have an effect on the emotional layer using the emotional layer’s lookup system to find the effect the event will have on the player.</w:t>
+        <w:t xml:space="preserve">each of these events will </w:t>
+      </w:r>
+      <w:proofErr w:type="gramStart"/>
+      <w:r>
+        <w:t>have an effect on</w:t>
+      </w:r>
+      <w:proofErr w:type="gramEnd"/>
+      <w:r>
+        <w:t xml:space="preserve"> the emotional layer using the emotional layer’s lookup system to find the effect the event will have on the player.</w:t>
       </w:r>
     </w:p>
     <w:p>
@@ -5372,13 +5532,39 @@
         <w:t>The emotional layer will have a system for record the emotional status of the character with</w:t>
       </w:r>
       <w:r>
-        <w:t xml:space="preserve"> as discussed in the research a system to record the emotional values with a range from +1 to -1 representing the positive and negative version of that emotion respectively i.e. +1 being happy and -1 being sad. This will then be extended into the relations with a list of relation values to show how friendly or unfriendly a character is with another given character. To affect this layer the narrative layer will give data about certain events that happened to them which are then compared to their traits which has a list of effects on the character so for example is a character </w:t>
+        <w:t xml:space="preserve"> as discussed in the research a system to record the emotional values with a range from +1 to -1 representing the positive and negative version of that emotion respectively </w:t>
+      </w:r>
+      <w:proofErr w:type="gramStart"/>
+      <w:r>
+        <w:t>i.e.</w:t>
+      </w:r>
+      <w:proofErr w:type="gramEnd"/>
+      <w:r>
+        <w:t xml:space="preserve"> +1 being happy and -1 being sad. This will then be extended into the relations with a list of relation values to show how friendly or unfriendly a character is with another given character. To affect this layer the narrative layer will give data about certain events that happened to them which are then compared to their traits which has a list of effects on the character so for example is a character </w:t>
       </w:r>
       <w:r>
         <w:t xml:space="preserve">has a trait like aggressive then </w:t>
       </w:r>
       <w:r>
-        <w:t>they will when an event that is tagged as being angry happens, the character will be more likely to start getting aggressive at whoever caused the event like if a given character (Dave) shouts at another character’s (John) dog and john had the aggressive trait then John may fight Dave. Other effects from personality traits can be added like edgy which can make a character more to say something that loses relation or emotionally sensitive which makes gains and loses of emotion and relation values have a increased modifier.</w:t>
+        <w:t xml:space="preserve">they will when an event that is tagged as being angry happens, the character will be more likely to start getting aggressive at whoever caused the event like if a given character (Dave) shouts at another character’s (John) dog and john had the aggressive trait then John may fight Dave. Other effects from personality traits can be added like edgy which can make a character more to say something that loses relation or emotionally sensitive which makes gains and </w:t>
+      </w:r>
+      <w:proofErr w:type="spellStart"/>
+      <w:r>
+        <w:t>loses</w:t>
+      </w:r>
+      <w:proofErr w:type="spellEnd"/>
+      <w:r>
+        <w:t xml:space="preserve"> of emotion and relation values have </w:t>
+      </w:r>
+      <w:proofErr w:type="spellStart"/>
+      <w:proofErr w:type="gramStart"/>
+      <w:r>
+        <w:t>a</w:t>
+      </w:r>
+      <w:proofErr w:type="spellEnd"/>
+      <w:proofErr w:type="gramEnd"/>
+      <w:r>
+        <w:t xml:space="preserve"> increased modifier.</w:t>
       </w:r>
     </w:p>
     <w:p>
@@ -5389,11 +5575,23 @@
       </w:pPr>
       <w:bookmarkStart w:id="23" w:name="_Toc93848530"/>
       <w:r>
-        <w:t>Artifact - Implementation</w:t>
+        <w:t xml:space="preserve">Artifact </w:t>
+      </w:r>
+      <w:r>
+        <w:t>–</w:t>
+      </w:r>
+      <w:r>
+        <w:t xml:space="preserve"> Implementation</w:t>
       </w:r>
       <w:bookmarkEnd w:id="23"/>
     </w:p>
     <w:p>
+      <w:r>
+        <w:t xml:space="preserve">Pseudocode </w:t>
+      </w:r>
+    </w:p>
+    <w:p/>
+    <w:p>
       <w:pPr>
         <w:spacing w:line="360" w:lineRule="auto"/>
         <w:jc w:val="both"/>
@@ -5407,7 +5605,6 @@
       </w:pPr>
       <w:bookmarkStart w:id="24" w:name="_Toc93848531"/>
       <w:r>
-        <w:lastRenderedPageBreak/>
         <w:t>Further improvements</w:t>
       </w:r>
       <w:bookmarkEnd w:id="24"/>
@@ -5455,7 +5652,15 @@
         <w:jc w:val="both"/>
       </w:pPr>
       <w:r>
-        <w:t xml:space="preserve">use of htp systems to create actions the user takes and for other character to interrupt task of the player to help generate narrative </w:t>
+        <w:t xml:space="preserve">use of </w:t>
+      </w:r>
+      <w:proofErr w:type="spellStart"/>
+      <w:r>
+        <w:t>htp</w:t>
+      </w:r>
+      <w:proofErr w:type="spellEnd"/>
+      <w:r>
+        <w:t xml:space="preserve"> systems to create actions the user takes and for other character to interrupt task of the player to help generate narrative </w:t>
       </w:r>
     </w:p>
     <w:p>
@@ -5528,7 +5733,21 @@
           <w:rPr>
             <w:rStyle w:val="Hyperlink"/>
           </w:rPr>
-          <w:t>Why Are We Like This?: Exploring Writing Mechanics for an AI-Augmented Storytelling Game (ucf.edu)</w:t>
+          <w:t xml:space="preserve">Why Are We Like </w:t>
+        </w:r>
+        <w:proofErr w:type="gramStart"/>
+        <w:r>
+          <w:rPr>
+            <w:rStyle w:val="Hyperlink"/>
+          </w:rPr>
+          <w:t>This?:</w:t>
+        </w:r>
+        <w:proofErr w:type="gramEnd"/>
+        <w:r>
+          <w:rPr>
+            <w:rStyle w:val="Hyperlink"/>
+          </w:rPr>
+          <w:t xml:space="preserve"> Exploring Writing Mechanics for an AI-Augmented Storytelling Game (ucf.edu)</w:t>
         </w:r>
       </w:hyperlink>
     </w:p>
@@ -5588,7 +5807,21 @@
           <w:rPr>
             <w:rStyle w:val="Hyperlink"/>
           </w:rPr>
-          <w:t>Subverting Historical Cause &amp; Effect: Generation of Mythic Biographies in Caves of Qud (acm.org)</w:t>
+          <w:t xml:space="preserve">Subverting Historical Cause &amp; Effect: Generation of Mythic Biographies in Caves of </w:t>
+        </w:r>
+        <w:proofErr w:type="spellStart"/>
+        <w:r>
+          <w:rPr>
+            <w:rStyle w:val="Hyperlink"/>
+          </w:rPr>
+          <w:t>Qud</w:t>
+        </w:r>
+        <w:proofErr w:type="spellEnd"/>
+        <w:r>
+          <w:rPr>
+            <w:rStyle w:val="Hyperlink"/>
+          </w:rPr>
+          <w:t xml:space="preserve"> (acm.org)</w:t>
         </w:r>
       </w:hyperlink>
     </w:p>
@@ -5598,7 +5831,15 @@
         <w:jc w:val="both"/>
       </w:pPr>
       <w:r>
-        <w:t>Talks about the text generation system from caves of qud a dwarf fortress inspired game and how events can change the relationships between characters and the game world through generative methods</w:t>
+        <w:t xml:space="preserve">Talks about the text generation system from caves of </w:t>
+      </w:r>
+      <w:proofErr w:type="spellStart"/>
+      <w:r>
+        <w:t>qud</w:t>
+      </w:r>
+      <w:proofErr w:type="spellEnd"/>
+      <w:r>
+        <w:t xml:space="preserve"> a dwarf fortress inspired game and how events can change the relationships between characters and the game world through generative methods</w:t>
       </w:r>
     </w:p>
     <w:p>
@@ -5638,7 +5879,15 @@
         </w:r>
       </w:hyperlink>
       <w:r>
-        <w:t xml:space="preserve"> really bloody long but might be good read</w:t>
+        <w:t xml:space="preserve"> </w:t>
+      </w:r>
+      <w:proofErr w:type="gramStart"/>
+      <w:r>
+        <w:t>really bloody</w:t>
+      </w:r>
+      <w:proofErr w:type="gramEnd"/>
+      <w:r>
+        <w:t xml:space="preserve"> long but might be good read</w:t>
       </w:r>
     </w:p>
     <w:p>

</xml_diff>